<commit_message>
analisi economic casi acabat
</commit_message>
<xml_diff>
--- a/Proyecto FitMatch.docx
+++ b/Proyecto FitMatch.docx
@@ -1,6 +1,6 @@
 
 <file path=word/document.xml><?xml version="1.0" encoding="utf-8"?>
-<w:document xmlns:wpc="http://schemas.microsoft.com/office/word/2010/wordprocessingCanvas" xmlns:cx="http://schemas.microsoft.com/office/drawing/2014/chartex" xmlns:cx1="http://schemas.microsoft.com/office/drawing/2015/9/8/chartex" xmlns:cx2="http://schemas.microsoft.com/office/drawing/2015/10/21/chartex" xmlns:cx3="http://schemas.microsoft.com/office/drawing/2016/5/9/chartex" xmlns:cx4="http://schemas.microsoft.com/office/drawing/2016/5/10/chartex" xmlns:cx5="http://schemas.microsoft.com/office/drawing/2016/5/11/chartex" xmlns:cx6="http://schemas.microsoft.com/office/drawing/2016/5/12/chartex" xmlns:cx7="http://schemas.microsoft.com/office/drawing/2016/5/13/chartex" xmlns:cx8="http://schemas.microsoft.com/office/drawing/2016/5/14/chartex" xmlns:mc="http://schemas.openxmlformats.org/markup-compatibility/2006" xmlns:aink="http://schemas.microsoft.com/office/drawing/2016/ink" xmlns:am3d="http://schemas.microsoft.com/office/drawing/2017/model3d" xmlns:o="urn:schemas-microsoft-com:office:office" xmlns:oel="http://schemas.microsoft.com/office/2019/extlst" xmlns:r="http://schemas.openxmlformats.org/officeDocument/2006/relationships" xmlns:m="http://schemas.openxmlformats.org/officeDocument/2006/math" xmlns:v="urn:schemas-microsoft-com:vml" xmlns:wp14="http://schemas.microsoft.com/office/word/2010/wordprocessingDrawing" xmlns:wp="http://schemas.openxmlformats.org/drawingml/2006/wordprocessingDrawing" xmlns:w10="urn:schemas-microsoft-com:office:word" xmlns:w="http://schemas.openxmlformats.org/wordprocessingml/2006/main" xmlns:w14="http://schemas.microsoft.com/office/word/2010/wordml" xmlns:w15="http://schemas.microsoft.com/office/word/2012/wordml" xmlns:w16cex="http://schemas.microsoft.com/office/word/2018/wordml/cex" xmlns:w16cid="http://schemas.microsoft.com/office/word/2016/wordml/cid" xmlns:w16="http://schemas.microsoft.com/office/word/2018/wordml" xmlns:w16du="http://schemas.microsoft.com/office/word/2023/wordml/word16du" xmlns:w16sdtdh="http://schemas.microsoft.com/office/word/2020/wordml/sdtdatahash" xmlns:w16sdtfl="http://schemas.microsoft.com/office/word/2024/wordml/sdtformatlock" xmlns:w16se="http://schemas.microsoft.com/office/word/2015/wordml/symex" xmlns:wpg="http://schemas.microsoft.com/office/word/2010/wordprocessingGroup" xmlns:wpi="http://schemas.microsoft.com/office/word/2010/wordprocessingInk" xmlns:wne="http://schemas.microsoft.com/office/word/2006/wordml" xmlns:wps="http://schemas.microsoft.com/office/word/2010/wordprocessingShape" mc:Ignorable="w14 w15 w16se w16cid w16 w16cex w16sdtdh w16sdtfl w16du wp14">
+<w:document xmlns:wpc="http://schemas.microsoft.com/office/word/2010/wordprocessingCanvas" xmlns:cx="http://schemas.microsoft.com/office/drawing/2014/chartex" xmlns:mc="http://schemas.openxmlformats.org/markup-compatibility/2006" xmlns:o="urn:schemas-microsoft-com:office:office" xmlns:r="http://schemas.openxmlformats.org/officeDocument/2006/relationships" xmlns:m="http://schemas.openxmlformats.org/officeDocument/2006/math" xmlns:v="urn:schemas-microsoft-com:vml" xmlns:wp14="http://schemas.microsoft.com/office/word/2010/wordprocessingDrawing" xmlns:wp="http://schemas.openxmlformats.org/drawingml/2006/wordprocessingDrawing" xmlns:w10="urn:schemas-microsoft-com:office:word" xmlns:w="http://schemas.openxmlformats.org/wordprocessingml/2006/main" xmlns:w14="http://schemas.microsoft.com/office/word/2010/wordml" xmlns:w15="http://schemas.microsoft.com/office/word/2012/wordml" xmlns:w16se="http://schemas.microsoft.com/office/word/2015/wordml/symex" xmlns:wpg="http://schemas.microsoft.com/office/word/2010/wordprocessingGroup" xmlns:wpi="http://schemas.microsoft.com/office/word/2010/wordprocessingInk" xmlns:wne="http://schemas.microsoft.com/office/word/2006/wordml" xmlns:wps="http://schemas.microsoft.com/office/word/2010/wordprocessingShape" mc:Ignorable="w14 w15 w16se wp14">
   <w:body>
     <w:p>
       <w:pPr>
@@ -155,7 +155,16 @@
     </w:p>
     <w:p>
       <w:r>
-        <w:t>Actualment, les plataformes digitals han transformat la manera en què interactuem i organitzem les nostres activitats diàries. En particular, l'àmbit esportiu s'ha vist afavorit pel creixement d'aplicacions que faciliten la connexió entre persones amb interessos comuns. No obstant això, malgrat la creixent demanda d'espais i activitats esportives, segueix existint una barrera en l'organització d'esdeveniments on persones amb el mateix interès en practicar esport puguin unir-se de manera fàcil i eficaç. En aquest context, sorgeix la necessitat de desenvolupar solucions que simplifiquen aquesta connexió, promovent la participació activa i el benestar físic dels usuaris.</w:t>
+        <w:t xml:space="preserve">Actualment, les plataformes digitals han transformat la manera en què interactuem i organitzem les nostres activitats diàries. En particular, l'àmbit </w:t>
+      </w:r>
+      <w:r>
+        <w:t>esportiu s'ha vist afavorit pel creixement d'aplicacions que faciliten la connexió entre persones amb interessos comuns. No obstant això, malgrat la creixent demanda d'espais i activitats esportives, segueix existint una barrera en l'organització d'esdeven</w:t>
+      </w:r>
+      <w:r>
+        <w:t>iments on persones amb el mateix interès en practicar esport puguin unir-se de manera fàcil i eficaç. En aquest context, sorgeix la necessitat de desenvolupar solucions que simplifiquen aquesta connexió, promovent la participació activa i el benestar físic</w:t>
+      </w:r>
+      <w:r>
+        <w:t xml:space="preserve"> dels usuaris.</w:t>
       </w:r>
     </w:p>
     <w:p>
@@ -194,7 +203,10 @@
       </w:r>
       <w:proofErr w:type="spellEnd"/>
       <w:r>
-        <w:t>, incloent aspectes com la seguretat, la gestió de connexions amb la base de dades i la interacció amb el client.</w:t>
+        <w:t>, incloent aspectes com la</w:t>
+      </w:r>
+      <w:r>
+        <w:t xml:space="preserve"> seguretat, la gestió de connexions amb la base de dades i la interacció amb el client.</w:t>
       </w:r>
     </w:p>
     <w:p>
@@ -221,7 +233,10 @@
       </w:r>
       <w:proofErr w:type="spellEnd"/>
       <w:r>
-        <w:t>. S'encarrega d'estructurar l'aplicació per al client, afegint totes les funcionalitats necessàries per gestionar i mostrar la informació rebuda del servidor. Això inclou la visualització d'esdeveniments, la reserva de places, l'historial de partits i la interacció amb el sistema de pagaments.</w:t>
+        <w:t>. S'encarrega d'estructurar l'aplicació per al client, a</w:t>
+      </w:r>
+      <w:r>
+        <w:t>fegint totes les funcionalitats necessàries per gestionar i mostrar la informació rebuda del servidor. Això inclou la visualització d'esdeveniments, la reserva de places, l'historial de partits i la interacció amb el sistema de pagaments.</w:t>
       </w:r>
     </w:p>
     <w:p>
@@ -237,7 +252,10 @@
         </w:numPr>
       </w:pPr>
       <w:r>
-        <w:t xml:space="preserve">Base de dades: Aquest mòdul és fonamental, ja que s'encarrega de desenvolupar l'estructura de dades de </w:t>
+        <w:t>Base de dades: A</w:t>
+      </w:r>
+      <w:r>
+        <w:t xml:space="preserve">quest mòdul és fonamental, ja que s'encarrega de desenvolupar l'estructura de dades de </w:t>
       </w:r>
       <w:proofErr w:type="spellStart"/>
       <w:r>
@@ -264,7 +282,10 @@
         </w:numPr>
       </w:pPr>
       <w:r>
-        <w:t>Disseny d'Interfícies: En aquest mòdul s'apliquen els coneixements sobre disseny d'experiència d'usuari i disseny d'interfície d'usuari per crear una plataforma atractiva i fàcil d'usar. Inclou la creació de maquetes i prototips interactius que asseguren una navegació fluida, accessible i visualment atractiva.</w:t>
+        <w:t>Disseny d'Interfícies: En aquest mòdul s'apliquen els coneixements sobre disseny d'experiència d'usuari i disseny d'interfície d'usuari per crear una platafor</w:t>
+      </w:r>
+      <w:r>
+        <w:t>ma atractiva i fàcil d'usar. Inclou la creació de maquetes i prototips interactius que asseguren una navegació fluida, accessible i visualment atractiva.</w:t>
       </w:r>
     </w:p>
     <w:p>
@@ -280,7 +301,13 @@
         </w:numPr>
       </w:pPr>
       <w:r>
-        <w:t>Empresa i Iniciativa Emprenedora: Aquest mòdul té com a objectiu realitzar tota la gestió econòmica i empresarial del projecte. També s'analitza el pressupost necessari per al desenvolupament i manteniment de la plataforma, i es dissenyen possibles estratègies de monetització i màrqueting, buscant assegurar la viabilitat econòmica i el creixement a llarg termini del projecte.</w:t>
+        <w:t>Empresa i Iniciativa Emprenedora: Aquest mòdul té com a objectiu realitzar tota la gestió econòmica i</w:t>
+      </w:r>
+      <w:r>
+        <w:t xml:space="preserve"> empresarial del projecte. També s'analitza el pressupost necessari per al desenvolupament i manteniment de la plataforma, i es dissenyen possibles estratègies de monetització i màrqueting, buscant assegurar la viabilitat econòmica i el creixement a llarg </w:t>
+      </w:r>
+      <w:r>
+        <w:t>termini del projecte.</w:t>
       </w:r>
     </w:p>
     <w:p>
@@ -308,7 +335,10 @@
         <w:t xml:space="preserve"> </w:t>
       </w:r>
       <w:r>
-        <w:t>en llengua anglesa, facilitant així la comunicació amb possibles col·laboradors, inversors o usuaris d'altres països.</w:t>
+        <w:t>en llengua anglesa, facilita</w:t>
+      </w:r>
+      <w:r>
+        <w:t>nt així la comunicació amb possibles col·laboradors, inversors o usuaris d'altres països.</w:t>
       </w:r>
     </w:p>
     <w:p>
@@ -324,7 +354,10 @@
         </w:numPr>
       </w:pPr>
       <w:r>
-        <w:t>Llenguatge de marques: aquest mòdul s'encarrega de definir l'estructura i organització dels continguts web utilitzant llenguatges com HTML i XML, així com l'ús de fulls d'estil com CSS per a donar format i coherència visual a tota la interfície.</w:t>
+        <w:t>Llenguatge de marques: aquest mòdul s'encarrega de definir l'estructura i organització dels continguts web utilitzant llenguatges com HTML i XML, així com l'ús de fu</w:t>
+      </w:r>
+      <w:r>
+        <w:t>lls d'estil com CSS per a donar format i coherència visual a tota la interfície.</w:t>
       </w:r>
     </w:p>
     <w:p>
@@ -354,7 +387,10 @@
       </w:r>
       <w:proofErr w:type="spellEnd"/>
       <w:r>
-        <w:t xml:space="preserve"> és un projecte tècnic, centrat en el desenvolupament d'una plataforma web i mòbil per a la gestió d'esdeveniments esportius. Implica la creació d'un sistema eficient per a la creació d'esdeveniments, reserves i seguiment d'usuaris, garantint la seguretat i l'estabilitat de la plataforma.</w:t>
+        <w:t xml:space="preserve"> és un projecte tècnic, centrat en el desenvolupament d'una plataforma web i mòbil per a la gestió d'esdeveniments esportius. Implica la </w:t>
+      </w:r>
+      <w:r>
+        <w:t>creació d'un sistema eficient per a la creació d'esdeveniments, reserves i seguiment d'usuaris, garantint la seguretat i l'estabilitat de la plataforma.</w:t>
       </w:r>
     </w:p>
     <w:p>
@@ -373,7 +409,10 @@
       </w:r>
       <w:proofErr w:type="spellEnd"/>
       <w:r>
-        <w:t xml:space="preserve"> també té un component administratiu, ja que s'ha de gestionar el model econòmic basat en comissions per reserves, planificar el pressupost per cobrir els costos de desenvolupament i manteniment, i dissenyar una estratègia per assegurar la viabilitat i el creixement sostenible del projecte.</w:t>
+        <w:t xml:space="preserve"> també té un component administratiu, ja que s'ha de gestiona</w:t>
+      </w:r>
+      <w:r>
+        <w:t>r el model econòmic basat en comissions per reserves, planificar el pressupost per cobrir els costos de desenvolupament i manteniment, i dissenyar una estratègia per assegurar la viabilitat i el creixement sostenible del projecte.</w:t>
       </w:r>
     </w:p>
     <w:p>
@@ -391,7 +430,10 @@
         <w:spacing w:before="240" w:after="240"/>
       </w:pPr>
       <w:r>
-        <w:t xml:space="preserve">El projecte </w:t>
+        <w:t>E</w:t>
+      </w:r>
+      <w:r>
+        <w:t xml:space="preserve">l projecte </w:t>
       </w:r>
       <w:proofErr w:type="spellStart"/>
       <w:r>
@@ -402,7 +444,10 @@
       </w:r>
       <w:proofErr w:type="spellEnd"/>
       <w:r>
-        <w:t xml:space="preserve"> és una plataforma digital per a la creació i gestió d'esdeveniments esportius. Els usuaris podran organitzar partits i activitats esportives, unir-se a esdeveniments propers i fer un seguiment de la seva participació mitjançant un historial personalitzat. </w:t>
+        <w:t xml:space="preserve"> és una plataforma digital per a la creació i gestió d'esdeveniments esportius. Els usuaris podran organitzar partits i activitats esportives, unir-se a esdeveniments propers i fer un seguiment de la seva participació mitjançant un histo</w:t>
+      </w:r>
+      <w:r>
+        <w:t xml:space="preserve">rial personalitzat. </w:t>
       </w:r>
     </w:p>
     <w:p>
@@ -426,7 +471,10 @@
         <w:spacing w:before="240" w:after="240"/>
       </w:pPr>
       <w:r>
-        <w:t xml:space="preserve">L'objectiu de </w:t>
+        <w:t>L'objectiu de</w:t>
+      </w:r>
+      <w:r>
+        <w:t xml:space="preserve"> </w:t>
       </w:r>
       <w:proofErr w:type="spellStart"/>
       <w:r>
@@ -490,7 +538,13 @@
       </w:r>
       <w:proofErr w:type="spellEnd"/>
       <w:r>
-        <w:t>. La plataforma estarà dissenyada per a aquelles persones que volen organitzar partits o activitats esportives de manera fàcil i eficient. Els usuaris podran crear esdeveniments esportius, cercar partits a prop de la seva ubicació, unir-se a esdeveniments existents i realitzar un seguiment de les seves activitats mitjançant un historial personalitzat. Aquesta aplicació també permetrà als usuaris fer reserves de places per participar en partits, amb un sistema de pagament segur.</w:t>
+        <w:t>. La plataforma esta</w:t>
+      </w:r>
+      <w:r>
+        <w:t>rà dissenyada per a aquelles persones que volen organitzar partits o activitats esportives de manera fàcil i eficient. Els usuaris podran crear esdeveniments esportius, cercar partits a prop de la seva ubicació, unir-se a esdeveniments existents i realitza</w:t>
+      </w:r>
+      <w:r>
+        <w:t>r un seguiment de les seves activitats mitjançant un historial personalitzat. Aquesta aplicació també permetrà als usuaris fer reserves de places per participar en partits, amb un sistema de pagament segur.</w:t>
       </w:r>
     </w:p>
     <w:p>
@@ -507,7 +561,13 @@
       </w:pPr>
       <w:r>
         <w:lastRenderedPageBreak/>
-        <w:t>Quan l'usuari accedeix per primera vegada a la web o obri l'aplicació mòbil, es trobarà amb una pàgina d'inici intuïtiva que mostrarà una visió general dels esdeveniments disponibles i les funcionalitats que l'aplicació ofereix. A la versió web, la pàgina inicial proporciona una navegació clara per categories d'esports, llocs i dates, així com informació sobre com crear o unir-se a un esdeveniment. La versió mòbil tindria una interfície similar, però amb l'avantatge de ser més còmoda per accedir mentre es desplaça l'usuari.</w:t>
+        <w:t xml:space="preserve">Quan l'usuari accedeix per primera vegada a la </w:t>
+      </w:r>
+      <w:r>
+        <w:t>web o obri l'aplicació mòbil, es trobarà amb una pàgina d'inici intuïtiva que mostrarà una visió general dels esdeveniments disponibles i les funcionalitats que l'aplicació ofereix. A la versió web, la pàgina inicial proporciona una navegació clara per cat</w:t>
+      </w:r>
+      <w:r>
+        <w:t>egories d'esports, llocs i dates, així com informació sobre com crear o unir-se a un esdeveniment. La versió mòbil tindria una interfície similar, però amb l'avantatge de ser més còmoda per accedir mentre es desplaça l'usuari.</w:t>
       </w:r>
     </w:p>
     <w:p>
@@ -515,7 +575,10 @@
         <w:spacing w:before="240" w:after="240"/>
       </w:pPr>
       <w:r>
-        <w:t>Els usuaris registrats podran crear els seus propis partits o activitats esportives, especificant detalls com l'esport, la ubicació, la data i l'hora. Els usuaris també podran veure un historial amb els distints partits jugats per ells, amb el resultat i la data quan es va jugar.</w:t>
+        <w:t>Els usuaris registrats podran</w:t>
+      </w:r>
+      <w:r>
+        <w:t xml:space="preserve"> crear els seus propis partits o activitats esportives, especificant detalls com l'esport, la ubicació, la data i l'hora. Els usuaris també podran veure un historial amb els distints partits jugats per ells, amb el resultat i la data quan es va jugar.</w:t>
       </w:r>
     </w:p>
     <w:p>
@@ -523,7 +586,10 @@
         <w:spacing w:before="240" w:after="240"/>
       </w:pPr>
       <w:r>
-        <w:t>El sistema de pagaments es gestionarà de manera segura per garantir que només els usuaris que hagin realitzat el pagament tingui la seva plaça reservada.</w:t>
+        <w:t>El s</w:t>
+      </w:r>
+      <w:r>
+        <w:t>istema de pagaments es gestionarà de manera segura per garantir que només els usuaris que hagin realitzat el pagament tingui la seva plaça reservada.</w:t>
       </w:r>
     </w:p>
     <w:p>
@@ -531,7 +597,13 @@
         <w:spacing w:before="240" w:after="240"/>
       </w:pPr>
       <w:r>
-        <w:t>El projecte busca oferir una solució flexible i accessible per als amants de l'esport que volen practicar en grup, facilitant la connexió entre persones amb interessos comuns i promovent l'activitat física. Amb l'objectiu de facilitar l'usuari en qualsevol moment i lloc, el desenvolupament d'una versió mòbil i una aplicació web garantirà que els usuaris puguin organitzar i unir-se a esdeveniments esportius des de qualsevol dispositiu.</w:t>
+        <w:t xml:space="preserve">El projecte busca oferir una solució flexible i accessible per als amants de l'esport que volen practicar </w:t>
+      </w:r>
+      <w:r>
+        <w:t>en grup, facilitant la connexió entre persones amb interessos comuns i promovent l'activitat física. Amb l'objectiu de facilitar l'usuari en qualsevol moment i lloc, el desenvolupament d'una versió mòbil i una aplicació web garantirà que els usuaris puguin</w:t>
+      </w:r>
+      <w:r>
+        <w:t xml:space="preserve"> organitzar i unir-se a esdeveniments esportius des de qualsevol dispositiu.</w:t>
       </w:r>
     </w:p>
     <w:p>
@@ -556,7 +628,10 @@
     </w:p>
     <w:p>
       <w:r>
-        <w:t xml:space="preserve">En analitzar el mercat, es va detectar que la majoria d'aplicacions esportives existents estan enfocades a esports concrets, com el pàdel o el futbol, i no ofereixen una solució general per a qualsevol tipus d'esport. </w:t>
+        <w:t>En analitzar el mercat, es va detectar que la majoria d'aplicacions esportives existents estan enfocades a esports concrets, com el pàdel o el fu</w:t>
+      </w:r>
+      <w:r>
+        <w:t xml:space="preserve">tbol, i no ofereixen una solució general per a qualsevol tipus d'esport. </w:t>
       </w:r>
       <w:proofErr w:type="spellStart"/>
       <w:r>
@@ -573,7 +648,10 @@
         <w:t xml:space="preserve"> </w:t>
       </w:r>
       <w:r>
-        <w:t>neix com una proposta innovadora que cobreix aquest buit, oferint una plataforma transversal on els usuaris poden crear, unir-se i gestionar partits de qualsevol disciplina esportiva, tot en un mateix lloc i de manera accessible.</w:t>
+        <w:t>neix com una proposta innovadora que cobreix aquest buit, oferint una plataforma transversal on els usuaris poden crear, unir-se i gestionar partits de qualsevol disciplina e</w:t>
+      </w:r>
+      <w:r>
+        <w:t>sportiva, tot en un mateix lloc i de manera accessible.</w:t>
       </w:r>
     </w:p>
     <w:p>
@@ -617,7 +695,10 @@
       </w:r>
       <w:proofErr w:type="spellEnd"/>
       <w:r>
-        <w:t xml:space="preserve"> correctament abans d'implementar-les definitivament.</w:t>
+        <w:t xml:space="preserve"> correctament abans d'impleme</w:t>
+      </w:r>
+      <w:r>
+        <w:t>ntar-les definitivament.</w:t>
       </w:r>
     </w:p>
     <w:p>
@@ -662,7 +743,10 @@
       </w:r>
       <w:proofErr w:type="spellEnd"/>
       <w:r>
-        <w:t>: ens permetrà escriure i editar el codi font de manera eficient gràcies a les seves funcionalitats i extensions, tant per al desenvolupament en entorn servidor com en entorn client.</w:t>
+        <w:t xml:space="preserve">: ens permetrà escriure i editar el codi </w:t>
+      </w:r>
+      <w:r>
+        <w:t>font de manera eficient gràcies a les seves funcionalitats i extensions, tant per al desenvolupament en entorn servidor com en entorn client.</w:t>
       </w:r>
     </w:p>
     <w:p>
@@ -692,7 +776,10 @@
       </w:r>
       <w:proofErr w:type="spellEnd"/>
       <w:r>
-        <w:t xml:space="preserve">: ens permetrà dissenyar prototips i maquetes de la interfície d'usuari de forma ràpida i intuïtiva, assegurant-nos que l'estructura visual de l'aplicació </w:t>
+        <w:t>: ens permetrà dissenyar prototips i maquetes de la interfície d'usuari de forma ràpida i intuïtiva, as</w:t>
+      </w:r>
+      <w:r>
+        <w:t xml:space="preserve">segurant-nos que l'estructura visual de l'aplicació </w:t>
       </w:r>
       <w:proofErr w:type="spellStart"/>
       <w:r>
@@ -721,7 +808,10 @@
       </w:r>
       <w:proofErr w:type="spellEnd"/>
       <w:r>
-        <w:t>: ens permetrà organitzar les tasques del projecte mitjançant taulers i targetes, facilitant el seguiment de les fases del desenvolupament i el repartiment de responsabilitats.</w:t>
+        <w:t>: ens permetrà organitzar les tasques del projecte mitjançant taulers i targetes, facilitant el seguiment de les fases del desenvolupament i el repart</w:t>
+      </w:r>
+      <w:r>
+        <w:t>iment de responsabilitats.</w:t>
       </w:r>
     </w:p>
     <w:p>
@@ -776,6 +866,7 @@
       <w:r>
         <w:rPr>
           <w:noProof/>
+          <w:lang w:val="es-ES"/>
         </w:rPr>
         <w:drawing>
           <wp:inline distT="114300" distB="114300" distL="114300" distR="114300" wp14:anchorId="3D2297CA" wp14:editId="7325F619">
@@ -841,6 +932,7 @@
       <w:r>
         <w:rPr>
           <w:noProof/>
+          <w:lang w:val="es-ES"/>
         </w:rPr>
         <w:drawing>
           <wp:inline distT="0" distB="0" distL="0" distR="0" wp14:anchorId="54BA7B2D" wp14:editId="508E66BD">
@@ -1049,6 +1141,7 @@
       <w:r>
         <w:rPr>
           <w:noProof/>
+          <w:lang w:val="es-ES"/>
         </w:rPr>
         <w:drawing>
           <wp:inline distT="114300" distB="114300" distL="114300" distR="114300" wp14:anchorId="125F157F" wp14:editId="64C858B7">
@@ -1235,6 +1328,7 @@
       <w:r>
         <w:rPr>
           <w:noProof/>
+          <w:lang w:val="es-ES"/>
         </w:rPr>
         <w:drawing>
           <wp:inline distT="114300" distB="114300" distL="114300" distR="114300" wp14:anchorId="75004B6E" wp14:editId="275AAAD5">
@@ -1432,6 +1526,7 @@
       <w:r>
         <w:rPr>
           <w:noProof/>
+          <w:lang w:val="es-ES"/>
         </w:rPr>
         <w:drawing>
           <wp:inline distT="114300" distB="114300" distL="114300" distR="114300" wp14:anchorId="5C586832" wp14:editId="46A2368E">
@@ -1598,6 +1693,3408 @@
         <w:t xml:space="preserve"> s’aplicaran en botons d’acció i missatges de confirmació, reforçant la sensació d’èxit i dinamisme. Aquesta combinació garantirà una experiència visual atractiva i funcional per als usuaris.</w:t>
       </w:r>
     </w:p>
+    <w:p>
+      <w:pPr>
+        <w:pStyle w:val="Ttulo2"/>
+        <w:rPr>
+          <w:rFonts w:ascii="Times New Roman" w:eastAsia="Times New Roman" w:hAnsi="Times New Roman" w:cs="Times New Roman"/>
+          <w:sz w:val="24"/>
+          <w:szCs w:val="24"/>
+          <w:lang w:val="es-ES"/>
+        </w:rPr>
+      </w:pPr>
+      <w:r>
+        <w:t>Anàlisi Econòmic</w:t>
+      </w:r>
+      <w:r>
+        <w:br/>
+      </w:r>
+      <w:r>
+        <w:rPr>
+          <w:rFonts w:ascii="Times New Roman" w:eastAsia="Times New Roman" w:hAnsi="Times New Roman" w:cs="Times New Roman"/>
+          <w:sz w:val="24"/>
+          <w:szCs w:val="24"/>
+          <w:lang w:val="es-ES"/>
+        </w:rPr>
+        <w:t xml:space="preserve">En </w:t>
+      </w:r>
+      <w:proofErr w:type="spellStart"/>
+      <w:r>
+        <w:rPr>
+          <w:rFonts w:ascii="Times New Roman" w:eastAsia="Times New Roman" w:hAnsi="Times New Roman" w:cs="Times New Roman"/>
+          <w:sz w:val="24"/>
+          <w:szCs w:val="24"/>
+          <w:lang w:val="es-ES"/>
+        </w:rPr>
+        <w:t>aquest</w:t>
+      </w:r>
+      <w:proofErr w:type="spellEnd"/>
+      <w:r>
+        <w:rPr>
+          <w:rFonts w:ascii="Times New Roman" w:eastAsia="Times New Roman" w:hAnsi="Times New Roman" w:cs="Times New Roman"/>
+          <w:sz w:val="24"/>
+          <w:szCs w:val="24"/>
+          <w:lang w:val="es-ES"/>
+        </w:rPr>
+        <w:t xml:space="preserve"> </w:t>
+      </w:r>
+      <w:proofErr w:type="spellStart"/>
+      <w:r>
+        <w:rPr>
+          <w:rFonts w:ascii="Times New Roman" w:eastAsia="Times New Roman" w:hAnsi="Times New Roman" w:cs="Times New Roman"/>
+          <w:sz w:val="24"/>
+          <w:szCs w:val="24"/>
+          <w:lang w:val="es-ES"/>
+        </w:rPr>
+        <w:t>apartat</w:t>
+      </w:r>
+      <w:proofErr w:type="spellEnd"/>
+      <w:r>
+        <w:rPr>
+          <w:rFonts w:ascii="Times New Roman" w:eastAsia="Times New Roman" w:hAnsi="Times New Roman" w:cs="Times New Roman"/>
+          <w:sz w:val="24"/>
+          <w:szCs w:val="24"/>
+          <w:lang w:val="es-ES"/>
+        </w:rPr>
+        <w:t xml:space="preserve"> es </w:t>
+      </w:r>
+      <w:proofErr w:type="spellStart"/>
+      <w:r>
+        <w:rPr>
+          <w:rFonts w:ascii="Times New Roman" w:eastAsia="Times New Roman" w:hAnsi="Times New Roman" w:cs="Times New Roman"/>
+          <w:sz w:val="24"/>
+          <w:szCs w:val="24"/>
+          <w:lang w:val="es-ES"/>
+        </w:rPr>
+        <w:t>realitzarà</w:t>
+      </w:r>
+      <w:proofErr w:type="spellEnd"/>
+      <w:r>
+        <w:rPr>
+          <w:rFonts w:ascii="Times New Roman" w:eastAsia="Times New Roman" w:hAnsi="Times New Roman" w:cs="Times New Roman"/>
+          <w:sz w:val="24"/>
+          <w:szCs w:val="24"/>
+          <w:lang w:val="es-ES"/>
+        </w:rPr>
+        <w:t xml:space="preserve"> un </w:t>
+      </w:r>
+      <w:proofErr w:type="spellStart"/>
+      <w:r>
+        <w:rPr>
+          <w:rFonts w:ascii="Times New Roman" w:eastAsia="Times New Roman" w:hAnsi="Times New Roman" w:cs="Times New Roman"/>
+          <w:sz w:val="24"/>
+          <w:szCs w:val="24"/>
+          <w:lang w:val="es-ES"/>
+        </w:rPr>
+        <w:t>anàlisi</w:t>
+      </w:r>
+      <w:proofErr w:type="spellEnd"/>
+      <w:r>
+        <w:rPr>
+          <w:rFonts w:ascii="Times New Roman" w:eastAsia="Times New Roman" w:hAnsi="Times New Roman" w:cs="Times New Roman"/>
+          <w:sz w:val="24"/>
+          <w:szCs w:val="24"/>
+          <w:lang w:val="es-ES"/>
+        </w:rPr>
+        <w:t xml:space="preserve"> DAFO del </w:t>
+      </w:r>
+      <w:proofErr w:type="spellStart"/>
+      <w:r>
+        <w:rPr>
+          <w:rFonts w:ascii="Times New Roman" w:eastAsia="Times New Roman" w:hAnsi="Times New Roman" w:cs="Times New Roman"/>
+          <w:sz w:val="24"/>
+          <w:szCs w:val="24"/>
+          <w:lang w:val="es-ES"/>
+        </w:rPr>
+        <w:t>projecte</w:t>
+      </w:r>
+      <w:proofErr w:type="spellEnd"/>
+      <w:r>
+        <w:rPr>
+          <w:rFonts w:ascii="Times New Roman" w:eastAsia="Times New Roman" w:hAnsi="Times New Roman" w:cs="Times New Roman"/>
+          <w:sz w:val="24"/>
+          <w:szCs w:val="24"/>
+          <w:lang w:val="es-ES"/>
+        </w:rPr>
+        <w:t xml:space="preserve"> </w:t>
+      </w:r>
+      <w:proofErr w:type="spellStart"/>
+      <w:r>
+        <w:rPr>
+          <w:rFonts w:ascii="Times New Roman" w:eastAsia="Times New Roman" w:hAnsi="Times New Roman" w:cs="Times New Roman"/>
+          <w:sz w:val="24"/>
+          <w:szCs w:val="24"/>
+          <w:lang w:val="es-ES"/>
+        </w:rPr>
+        <w:t>FitMatch</w:t>
+      </w:r>
+      <w:proofErr w:type="spellEnd"/>
+      <w:r>
+        <w:rPr>
+          <w:rFonts w:ascii="Times New Roman" w:eastAsia="Times New Roman" w:hAnsi="Times New Roman" w:cs="Times New Roman"/>
+          <w:sz w:val="24"/>
+          <w:szCs w:val="24"/>
+          <w:lang w:val="es-ES"/>
+        </w:rPr>
+        <w:t xml:space="preserve">, a </w:t>
+      </w:r>
+      <w:proofErr w:type="spellStart"/>
+      <w:r>
+        <w:rPr>
+          <w:rFonts w:ascii="Times New Roman" w:eastAsia="Times New Roman" w:hAnsi="Times New Roman" w:cs="Times New Roman"/>
+          <w:sz w:val="24"/>
+          <w:szCs w:val="24"/>
+          <w:lang w:val="es-ES"/>
+        </w:rPr>
+        <w:t>més</w:t>
+      </w:r>
+      <w:proofErr w:type="spellEnd"/>
+      <w:r>
+        <w:rPr>
+          <w:rFonts w:ascii="Times New Roman" w:eastAsia="Times New Roman" w:hAnsi="Times New Roman" w:cs="Times New Roman"/>
+          <w:sz w:val="24"/>
+          <w:szCs w:val="24"/>
+          <w:lang w:val="es-ES"/>
+        </w:rPr>
+        <w:t xml:space="preserve"> de valorar la </w:t>
+      </w:r>
+      <w:proofErr w:type="spellStart"/>
+      <w:r>
+        <w:rPr>
+          <w:rFonts w:ascii="Times New Roman" w:eastAsia="Times New Roman" w:hAnsi="Times New Roman" w:cs="Times New Roman"/>
+          <w:sz w:val="24"/>
+          <w:szCs w:val="24"/>
+          <w:lang w:val="es-ES"/>
+        </w:rPr>
+        <w:t>viabilitat</w:t>
+      </w:r>
+      <w:proofErr w:type="spellEnd"/>
+      <w:r>
+        <w:rPr>
+          <w:rFonts w:ascii="Times New Roman" w:eastAsia="Times New Roman" w:hAnsi="Times New Roman" w:cs="Times New Roman"/>
+          <w:sz w:val="24"/>
+          <w:szCs w:val="24"/>
+          <w:lang w:val="es-ES"/>
+        </w:rPr>
+        <w:t xml:space="preserve"> </w:t>
+      </w:r>
+      <w:proofErr w:type="spellStart"/>
+      <w:r>
+        <w:rPr>
+          <w:rFonts w:ascii="Times New Roman" w:eastAsia="Times New Roman" w:hAnsi="Times New Roman" w:cs="Times New Roman"/>
+          <w:sz w:val="24"/>
+          <w:szCs w:val="24"/>
+          <w:lang w:val="es-ES"/>
+        </w:rPr>
+        <w:t>econòmica</w:t>
+      </w:r>
+      <w:proofErr w:type="spellEnd"/>
+      <w:r>
+        <w:rPr>
+          <w:rFonts w:ascii="Times New Roman" w:eastAsia="Times New Roman" w:hAnsi="Times New Roman" w:cs="Times New Roman"/>
+          <w:sz w:val="24"/>
+          <w:szCs w:val="24"/>
+          <w:lang w:val="es-ES"/>
+        </w:rPr>
+        <w:t xml:space="preserve"> i </w:t>
+      </w:r>
+      <w:proofErr w:type="spellStart"/>
+      <w:r>
+        <w:rPr>
+          <w:rFonts w:ascii="Times New Roman" w:eastAsia="Times New Roman" w:hAnsi="Times New Roman" w:cs="Times New Roman"/>
+          <w:sz w:val="24"/>
+          <w:szCs w:val="24"/>
+          <w:lang w:val="es-ES"/>
+        </w:rPr>
+        <w:t>fer</w:t>
+      </w:r>
+      <w:proofErr w:type="spellEnd"/>
+      <w:r>
+        <w:rPr>
+          <w:rFonts w:ascii="Times New Roman" w:eastAsia="Times New Roman" w:hAnsi="Times New Roman" w:cs="Times New Roman"/>
+          <w:sz w:val="24"/>
+          <w:szCs w:val="24"/>
+          <w:lang w:val="es-ES"/>
+        </w:rPr>
+        <w:t xml:space="preserve"> una </w:t>
+      </w:r>
+      <w:proofErr w:type="spellStart"/>
+      <w:r>
+        <w:rPr>
+          <w:rFonts w:ascii="Times New Roman" w:eastAsia="Times New Roman" w:hAnsi="Times New Roman" w:cs="Times New Roman"/>
+          <w:sz w:val="24"/>
+          <w:szCs w:val="24"/>
+          <w:lang w:val="es-ES"/>
+        </w:rPr>
+        <w:t>estimació</w:t>
+      </w:r>
+      <w:proofErr w:type="spellEnd"/>
+      <w:r>
+        <w:rPr>
+          <w:rFonts w:ascii="Times New Roman" w:eastAsia="Times New Roman" w:hAnsi="Times New Roman" w:cs="Times New Roman"/>
+          <w:sz w:val="24"/>
+          <w:szCs w:val="24"/>
+          <w:lang w:val="es-ES"/>
+        </w:rPr>
+        <w:t xml:space="preserve"> </w:t>
+      </w:r>
+      <w:proofErr w:type="spellStart"/>
+      <w:r>
+        <w:rPr>
+          <w:rFonts w:ascii="Times New Roman" w:eastAsia="Times New Roman" w:hAnsi="Times New Roman" w:cs="Times New Roman"/>
+          <w:sz w:val="24"/>
+          <w:szCs w:val="24"/>
+          <w:lang w:val="es-ES"/>
+        </w:rPr>
+        <w:t>dels</w:t>
+      </w:r>
+      <w:proofErr w:type="spellEnd"/>
+      <w:r>
+        <w:rPr>
+          <w:rFonts w:ascii="Times New Roman" w:eastAsia="Times New Roman" w:hAnsi="Times New Roman" w:cs="Times New Roman"/>
+          <w:sz w:val="24"/>
+          <w:szCs w:val="24"/>
+          <w:lang w:val="es-ES"/>
+        </w:rPr>
+        <w:t xml:space="preserve"> costos </w:t>
+      </w:r>
+      <w:proofErr w:type="spellStart"/>
+      <w:r>
+        <w:rPr>
+          <w:rFonts w:ascii="Times New Roman" w:eastAsia="Times New Roman" w:hAnsi="Times New Roman" w:cs="Times New Roman"/>
+          <w:sz w:val="24"/>
+          <w:szCs w:val="24"/>
+          <w:lang w:val="es-ES"/>
+        </w:rPr>
+        <w:t>generals</w:t>
+      </w:r>
+      <w:proofErr w:type="spellEnd"/>
+      <w:r>
+        <w:rPr>
+          <w:rFonts w:ascii="Times New Roman" w:eastAsia="Times New Roman" w:hAnsi="Times New Roman" w:cs="Times New Roman"/>
+          <w:sz w:val="24"/>
+          <w:szCs w:val="24"/>
+          <w:lang w:val="es-ES"/>
+        </w:rPr>
+        <w:t xml:space="preserve"> del </w:t>
+      </w:r>
+      <w:proofErr w:type="spellStart"/>
+      <w:r>
+        <w:rPr>
+          <w:rFonts w:ascii="Times New Roman" w:eastAsia="Times New Roman" w:hAnsi="Times New Roman" w:cs="Times New Roman"/>
+          <w:sz w:val="24"/>
+          <w:szCs w:val="24"/>
+          <w:lang w:val="es-ES"/>
+        </w:rPr>
+        <w:t>desenvolupament</w:t>
+      </w:r>
+      <w:proofErr w:type="spellEnd"/>
+      <w:r>
+        <w:rPr>
+          <w:rFonts w:ascii="Times New Roman" w:eastAsia="Times New Roman" w:hAnsi="Times New Roman" w:cs="Times New Roman"/>
+          <w:sz w:val="24"/>
+          <w:szCs w:val="24"/>
+          <w:lang w:val="es-ES"/>
+        </w:rPr>
+        <w:t>.</w:t>
+      </w:r>
+    </w:p>
+    <w:p>
+      <w:pPr>
+        <w:spacing w:before="100" w:beforeAutospacing="1" w:after="100" w:afterAutospacing="1" w:line="240" w:lineRule="auto"/>
+        <w:rPr>
+          <w:rFonts w:ascii="Times New Roman" w:eastAsia="Times New Roman" w:hAnsi="Times New Roman" w:cs="Times New Roman"/>
+          <w:sz w:val="24"/>
+          <w:szCs w:val="24"/>
+          <w:lang w:val="es-ES"/>
+        </w:rPr>
+      </w:pPr>
+      <w:proofErr w:type="spellStart"/>
+      <w:r>
+        <w:rPr>
+          <w:rFonts w:ascii="Times New Roman" w:eastAsia="Times New Roman" w:hAnsi="Times New Roman" w:cs="Times New Roman"/>
+          <w:sz w:val="24"/>
+          <w:szCs w:val="24"/>
+          <w:lang w:val="es-ES"/>
+        </w:rPr>
+        <w:t>Abans</w:t>
+      </w:r>
+      <w:proofErr w:type="spellEnd"/>
+      <w:r>
+        <w:rPr>
+          <w:rFonts w:ascii="Times New Roman" w:eastAsia="Times New Roman" w:hAnsi="Times New Roman" w:cs="Times New Roman"/>
+          <w:sz w:val="24"/>
+          <w:szCs w:val="24"/>
+          <w:lang w:val="es-ES"/>
+        </w:rPr>
+        <w:t xml:space="preserve"> de </w:t>
+      </w:r>
+      <w:proofErr w:type="spellStart"/>
+      <w:r>
+        <w:rPr>
+          <w:rFonts w:ascii="Times New Roman" w:eastAsia="Times New Roman" w:hAnsi="Times New Roman" w:cs="Times New Roman"/>
+          <w:sz w:val="24"/>
+          <w:szCs w:val="24"/>
+          <w:lang w:val="es-ES"/>
+        </w:rPr>
+        <w:t>tot</w:t>
+      </w:r>
+      <w:proofErr w:type="spellEnd"/>
+      <w:r>
+        <w:rPr>
+          <w:rFonts w:ascii="Times New Roman" w:eastAsia="Times New Roman" w:hAnsi="Times New Roman" w:cs="Times New Roman"/>
+          <w:sz w:val="24"/>
+          <w:szCs w:val="24"/>
+          <w:lang w:val="es-ES"/>
+        </w:rPr>
+        <w:t xml:space="preserve">, cal </w:t>
+      </w:r>
+      <w:proofErr w:type="spellStart"/>
+      <w:r>
+        <w:rPr>
+          <w:rFonts w:ascii="Times New Roman" w:eastAsia="Times New Roman" w:hAnsi="Times New Roman" w:cs="Times New Roman"/>
+          <w:sz w:val="24"/>
+          <w:szCs w:val="24"/>
+          <w:lang w:val="es-ES"/>
+        </w:rPr>
+        <w:t>entendre</w:t>
+      </w:r>
+      <w:proofErr w:type="spellEnd"/>
+      <w:r>
+        <w:rPr>
+          <w:rFonts w:ascii="Times New Roman" w:eastAsia="Times New Roman" w:hAnsi="Times New Roman" w:cs="Times New Roman"/>
+          <w:sz w:val="24"/>
+          <w:szCs w:val="24"/>
+          <w:lang w:val="es-ES"/>
+        </w:rPr>
+        <w:t xml:space="preserve"> a </w:t>
+      </w:r>
+      <w:proofErr w:type="spellStart"/>
+      <w:r>
+        <w:rPr>
+          <w:rFonts w:ascii="Times New Roman" w:eastAsia="Times New Roman" w:hAnsi="Times New Roman" w:cs="Times New Roman"/>
+          <w:sz w:val="24"/>
+          <w:szCs w:val="24"/>
+          <w:lang w:val="es-ES"/>
+        </w:rPr>
+        <w:t>quin</w:t>
+      </w:r>
+      <w:proofErr w:type="spellEnd"/>
+      <w:r>
+        <w:rPr>
+          <w:rFonts w:ascii="Times New Roman" w:eastAsia="Times New Roman" w:hAnsi="Times New Roman" w:cs="Times New Roman"/>
+          <w:sz w:val="24"/>
+          <w:szCs w:val="24"/>
+          <w:lang w:val="es-ES"/>
+        </w:rPr>
+        <w:t xml:space="preserve"> </w:t>
+      </w:r>
+      <w:proofErr w:type="spellStart"/>
+      <w:r>
+        <w:rPr>
+          <w:rFonts w:ascii="Times New Roman" w:eastAsia="Times New Roman" w:hAnsi="Times New Roman" w:cs="Times New Roman"/>
+          <w:sz w:val="24"/>
+          <w:szCs w:val="24"/>
+          <w:lang w:val="es-ES"/>
+        </w:rPr>
+        <w:t>públic</w:t>
+      </w:r>
+      <w:proofErr w:type="spellEnd"/>
+      <w:r>
+        <w:rPr>
+          <w:rFonts w:ascii="Times New Roman" w:eastAsia="Times New Roman" w:hAnsi="Times New Roman" w:cs="Times New Roman"/>
+          <w:sz w:val="24"/>
+          <w:szCs w:val="24"/>
+          <w:lang w:val="es-ES"/>
+        </w:rPr>
+        <w:t xml:space="preserve"> va </w:t>
+      </w:r>
+      <w:proofErr w:type="spellStart"/>
+      <w:r>
+        <w:rPr>
+          <w:rFonts w:ascii="Times New Roman" w:eastAsia="Times New Roman" w:hAnsi="Times New Roman" w:cs="Times New Roman"/>
+          <w:sz w:val="24"/>
+          <w:szCs w:val="24"/>
+          <w:lang w:val="es-ES"/>
+        </w:rPr>
+        <w:t>orientat</w:t>
+      </w:r>
+      <w:proofErr w:type="spellEnd"/>
+      <w:r>
+        <w:rPr>
+          <w:rFonts w:ascii="Times New Roman" w:eastAsia="Times New Roman" w:hAnsi="Times New Roman" w:cs="Times New Roman"/>
+          <w:sz w:val="24"/>
+          <w:szCs w:val="24"/>
+          <w:lang w:val="es-ES"/>
+        </w:rPr>
+        <w:t xml:space="preserve"> el </w:t>
+      </w:r>
+      <w:proofErr w:type="spellStart"/>
+      <w:r>
+        <w:rPr>
+          <w:rFonts w:ascii="Times New Roman" w:eastAsia="Times New Roman" w:hAnsi="Times New Roman" w:cs="Times New Roman"/>
+          <w:sz w:val="24"/>
+          <w:szCs w:val="24"/>
+          <w:lang w:val="es-ES"/>
+        </w:rPr>
+        <w:t>projecte</w:t>
+      </w:r>
+      <w:proofErr w:type="spellEnd"/>
+      <w:r>
+        <w:rPr>
+          <w:rFonts w:ascii="Times New Roman" w:eastAsia="Times New Roman" w:hAnsi="Times New Roman" w:cs="Times New Roman"/>
+          <w:sz w:val="24"/>
+          <w:szCs w:val="24"/>
+          <w:lang w:val="es-ES"/>
+        </w:rPr>
+        <w:t xml:space="preserve">. </w:t>
+      </w:r>
+      <w:proofErr w:type="spellStart"/>
+      <w:r>
+        <w:rPr>
+          <w:rFonts w:ascii="Times New Roman" w:eastAsia="Times New Roman" w:hAnsi="Times New Roman" w:cs="Times New Roman"/>
+          <w:sz w:val="24"/>
+          <w:szCs w:val="24"/>
+          <w:lang w:val="es-ES"/>
+        </w:rPr>
+        <w:t>FitMatch</w:t>
+      </w:r>
+      <w:proofErr w:type="spellEnd"/>
+      <w:r>
+        <w:rPr>
+          <w:rFonts w:ascii="Times New Roman" w:eastAsia="Times New Roman" w:hAnsi="Times New Roman" w:cs="Times New Roman"/>
+          <w:sz w:val="24"/>
+          <w:szCs w:val="24"/>
+          <w:lang w:val="es-ES"/>
+        </w:rPr>
+        <w:t xml:space="preserve"> </w:t>
+      </w:r>
+      <w:proofErr w:type="spellStart"/>
+      <w:r>
+        <w:rPr>
+          <w:rFonts w:ascii="Times New Roman" w:eastAsia="Times New Roman" w:hAnsi="Times New Roman" w:cs="Times New Roman"/>
+          <w:sz w:val="24"/>
+          <w:szCs w:val="24"/>
+          <w:lang w:val="es-ES"/>
+        </w:rPr>
+        <w:t>està</w:t>
+      </w:r>
+      <w:proofErr w:type="spellEnd"/>
+      <w:r>
+        <w:rPr>
+          <w:rFonts w:ascii="Times New Roman" w:eastAsia="Times New Roman" w:hAnsi="Times New Roman" w:cs="Times New Roman"/>
+          <w:sz w:val="24"/>
+          <w:szCs w:val="24"/>
+          <w:lang w:val="es-ES"/>
+        </w:rPr>
+        <w:t xml:space="preserve"> </w:t>
+      </w:r>
+      <w:proofErr w:type="spellStart"/>
+      <w:r>
+        <w:rPr>
+          <w:rFonts w:ascii="Times New Roman" w:eastAsia="Times New Roman" w:hAnsi="Times New Roman" w:cs="Times New Roman"/>
+          <w:sz w:val="24"/>
+          <w:szCs w:val="24"/>
+          <w:lang w:val="es-ES"/>
+        </w:rPr>
+        <w:t>pensat</w:t>
+      </w:r>
+      <w:proofErr w:type="spellEnd"/>
+      <w:r>
+        <w:rPr>
+          <w:rFonts w:ascii="Times New Roman" w:eastAsia="Times New Roman" w:hAnsi="Times New Roman" w:cs="Times New Roman"/>
+          <w:sz w:val="24"/>
+          <w:szCs w:val="24"/>
+          <w:lang w:val="es-ES"/>
+        </w:rPr>
+        <w:t xml:space="preserve"> per a </w:t>
+      </w:r>
+      <w:proofErr w:type="spellStart"/>
+      <w:r>
+        <w:rPr>
+          <w:rFonts w:ascii="Times New Roman" w:eastAsia="Times New Roman" w:hAnsi="Times New Roman" w:cs="Times New Roman"/>
+          <w:sz w:val="24"/>
+          <w:szCs w:val="24"/>
+          <w:lang w:val="es-ES"/>
+        </w:rPr>
+        <w:t>usuaris</w:t>
+      </w:r>
+      <w:proofErr w:type="spellEnd"/>
+      <w:r>
+        <w:rPr>
+          <w:rFonts w:ascii="Times New Roman" w:eastAsia="Times New Roman" w:hAnsi="Times New Roman" w:cs="Times New Roman"/>
+          <w:sz w:val="24"/>
+          <w:szCs w:val="24"/>
+          <w:lang w:val="es-ES"/>
+        </w:rPr>
+        <w:t xml:space="preserve"> </w:t>
+      </w:r>
+      <w:proofErr w:type="spellStart"/>
+      <w:r>
+        <w:rPr>
+          <w:rFonts w:ascii="Times New Roman" w:eastAsia="Times New Roman" w:hAnsi="Times New Roman" w:cs="Times New Roman"/>
+          <w:sz w:val="24"/>
+          <w:szCs w:val="24"/>
+          <w:lang w:val="es-ES"/>
+        </w:rPr>
+        <w:t>esportistes</w:t>
+      </w:r>
+      <w:proofErr w:type="spellEnd"/>
+      <w:r>
+        <w:rPr>
+          <w:rFonts w:ascii="Times New Roman" w:eastAsia="Times New Roman" w:hAnsi="Times New Roman" w:cs="Times New Roman"/>
+          <w:sz w:val="24"/>
+          <w:szCs w:val="24"/>
+          <w:lang w:val="es-ES"/>
+        </w:rPr>
+        <w:t xml:space="preserve"> de </w:t>
+      </w:r>
+      <w:proofErr w:type="spellStart"/>
+      <w:r>
+        <w:rPr>
+          <w:rFonts w:ascii="Times New Roman" w:eastAsia="Times New Roman" w:hAnsi="Times New Roman" w:cs="Times New Roman"/>
+          <w:sz w:val="24"/>
+          <w:szCs w:val="24"/>
+          <w:lang w:val="es-ES"/>
+        </w:rPr>
+        <w:t>qualsevol</w:t>
+      </w:r>
+      <w:proofErr w:type="spellEnd"/>
+      <w:r>
+        <w:rPr>
+          <w:rFonts w:ascii="Times New Roman" w:eastAsia="Times New Roman" w:hAnsi="Times New Roman" w:cs="Times New Roman"/>
+          <w:sz w:val="24"/>
+          <w:szCs w:val="24"/>
+          <w:lang w:val="es-ES"/>
+        </w:rPr>
+        <w:t xml:space="preserve"> </w:t>
+      </w:r>
+      <w:proofErr w:type="spellStart"/>
+      <w:r>
+        <w:rPr>
+          <w:rFonts w:ascii="Times New Roman" w:eastAsia="Times New Roman" w:hAnsi="Times New Roman" w:cs="Times New Roman"/>
+          <w:sz w:val="24"/>
+          <w:szCs w:val="24"/>
+          <w:lang w:val="es-ES"/>
+        </w:rPr>
+        <w:t>nivell</w:t>
+      </w:r>
+      <w:proofErr w:type="spellEnd"/>
+      <w:r>
+        <w:rPr>
+          <w:rFonts w:ascii="Times New Roman" w:eastAsia="Times New Roman" w:hAnsi="Times New Roman" w:cs="Times New Roman"/>
+          <w:sz w:val="24"/>
+          <w:szCs w:val="24"/>
+          <w:lang w:val="es-ES"/>
+        </w:rPr>
+        <w:t xml:space="preserve">, que busquen una manera </w:t>
+      </w:r>
+      <w:proofErr w:type="spellStart"/>
+      <w:r>
+        <w:rPr>
+          <w:rFonts w:ascii="Times New Roman" w:eastAsia="Times New Roman" w:hAnsi="Times New Roman" w:cs="Times New Roman"/>
+          <w:sz w:val="24"/>
+          <w:szCs w:val="24"/>
+          <w:lang w:val="es-ES"/>
+        </w:rPr>
+        <w:t>senzilla</w:t>
+      </w:r>
+      <w:proofErr w:type="spellEnd"/>
+      <w:r>
+        <w:rPr>
+          <w:rFonts w:ascii="Times New Roman" w:eastAsia="Times New Roman" w:hAnsi="Times New Roman" w:cs="Times New Roman"/>
+          <w:sz w:val="24"/>
+          <w:szCs w:val="24"/>
+          <w:lang w:val="es-ES"/>
+        </w:rPr>
+        <w:t xml:space="preserve"> de </w:t>
+      </w:r>
+      <w:proofErr w:type="spellStart"/>
+      <w:r>
+        <w:rPr>
+          <w:rFonts w:ascii="Times New Roman" w:eastAsia="Times New Roman" w:hAnsi="Times New Roman" w:cs="Times New Roman"/>
+          <w:sz w:val="24"/>
+          <w:szCs w:val="24"/>
+          <w:lang w:val="es-ES"/>
+        </w:rPr>
+        <w:t>trobar</w:t>
+      </w:r>
+      <w:proofErr w:type="spellEnd"/>
+      <w:r>
+        <w:rPr>
+          <w:rFonts w:ascii="Times New Roman" w:eastAsia="Times New Roman" w:hAnsi="Times New Roman" w:cs="Times New Roman"/>
+          <w:sz w:val="24"/>
+          <w:szCs w:val="24"/>
+          <w:lang w:val="es-ES"/>
+        </w:rPr>
+        <w:t xml:space="preserve">, </w:t>
+      </w:r>
+      <w:proofErr w:type="spellStart"/>
+      <w:r>
+        <w:rPr>
+          <w:rFonts w:ascii="Times New Roman" w:eastAsia="Times New Roman" w:hAnsi="Times New Roman" w:cs="Times New Roman"/>
+          <w:sz w:val="24"/>
+          <w:szCs w:val="24"/>
+          <w:lang w:val="es-ES"/>
+        </w:rPr>
+        <w:t>organitzar</w:t>
+      </w:r>
+      <w:proofErr w:type="spellEnd"/>
+      <w:r>
+        <w:rPr>
+          <w:rFonts w:ascii="Times New Roman" w:eastAsia="Times New Roman" w:hAnsi="Times New Roman" w:cs="Times New Roman"/>
+          <w:sz w:val="24"/>
+          <w:szCs w:val="24"/>
+          <w:lang w:val="es-ES"/>
+        </w:rPr>
+        <w:t xml:space="preserve"> o unir-se a </w:t>
+      </w:r>
+      <w:proofErr w:type="spellStart"/>
+      <w:r>
+        <w:rPr>
+          <w:rFonts w:ascii="Times New Roman" w:eastAsia="Times New Roman" w:hAnsi="Times New Roman" w:cs="Times New Roman"/>
+          <w:sz w:val="24"/>
+          <w:szCs w:val="24"/>
+          <w:lang w:val="es-ES"/>
+        </w:rPr>
+        <w:t>esdeveniments</w:t>
+      </w:r>
+      <w:proofErr w:type="spellEnd"/>
+      <w:r>
+        <w:rPr>
+          <w:rFonts w:ascii="Times New Roman" w:eastAsia="Times New Roman" w:hAnsi="Times New Roman" w:cs="Times New Roman"/>
+          <w:sz w:val="24"/>
+          <w:szCs w:val="24"/>
+          <w:lang w:val="es-ES"/>
+        </w:rPr>
+        <w:t xml:space="preserve"> </w:t>
+      </w:r>
+      <w:proofErr w:type="spellStart"/>
+      <w:r>
+        <w:rPr>
+          <w:rFonts w:ascii="Times New Roman" w:eastAsia="Times New Roman" w:hAnsi="Times New Roman" w:cs="Times New Roman"/>
+          <w:sz w:val="24"/>
+          <w:szCs w:val="24"/>
+          <w:lang w:val="es-ES"/>
+        </w:rPr>
+        <w:t>esportius</w:t>
+      </w:r>
+      <w:proofErr w:type="spellEnd"/>
+      <w:r>
+        <w:rPr>
+          <w:rFonts w:ascii="Times New Roman" w:eastAsia="Times New Roman" w:hAnsi="Times New Roman" w:cs="Times New Roman"/>
+          <w:sz w:val="24"/>
+          <w:szCs w:val="24"/>
+          <w:lang w:val="es-ES"/>
+        </w:rPr>
+        <w:t xml:space="preserve"> en </w:t>
+      </w:r>
+      <w:proofErr w:type="spellStart"/>
+      <w:r>
+        <w:rPr>
+          <w:rFonts w:ascii="Times New Roman" w:eastAsia="Times New Roman" w:hAnsi="Times New Roman" w:cs="Times New Roman"/>
+          <w:sz w:val="24"/>
+          <w:szCs w:val="24"/>
+          <w:lang w:val="es-ES"/>
+        </w:rPr>
+        <w:t>grup</w:t>
+      </w:r>
+      <w:proofErr w:type="spellEnd"/>
+      <w:r>
+        <w:rPr>
+          <w:rFonts w:ascii="Times New Roman" w:eastAsia="Times New Roman" w:hAnsi="Times New Roman" w:cs="Times New Roman"/>
+          <w:sz w:val="24"/>
+          <w:szCs w:val="24"/>
+          <w:lang w:val="es-ES"/>
+        </w:rPr>
+        <w:t xml:space="preserve">. </w:t>
+      </w:r>
+      <w:proofErr w:type="spellStart"/>
+      <w:r>
+        <w:rPr>
+          <w:rFonts w:ascii="Times New Roman" w:eastAsia="Times New Roman" w:hAnsi="Times New Roman" w:cs="Times New Roman"/>
+          <w:sz w:val="24"/>
+          <w:szCs w:val="24"/>
+          <w:lang w:val="es-ES"/>
+        </w:rPr>
+        <w:t>És</w:t>
+      </w:r>
+      <w:proofErr w:type="spellEnd"/>
+      <w:r>
+        <w:rPr>
+          <w:rFonts w:ascii="Times New Roman" w:eastAsia="Times New Roman" w:hAnsi="Times New Roman" w:cs="Times New Roman"/>
+          <w:sz w:val="24"/>
+          <w:szCs w:val="24"/>
+          <w:lang w:val="es-ES"/>
+        </w:rPr>
+        <w:t xml:space="preserve"> a </w:t>
+      </w:r>
+      <w:proofErr w:type="spellStart"/>
+      <w:r>
+        <w:rPr>
+          <w:rFonts w:ascii="Times New Roman" w:eastAsia="Times New Roman" w:hAnsi="Times New Roman" w:cs="Times New Roman"/>
+          <w:sz w:val="24"/>
+          <w:szCs w:val="24"/>
+          <w:lang w:val="es-ES"/>
+        </w:rPr>
+        <w:t>dir</w:t>
+      </w:r>
+      <w:proofErr w:type="spellEnd"/>
+      <w:r>
+        <w:rPr>
+          <w:rFonts w:ascii="Times New Roman" w:eastAsia="Times New Roman" w:hAnsi="Times New Roman" w:cs="Times New Roman"/>
+          <w:sz w:val="24"/>
+          <w:szCs w:val="24"/>
+          <w:lang w:val="es-ES"/>
+        </w:rPr>
+        <w:t xml:space="preserve">, no </w:t>
+      </w:r>
+      <w:proofErr w:type="spellStart"/>
+      <w:r>
+        <w:rPr>
+          <w:rFonts w:ascii="Times New Roman" w:eastAsia="Times New Roman" w:hAnsi="Times New Roman" w:cs="Times New Roman"/>
+          <w:sz w:val="24"/>
+          <w:szCs w:val="24"/>
+          <w:lang w:val="es-ES"/>
+        </w:rPr>
+        <w:t>ens</w:t>
+      </w:r>
+      <w:proofErr w:type="spellEnd"/>
+      <w:r>
+        <w:rPr>
+          <w:rFonts w:ascii="Times New Roman" w:eastAsia="Times New Roman" w:hAnsi="Times New Roman" w:cs="Times New Roman"/>
+          <w:sz w:val="24"/>
+          <w:szCs w:val="24"/>
+          <w:lang w:val="es-ES"/>
+        </w:rPr>
+        <w:t xml:space="preserve"> </w:t>
+      </w:r>
+      <w:proofErr w:type="spellStart"/>
+      <w:r>
+        <w:rPr>
+          <w:rFonts w:ascii="Times New Roman" w:eastAsia="Times New Roman" w:hAnsi="Times New Roman" w:cs="Times New Roman"/>
+          <w:sz w:val="24"/>
+          <w:szCs w:val="24"/>
+          <w:lang w:val="es-ES"/>
+        </w:rPr>
+        <w:t>adrecem</w:t>
+      </w:r>
+      <w:proofErr w:type="spellEnd"/>
+      <w:r>
+        <w:rPr>
+          <w:rFonts w:ascii="Times New Roman" w:eastAsia="Times New Roman" w:hAnsi="Times New Roman" w:cs="Times New Roman"/>
+          <w:sz w:val="24"/>
+          <w:szCs w:val="24"/>
+          <w:lang w:val="es-ES"/>
+        </w:rPr>
+        <w:t xml:space="preserve"> a clubs o </w:t>
+      </w:r>
+      <w:proofErr w:type="spellStart"/>
+      <w:r>
+        <w:rPr>
+          <w:rFonts w:ascii="Times New Roman" w:eastAsia="Times New Roman" w:hAnsi="Times New Roman" w:cs="Times New Roman"/>
+          <w:sz w:val="24"/>
+          <w:szCs w:val="24"/>
+          <w:lang w:val="es-ES"/>
+        </w:rPr>
+        <w:t>federacions</w:t>
+      </w:r>
+      <w:proofErr w:type="spellEnd"/>
+      <w:r>
+        <w:rPr>
+          <w:rFonts w:ascii="Times New Roman" w:eastAsia="Times New Roman" w:hAnsi="Times New Roman" w:cs="Times New Roman"/>
+          <w:sz w:val="24"/>
+          <w:szCs w:val="24"/>
+          <w:lang w:val="es-ES"/>
+        </w:rPr>
+        <w:t xml:space="preserve">, </w:t>
+      </w:r>
+      <w:proofErr w:type="spellStart"/>
+      <w:r>
+        <w:rPr>
+          <w:rFonts w:ascii="Times New Roman" w:eastAsia="Times New Roman" w:hAnsi="Times New Roman" w:cs="Times New Roman"/>
+          <w:sz w:val="24"/>
+          <w:szCs w:val="24"/>
+          <w:lang w:val="es-ES"/>
+        </w:rPr>
+        <w:t>sinó</w:t>
+      </w:r>
+      <w:proofErr w:type="spellEnd"/>
+      <w:r>
+        <w:rPr>
+          <w:rFonts w:ascii="Times New Roman" w:eastAsia="Times New Roman" w:hAnsi="Times New Roman" w:cs="Times New Roman"/>
+          <w:sz w:val="24"/>
+          <w:szCs w:val="24"/>
+          <w:lang w:val="es-ES"/>
+        </w:rPr>
+        <w:t xml:space="preserve"> </w:t>
+      </w:r>
+      <w:proofErr w:type="spellStart"/>
+      <w:r>
+        <w:rPr>
+          <w:rFonts w:ascii="Times New Roman" w:eastAsia="Times New Roman" w:hAnsi="Times New Roman" w:cs="Times New Roman"/>
+          <w:sz w:val="24"/>
+          <w:szCs w:val="24"/>
+          <w:lang w:val="es-ES"/>
+        </w:rPr>
+        <w:t>directament</w:t>
+      </w:r>
+      <w:proofErr w:type="spellEnd"/>
+      <w:r>
+        <w:rPr>
+          <w:rFonts w:ascii="Times New Roman" w:eastAsia="Times New Roman" w:hAnsi="Times New Roman" w:cs="Times New Roman"/>
+          <w:sz w:val="24"/>
+          <w:szCs w:val="24"/>
+          <w:lang w:val="es-ES"/>
+        </w:rPr>
+        <w:t xml:space="preserve"> a persones </w:t>
+      </w:r>
+      <w:proofErr w:type="spellStart"/>
+      <w:r>
+        <w:rPr>
+          <w:rFonts w:ascii="Times New Roman" w:eastAsia="Times New Roman" w:hAnsi="Times New Roman" w:cs="Times New Roman"/>
+          <w:sz w:val="24"/>
+          <w:szCs w:val="24"/>
+          <w:lang w:val="es-ES"/>
+        </w:rPr>
+        <w:t>individuals</w:t>
+      </w:r>
+      <w:proofErr w:type="spellEnd"/>
+      <w:r>
+        <w:rPr>
+          <w:rFonts w:ascii="Times New Roman" w:eastAsia="Times New Roman" w:hAnsi="Times New Roman" w:cs="Times New Roman"/>
+          <w:sz w:val="24"/>
+          <w:szCs w:val="24"/>
+          <w:lang w:val="es-ES"/>
+        </w:rPr>
+        <w:t xml:space="preserve"> que </w:t>
+      </w:r>
+      <w:proofErr w:type="spellStart"/>
+      <w:r>
+        <w:rPr>
+          <w:rFonts w:ascii="Times New Roman" w:eastAsia="Times New Roman" w:hAnsi="Times New Roman" w:cs="Times New Roman"/>
+          <w:sz w:val="24"/>
+          <w:szCs w:val="24"/>
+          <w:lang w:val="es-ES"/>
+        </w:rPr>
+        <w:t>volen</w:t>
+      </w:r>
+      <w:proofErr w:type="spellEnd"/>
+      <w:r>
+        <w:rPr>
+          <w:rFonts w:ascii="Times New Roman" w:eastAsia="Times New Roman" w:hAnsi="Times New Roman" w:cs="Times New Roman"/>
+          <w:sz w:val="24"/>
+          <w:szCs w:val="24"/>
+          <w:lang w:val="es-ES"/>
+        </w:rPr>
+        <w:t xml:space="preserve"> </w:t>
+      </w:r>
+      <w:proofErr w:type="spellStart"/>
+      <w:r>
+        <w:rPr>
+          <w:rFonts w:ascii="Times New Roman" w:eastAsia="Times New Roman" w:hAnsi="Times New Roman" w:cs="Times New Roman"/>
+          <w:sz w:val="24"/>
+          <w:szCs w:val="24"/>
+          <w:lang w:val="es-ES"/>
+        </w:rPr>
+        <w:t>socialitzar</w:t>
+      </w:r>
+      <w:proofErr w:type="spellEnd"/>
+      <w:r>
+        <w:rPr>
+          <w:rFonts w:ascii="Times New Roman" w:eastAsia="Times New Roman" w:hAnsi="Times New Roman" w:cs="Times New Roman"/>
+          <w:sz w:val="24"/>
+          <w:szCs w:val="24"/>
+          <w:lang w:val="es-ES"/>
+        </w:rPr>
+        <w:t xml:space="preserve"> i practicar </w:t>
+      </w:r>
+      <w:proofErr w:type="spellStart"/>
+      <w:r>
+        <w:rPr>
+          <w:rFonts w:ascii="Times New Roman" w:eastAsia="Times New Roman" w:hAnsi="Times New Roman" w:cs="Times New Roman"/>
+          <w:sz w:val="24"/>
+          <w:szCs w:val="24"/>
+          <w:lang w:val="es-ES"/>
+        </w:rPr>
+        <w:t>esport</w:t>
+      </w:r>
+      <w:proofErr w:type="spellEnd"/>
+      <w:r>
+        <w:rPr>
+          <w:rFonts w:ascii="Times New Roman" w:eastAsia="Times New Roman" w:hAnsi="Times New Roman" w:cs="Times New Roman"/>
+          <w:sz w:val="24"/>
+          <w:szCs w:val="24"/>
+          <w:lang w:val="es-ES"/>
+        </w:rPr>
+        <w:t xml:space="preserve">, per </w:t>
+      </w:r>
+      <w:proofErr w:type="spellStart"/>
+      <w:r>
+        <w:rPr>
+          <w:rFonts w:ascii="Times New Roman" w:eastAsia="Times New Roman" w:hAnsi="Times New Roman" w:cs="Times New Roman"/>
+          <w:sz w:val="24"/>
+          <w:szCs w:val="24"/>
+          <w:lang w:val="es-ES"/>
+        </w:rPr>
+        <w:t>tant</w:t>
+      </w:r>
+      <w:proofErr w:type="spellEnd"/>
+      <w:r>
+        <w:rPr>
+          <w:rFonts w:ascii="Times New Roman" w:eastAsia="Times New Roman" w:hAnsi="Times New Roman" w:cs="Times New Roman"/>
+          <w:sz w:val="24"/>
+          <w:szCs w:val="24"/>
+          <w:lang w:val="es-ES"/>
+        </w:rPr>
+        <w:t xml:space="preserve"> el </w:t>
+      </w:r>
+      <w:proofErr w:type="spellStart"/>
+      <w:r>
+        <w:rPr>
+          <w:rFonts w:ascii="Times New Roman" w:eastAsia="Times New Roman" w:hAnsi="Times New Roman" w:cs="Times New Roman"/>
+          <w:sz w:val="24"/>
+          <w:szCs w:val="24"/>
+          <w:lang w:val="es-ES"/>
+        </w:rPr>
+        <w:t>nostre</w:t>
+      </w:r>
+      <w:proofErr w:type="spellEnd"/>
+      <w:r>
+        <w:rPr>
+          <w:rFonts w:ascii="Times New Roman" w:eastAsia="Times New Roman" w:hAnsi="Times New Roman" w:cs="Times New Roman"/>
+          <w:sz w:val="24"/>
+          <w:szCs w:val="24"/>
+          <w:lang w:val="es-ES"/>
+        </w:rPr>
+        <w:t xml:space="preserve"> </w:t>
+      </w:r>
+      <w:proofErr w:type="spellStart"/>
+      <w:r>
+        <w:rPr>
+          <w:rFonts w:ascii="Times New Roman" w:eastAsia="Times New Roman" w:hAnsi="Times New Roman" w:cs="Times New Roman"/>
+          <w:sz w:val="24"/>
+          <w:szCs w:val="24"/>
+          <w:lang w:val="es-ES"/>
+        </w:rPr>
+        <w:t>mercat</w:t>
+      </w:r>
+      <w:proofErr w:type="spellEnd"/>
+      <w:r>
+        <w:rPr>
+          <w:rFonts w:ascii="Times New Roman" w:eastAsia="Times New Roman" w:hAnsi="Times New Roman" w:cs="Times New Roman"/>
+          <w:sz w:val="24"/>
+          <w:szCs w:val="24"/>
+          <w:lang w:val="es-ES"/>
+        </w:rPr>
+        <w:t xml:space="preserve"> </w:t>
+      </w:r>
+      <w:proofErr w:type="spellStart"/>
+      <w:r>
+        <w:rPr>
+          <w:rFonts w:ascii="Times New Roman" w:eastAsia="Times New Roman" w:hAnsi="Times New Roman" w:cs="Times New Roman"/>
+          <w:sz w:val="24"/>
+          <w:szCs w:val="24"/>
+          <w:lang w:val="es-ES"/>
+        </w:rPr>
+        <w:t>és</w:t>
+      </w:r>
+      <w:proofErr w:type="spellEnd"/>
+      <w:r>
+        <w:rPr>
+          <w:rFonts w:ascii="Times New Roman" w:eastAsia="Times New Roman" w:hAnsi="Times New Roman" w:cs="Times New Roman"/>
+          <w:sz w:val="24"/>
+          <w:szCs w:val="24"/>
+          <w:lang w:val="es-ES"/>
+        </w:rPr>
+        <w:t xml:space="preserve"> </w:t>
+      </w:r>
+      <w:proofErr w:type="spellStart"/>
+      <w:r>
+        <w:rPr>
+          <w:rFonts w:ascii="Times New Roman" w:eastAsia="Times New Roman" w:hAnsi="Times New Roman" w:cs="Times New Roman"/>
+          <w:sz w:val="24"/>
+          <w:szCs w:val="24"/>
+          <w:lang w:val="es-ES"/>
+        </w:rPr>
+        <w:t>molt</w:t>
+      </w:r>
+      <w:proofErr w:type="spellEnd"/>
+      <w:r>
+        <w:rPr>
+          <w:rFonts w:ascii="Times New Roman" w:eastAsia="Times New Roman" w:hAnsi="Times New Roman" w:cs="Times New Roman"/>
+          <w:sz w:val="24"/>
+          <w:szCs w:val="24"/>
+          <w:lang w:val="es-ES"/>
+        </w:rPr>
+        <w:t xml:space="preserve"> </w:t>
+      </w:r>
+      <w:proofErr w:type="spellStart"/>
+      <w:r>
+        <w:rPr>
+          <w:rFonts w:ascii="Times New Roman" w:eastAsia="Times New Roman" w:hAnsi="Times New Roman" w:cs="Times New Roman"/>
+          <w:sz w:val="24"/>
+          <w:szCs w:val="24"/>
+          <w:lang w:val="es-ES"/>
+        </w:rPr>
+        <w:t>més</w:t>
+      </w:r>
+      <w:proofErr w:type="spellEnd"/>
+      <w:r>
+        <w:rPr>
+          <w:rFonts w:ascii="Times New Roman" w:eastAsia="Times New Roman" w:hAnsi="Times New Roman" w:cs="Times New Roman"/>
+          <w:sz w:val="24"/>
+          <w:szCs w:val="24"/>
+          <w:lang w:val="es-ES"/>
+        </w:rPr>
+        <w:t xml:space="preserve"> </w:t>
+      </w:r>
+      <w:proofErr w:type="spellStart"/>
+      <w:r>
+        <w:rPr>
+          <w:rFonts w:ascii="Times New Roman" w:eastAsia="Times New Roman" w:hAnsi="Times New Roman" w:cs="Times New Roman"/>
+          <w:sz w:val="24"/>
+          <w:szCs w:val="24"/>
+          <w:lang w:val="es-ES"/>
+        </w:rPr>
+        <w:t>ampli</w:t>
+      </w:r>
+      <w:proofErr w:type="spellEnd"/>
+      <w:r>
+        <w:rPr>
+          <w:rFonts w:ascii="Times New Roman" w:eastAsia="Times New Roman" w:hAnsi="Times New Roman" w:cs="Times New Roman"/>
+          <w:sz w:val="24"/>
+          <w:szCs w:val="24"/>
+          <w:lang w:val="es-ES"/>
+        </w:rPr>
+        <w:t xml:space="preserve"> i </w:t>
+      </w:r>
+      <w:proofErr w:type="spellStart"/>
+      <w:r>
+        <w:rPr>
+          <w:rFonts w:ascii="Times New Roman" w:eastAsia="Times New Roman" w:hAnsi="Times New Roman" w:cs="Times New Roman"/>
+          <w:sz w:val="24"/>
+          <w:szCs w:val="24"/>
+          <w:lang w:val="es-ES"/>
+        </w:rPr>
+        <w:t>diversificat</w:t>
+      </w:r>
+      <w:proofErr w:type="spellEnd"/>
+      <w:r>
+        <w:rPr>
+          <w:rFonts w:ascii="Times New Roman" w:eastAsia="Times New Roman" w:hAnsi="Times New Roman" w:cs="Times New Roman"/>
+          <w:sz w:val="24"/>
+          <w:szCs w:val="24"/>
+          <w:lang w:val="es-ES"/>
+        </w:rPr>
+        <w:t>.</w:t>
+      </w:r>
+    </w:p>
+    <w:p>
+      <w:pPr>
+        <w:spacing w:before="100" w:beforeAutospacing="1" w:after="100" w:afterAutospacing="1" w:line="240" w:lineRule="auto"/>
+        <w:rPr>
+          <w:rFonts w:ascii="Times New Roman" w:eastAsia="Times New Roman" w:hAnsi="Times New Roman" w:cs="Times New Roman"/>
+          <w:sz w:val="24"/>
+          <w:szCs w:val="24"/>
+          <w:lang w:val="es-ES"/>
+        </w:rPr>
+      </w:pPr>
+      <w:proofErr w:type="spellStart"/>
+      <w:r>
+        <w:rPr>
+          <w:rFonts w:ascii="Times New Roman" w:eastAsia="Times New Roman" w:hAnsi="Times New Roman" w:cs="Times New Roman"/>
+          <w:sz w:val="24"/>
+          <w:szCs w:val="24"/>
+          <w:lang w:val="es-ES"/>
+        </w:rPr>
+        <w:t>Quant</w:t>
+      </w:r>
+      <w:proofErr w:type="spellEnd"/>
+      <w:r>
+        <w:rPr>
+          <w:rFonts w:ascii="Times New Roman" w:eastAsia="Times New Roman" w:hAnsi="Times New Roman" w:cs="Times New Roman"/>
+          <w:sz w:val="24"/>
+          <w:szCs w:val="24"/>
+          <w:lang w:val="es-ES"/>
+        </w:rPr>
+        <w:t xml:space="preserve"> </w:t>
+      </w:r>
+      <w:proofErr w:type="spellStart"/>
+      <w:r>
+        <w:rPr>
+          <w:rFonts w:ascii="Times New Roman" w:eastAsia="Times New Roman" w:hAnsi="Times New Roman" w:cs="Times New Roman"/>
+          <w:sz w:val="24"/>
+          <w:szCs w:val="24"/>
+          <w:lang w:val="es-ES"/>
+        </w:rPr>
+        <w:t>als</w:t>
+      </w:r>
+      <w:proofErr w:type="spellEnd"/>
+      <w:r>
+        <w:rPr>
+          <w:rFonts w:ascii="Times New Roman" w:eastAsia="Times New Roman" w:hAnsi="Times New Roman" w:cs="Times New Roman"/>
+          <w:sz w:val="24"/>
+          <w:szCs w:val="24"/>
+          <w:lang w:val="es-ES"/>
+        </w:rPr>
+        <w:t xml:space="preserve"> </w:t>
+      </w:r>
+      <w:proofErr w:type="spellStart"/>
+      <w:r>
+        <w:rPr>
+          <w:rFonts w:ascii="Times New Roman" w:eastAsia="Times New Roman" w:hAnsi="Times New Roman" w:cs="Times New Roman"/>
+          <w:sz w:val="24"/>
+          <w:szCs w:val="24"/>
+          <w:lang w:val="es-ES"/>
+        </w:rPr>
+        <w:t>competidors</w:t>
+      </w:r>
+      <w:proofErr w:type="spellEnd"/>
+      <w:r>
+        <w:rPr>
+          <w:rFonts w:ascii="Times New Roman" w:eastAsia="Times New Roman" w:hAnsi="Times New Roman" w:cs="Times New Roman"/>
+          <w:sz w:val="24"/>
+          <w:szCs w:val="24"/>
+          <w:lang w:val="es-ES"/>
+        </w:rPr>
+        <w:t xml:space="preserve">, </w:t>
+      </w:r>
+      <w:proofErr w:type="spellStart"/>
+      <w:r>
+        <w:rPr>
+          <w:rFonts w:ascii="Times New Roman" w:eastAsia="Times New Roman" w:hAnsi="Times New Roman" w:cs="Times New Roman"/>
+          <w:sz w:val="24"/>
+          <w:szCs w:val="24"/>
+          <w:lang w:val="es-ES"/>
+        </w:rPr>
+        <w:t>actualment</w:t>
+      </w:r>
+      <w:proofErr w:type="spellEnd"/>
+      <w:r>
+        <w:rPr>
+          <w:rFonts w:ascii="Times New Roman" w:eastAsia="Times New Roman" w:hAnsi="Times New Roman" w:cs="Times New Roman"/>
+          <w:sz w:val="24"/>
+          <w:szCs w:val="24"/>
+          <w:lang w:val="es-ES"/>
+        </w:rPr>
+        <w:t xml:space="preserve"> </w:t>
+      </w:r>
+      <w:proofErr w:type="spellStart"/>
+      <w:r>
+        <w:rPr>
+          <w:rFonts w:ascii="Times New Roman" w:eastAsia="Times New Roman" w:hAnsi="Times New Roman" w:cs="Times New Roman"/>
+          <w:sz w:val="24"/>
+          <w:szCs w:val="24"/>
+          <w:lang w:val="es-ES"/>
+        </w:rPr>
+        <w:t>existeixen</w:t>
+      </w:r>
+      <w:proofErr w:type="spellEnd"/>
+      <w:r>
+        <w:rPr>
+          <w:rFonts w:ascii="Times New Roman" w:eastAsia="Times New Roman" w:hAnsi="Times New Roman" w:cs="Times New Roman"/>
+          <w:sz w:val="24"/>
+          <w:szCs w:val="24"/>
+          <w:lang w:val="es-ES"/>
+        </w:rPr>
+        <w:t xml:space="preserve"> </w:t>
+      </w:r>
+      <w:proofErr w:type="spellStart"/>
+      <w:r>
+        <w:rPr>
+          <w:rFonts w:ascii="Times New Roman" w:eastAsia="Times New Roman" w:hAnsi="Times New Roman" w:cs="Times New Roman"/>
+          <w:sz w:val="24"/>
+          <w:szCs w:val="24"/>
+          <w:lang w:val="es-ES"/>
+        </w:rPr>
+        <w:t>aplicacions</w:t>
+      </w:r>
+      <w:proofErr w:type="spellEnd"/>
+      <w:r>
+        <w:rPr>
+          <w:rFonts w:ascii="Times New Roman" w:eastAsia="Times New Roman" w:hAnsi="Times New Roman" w:cs="Times New Roman"/>
+          <w:sz w:val="24"/>
+          <w:szCs w:val="24"/>
+          <w:lang w:val="es-ES"/>
+        </w:rPr>
+        <w:t xml:space="preserve"> que </w:t>
+      </w:r>
+      <w:proofErr w:type="spellStart"/>
+      <w:r>
+        <w:rPr>
+          <w:rFonts w:ascii="Times New Roman" w:eastAsia="Times New Roman" w:hAnsi="Times New Roman" w:cs="Times New Roman"/>
+          <w:sz w:val="24"/>
+          <w:szCs w:val="24"/>
+          <w:lang w:val="es-ES"/>
+        </w:rPr>
+        <w:t>cobreixen</w:t>
+      </w:r>
+      <w:proofErr w:type="spellEnd"/>
+      <w:r>
+        <w:rPr>
+          <w:rFonts w:ascii="Times New Roman" w:eastAsia="Times New Roman" w:hAnsi="Times New Roman" w:cs="Times New Roman"/>
+          <w:sz w:val="24"/>
+          <w:szCs w:val="24"/>
+          <w:lang w:val="es-ES"/>
+        </w:rPr>
+        <w:t xml:space="preserve"> </w:t>
+      </w:r>
+      <w:proofErr w:type="spellStart"/>
+      <w:r>
+        <w:rPr>
+          <w:rFonts w:ascii="Times New Roman" w:eastAsia="Times New Roman" w:hAnsi="Times New Roman" w:cs="Times New Roman"/>
+          <w:sz w:val="24"/>
+          <w:szCs w:val="24"/>
+          <w:lang w:val="es-ES"/>
+        </w:rPr>
+        <w:t>esports</w:t>
+      </w:r>
+      <w:proofErr w:type="spellEnd"/>
+      <w:r>
+        <w:rPr>
+          <w:rFonts w:ascii="Times New Roman" w:eastAsia="Times New Roman" w:hAnsi="Times New Roman" w:cs="Times New Roman"/>
+          <w:sz w:val="24"/>
+          <w:szCs w:val="24"/>
+          <w:lang w:val="es-ES"/>
+        </w:rPr>
+        <w:t xml:space="preserve"> </w:t>
+      </w:r>
+      <w:proofErr w:type="spellStart"/>
+      <w:r>
+        <w:rPr>
+          <w:rFonts w:ascii="Times New Roman" w:eastAsia="Times New Roman" w:hAnsi="Times New Roman" w:cs="Times New Roman"/>
+          <w:sz w:val="24"/>
+          <w:szCs w:val="24"/>
+          <w:lang w:val="es-ES"/>
+        </w:rPr>
+        <w:t>concrets</w:t>
+      </w:r>
+      <w:proofErr w:type="spellEnd"/>
+      <w:r>
+        <w:rPr>
+          <w:rFonts w:ascii="Times New Roman" w:eastAsia="Times New Roman" w:hAnsi="Times New Roman" w:cs="Times New Roman"/>
+          <w:sz w:val="24"/>
+          <w:szCs w:val="24"/>
+          <w:lang w:val="es-ES"/>
+        </w:rPr>
+        <w:t xml:space="preserve">, </w:t>
+      </w:r>
+      <w:proofErr w:type="spellStart"/>
+      <w:r>
+        <w:rPr>
+          <w:rFonts w:ascii="Times New Roman" w:eastAsia="Times New Roman" w:hAnsi="Times New Roman" w:cs="Times New Roman"/>
+          <w:sz w:val="24"/>
+          <w:szCs w:val="24"/>
+          <w:lang w:val="es-ES"/>
+        </w:rPr>
+        <w:t>com</w:t>
+      </w:r>
+      <w:proofErr w:type="spellEnd"/>
+      <w:r>
+        <w:rPr>
+          <w:rFonts w:ascii="Times New Roman" w:eastAsia="Times New Roman" w:hAnsi="Times New Roman" w:cs="Times New Roman"/>
+          <w:sz w:val="24"/>
+          <w:szCs w:val="24"/>
+          <w:lang w:val="es-ES"/>
+        </w:rPr>
+        <w:t xml:space="preserve"> apps de </w:t>
+      </w:r>
+      <w:proofErr w:type="spellStart"/>
+      <w:r>
+        <w:rPr>
+          <w:rFonts w:ascii="Times New Roman" w:eastAsia="Times New Roman" w:hAnsi="Times New Roman" w:cs="Times New Roman"/>
+          <w:sz w:val="24"/>
+          <w:szCs w:val="24"/>
+          <w:lang w:val="es-ES"/>
+        </w:rPr>
+        <w:t>pàdel</w:t>
+      </w:r>
+      <w:proofErr w:type="spellEnd"/>
+      <w:r>
+        <w:rPr>
+          <w:rFonts w:ascii="Times New Roman" w:eastAsia="Times New Roman" w:hAnsi="Times New Roman" w:cs="Times New Roman"/>
+          <w:sz w:val="24"/>
+          <w:szCs w:val="24"/>
+          <w:lang w:val="es-ES"/>
+        </w:rPr>
+        <w:t xml:space="preserve"> o futbol 7, </w:t>
+      </w:r>
+      <w:proofErr w:type="spellStart"/>
+      <w:r>
+        <w:rPr>
+          <w:rFonts w:ascii="Times New Roman" w:eastAsia="Times New Roman" w:hAnsi="Times New Roman" w:cs="Times New Roman"/>
+          <w:sz w:val="24"/>
+          <w:szCs w:val="24"/>
+          <w:lang w:val="es-ES"/>
+        </w:rPr>
+        <w:t>però</w:t>
+      </w:r>
+      <w:proofErr w:type="spellEnd"/>
+      <w:r>
+        <w:rPr>
+          <w:rFonts w:ascii="Times New Roman" w:eastAsia="Times New Roman" w:hAnsi="Times New Roman" w:cs="Times New Roman"/>
+          <w:sz w:val="24"/>
+          <w:szCs w:val="24"/>
+          <w:lang w:val="es-ES"/>
+        </w:rPr>
+        <w:t xml:space="preserve"> no </w:t>
+      </w:r>
+      <w:proofErr w:type="spellStart"/>
+      <w:r>
+        <w:rPr>
+          <w:rFonts w:ascii="Times New Roman" w:eastAsia="Times New Roman" w:hAnsi="Times New Roman" w:cs="Times New Roman"/>
+          <w:sz w:val="24"/>
+          <w:szCs w:val="24"/>
+          <w:lang w:val="es-ES"/>
+        </w:rPr>
+        <w:t>existeix</w:t>
+      </w:r>
+      <w:proofErr w:type="spellEnd"/>
+      <w:r>
+        <w:rPr>
+          <w:rFonts w:ascii="Times New Roman" w:eastAsia="Times New Roman" w:hAnsi="Times New Roman" w:cs="Times New Roman"/>
+          <w:sz w:val="24"/>
+          <w:szCs w:val="24"/>
+          <w:lang w:val="es-ES"/>
+        </w:rPr>
+        <w:t xml:space="preserve"> </w:t>
+      </w:r>
+      <w:proofErr w:type="spellStart"/>
+      <w:r>
+        <w:rPr>
+          <w:rFonts w:ascii="Times New Roman" w:eastAsia="Times New Roman" w:hAnsi="Times New Roman" w:cs="Times New Roman"/>
+          <w:sz w:val="24"/>
+          <w:szCs w:val="24"/>
+          <w:lang w:val="es-ES"/>
+        </w:rPr>
+        <w:t>cap</w:t>
+      </w:r>
+      <w:proofErr w:type="spellEnd"/>
+      <w:r>
+        <w:rPr>
+          <w:rFonts w:ascii="Times New Roman" w:eastAsia="Times New Roman" w:hAnsi="Times New Roman" w:cs="Times New Roman"/>
+          <w:sz w:val="24"/>
+          <w:szCs w:val="24"/>
+          <w:lang w:val="es-ES"/>
+        </w:rPr>
+        <w:t xml:space="preserve"> plataforma </w:t>
+      </w:r>
+      <w:proofErr w:type="spellStart"/>
+      <w:r>
+        <w:rPr>
+          <w:rFonts w:ascii="Times New Roman" w:eastAsia="Times New Roman" w:hAnsi="Times New Roman" w:cs="Times New Roman"/>
+          <w:sz w:val="24"/>
+          <w:szCs w:val="24"/>
+          <w:lang w:val="es-ES"/>
+        </w:rPr>
+        <w:t>realment</w:t>
+      </w:r>
+      <w:proofErr w:type="spellEnd"/>
+      <w:r>
+        <w:rPr>
+          <w:rFonts w:ascii="Times New Roman" w:eastAsia="Times New Roman" w:hAnsi="Times New Roman" w:cs="Times New Roman"/>
+          <w:sz w:val="24"/>
+          <w:szCs w:val="24"/>
+          <w:lang w:val="es-ES"/>
+        </w:rPr>
+        <w:t xml:space="preserve"> transversal que </w:t>
+      </w:r>
+      <w:proofErr w:type="spellStart"/>
+      <w:r>
+        <w:rPr>
+          <w:rFonts w:ascii="Times New Roman" w:eastAsia="Times New Roman" w:hAnsi="Times New Roman" w:cs="Times New Roman"/>
+          <w:sz w:val="24"/>
+          <w:szCs w:val="24"/>
+          <w:lang w:val="es-ES"/>
+        </w:rPr>
+        <w:t>permeta</w:t>
+      </w:r>
+      <w:proofErr w:type="spellEnd"/>
+      <w:r>
+        <w:rPr>
+          <w:rFonts w:ascii="Times New Roman" w:eastAsia="Times New Roman" w:hAnsi="Times New Roman" w:cs="Times New Roman"/>
+          <w:sz w:val="24"/>
+          <w:szCs w:val="24"/>
+          <w:lang w:val="es-ES"/>
+        </w:rPr>
+        <w:t xml:space="preserve"> gestionar </w:t>
+      </w:r>
+      <w:proofErr w:type="spellStart"/>
+      <w:r>
+        <w:rPr>
+          <w:rFonts w:ascii="Times New Roman" w:eastAsia="Times New Roman" w:hAnsi="Times New Roman" w:cs="Times New Roman"/>
+          <w:sz w:val="24"/>
+          <w:szCs w:val="24"/>
+          <w:lang w:val="es-ES"/>
+        </w:rPr>
+        <w:t>partits</w:t>
+      </w:r>
+      <w:proofErr w:type="spellEnd"/>
+      <w:r>
+        <w:rPr>
+          <w:rFonts w:ascii="Times New Roman" w:eastAsia="Times New Roman" w:hAnsi="Times New Roman" w:cs="Times New Roman"/>
+          <w:sz w:val="24"/>
+          <w:szCs w:val="24"/>
+          <w:lang w:val="es-ES"/>
+        </w:rPr>
+        <w:t xml:space="preserve">, </w:t>
+      </w:r>
+      <w:proofErr w:type="spellStart"/>
+      <w:r>
+        <w:rPr>
+          <w:rFonts w:ascii="Times New Roman" w:eastAsia="Times New Roman" w:hAnsi="Times New Roman" w:cs="Times New Roman"/>
+          <w:sz w:val="24"/>
+          <w:szCs w:val="24"/>
+          <w:lang w:val="es-ES"/>
+        </w:rPr>
+        <w:t>trobar</w:t>
+      </w:r>
+      <w:proofErr w:type="spellEnd"/>
+      <w:r>
+        <w:rPr>
+          <w:rFonts w:ascii="Times New Roman" w:eastAsia="Times New Roman" w:hAnsi="Times New Roman" w:cs="Times New Roman"/>
+          <w:sz w:val="24"/>
+          <w:szCs w:val="24"/>
+          <w:lang w:val="es-ES"/>
+        </w:rPr>
+        <w:t xml:space="preserve"> </w:t>
+      </w:r>
+      <w:proofErr w:type="spellStart"/>
+      <w:r>
+        <w:rPr>
+          <w:rFonts w:ascii="Times New Roman" w:eastAsia="Times New Roman" w:hAnsi="Times New Roman" w:cs="Times New Roman"/>
+          <w:sz w:val="24"/>
+          <w:szCs w:val="24"/>
+          <w:lang w:val="es-ES"/>
+        </w:rPr>
+        <w:t>gent</w:t>
+      </w:r>
+      <w:proofErr w:type="spellEnd"/>
+      <w:r>
+        <w:rPr>
+          <w:rFonts w:ascii="Times New Roman" w:eastAsia="Times New Roman" w:hAnsi="Times New Roman" w:cs="Times New Roman"/>
+          <w:sz w:val="24"/>
+          <w:szCs w:val="24"/>
+          <w:lang w:val="es-ES"/>
+        </w:rPr>
+        <w:t xml:space="preserve"> o reservar places en múltiples disciplines </w:t>
+      </w:r>
+      <w:proofErr w:type="spellStart"/>
+      <w:r>
+        <w:rPr>
+          <w:rFonts w:ascii="Times New Roman" w:eastAsia="Times New Roman" w:hAnsi="Times New Roman" w:cs="Times New Roman"/>
+          <w:sz w:val="24"/>
+          <w:szCs w:val="24"/>
+          <w:lang w:val="es-ES"/>
+        </w:rPr>
+        <w:t>esportives</w:t>
+      </w:r>
+      <w:proofErr w:type="spellEnd"/>
+      <w:r>
+        <w:rPr>
+          <w:rFonts w:ascii="Times New Roman" w:eastAsia="Times New Roman" w:hAnsi="Times New Roman" w:cs="Times New Roman"/>
+          <w:sz w:val="24"/>
+          <w:szCs w:val="24"/>
+          <w:lang w:val="es-ES"/>
+        </w:rPr>
+        <w:t xml:space="preserve"> des </w:t>
+      </w:r>
+      <w:proofErr w:type="spellStart"/>
+      <w:r>
+        <w:rPr>
+          <w:rFonts w:ascii="Times New Roman" w:eastAsia="Times New Roman" w:hAnsi="Times New Roman" w:cs="Times New Roman"/>
+          <w:sz w:val="24"/>
+          <w:szCs w:val="24"/>
+          <w:lang w:val="es-ES"/>
+        </w:rPr>
+        <w:t>d’un</w:t>
+      </w:r>
+      <w:proofErr w:type="spellEnd"/>
+      <w:r>
+        <w:rPr>
+          <w:rFonts w:ascii="Times New Roman" w:eastAsia="Times New Roman" w:hAnsi="Times New Roman" w:cs="Times New Roman"/>
+          <w:sz w:val="24"/>
+          <w:szCs w:val="24"/>
+          <w:lang w:val="es-ES"/>
+        </w:rPr>
+        <w:t xml:space="preserve"> sol </w:t>
+      </w:r>
+      <w:proofErr w:type="spellStart"/>
+      <w:r>
+        <w:rPr>
+          <w:rFonts w:ascii="Times New Roman" w:eastAsia="Times New Roman" w:hAnsi="Times New Roman" w:cs="Times New Roman"/>
+          <w:sz w:val="24"/>
+          <w:szCs w:val="24"/>
+          <w:lang w:val="es-ES"/>
+        </w:rPr>
+        <w:t>lloc</w:t>
+      </w:r>
+      <w:proofErr w:type="spellEnd"/>
+      <w:r>
+        <w:rPr>
+          <w:rFonts w:ascii="Times New Roman" w:eastAsia="Times New Roman" w:hAnsi="Times New Roman" w:cs="Times New Roman"/>
+          <w:sz w:val="24"/>
+          <w:szCs w:val="24"/>
+          <w:lang w:val="es-ES"/>
+        </w:rPr>
+        <w:t xml:space="preserve">. Per </w:t>
+      </w:r>
+      <w:proofErr w:type="spellStart"/>
+      <w:r>
+        <w:rPr>
+          <w:rFonts w:ascii="Times New Roman" w:eastAsia="Times New Roman" w:hAnsi="Times New Roman" w:cs="Times New Roman"/>
+          <w:sz w:val="24"/>
+          <w:szCs w:val="24"/>
+          <w:lang w:val="es-ES"/>
+        </w:rPr>
+        <w:t>això</w:t>
+      </w:r>
+      <w:proofErr w:type="spellEnd"/>
+      <w:r>
+        <w:rPr>
+          <w:rFonts w:ascii="Times New Roman" w:eastAsia="Times New Roman" w:hAnsi="Times New Roman" w:cs="Times New Roman"/>
+          <w:sz w:val="24"/>
+          <w:szCs w:val="24"/>
+          <w:lang w:val="es-ES"/>
+        </w:rPr>
+        <w:t xml:space="preserve">, </w:t>
+      </w:r>
+      <w:proofErr w:type="spellStart"/>
+      <w:r>
+        <w:rPr>
+          <w:rFonts w:ascii="Times New Roman" w:eastAsia="Times New Roman" w:hAnsi="Times New Roman" w:cs="Times New Roman"/>
+          <w:sz w:val="24"/>
+          <w:szCs w:val="24"/>
+          <w:lang w:val="es-ES"/>
+        </w:rPr>
+        <w:t>FitMatch</w:t>
+      </w:r>
+      <w:proofErr w:type="spellEnd"/>
+      <w:r>
+        <w:rPr>
+          <w:rFonts w:ascii="Times New Roman" w:eastAsia="Times New Roman" w:hAnsi="Times New Roman" w:cs="Times New Roman"/>
+          <w:sz w:val="24"/>
+          <w:szCs w:val="24"/>
+          <w:lang w:val="es-ES"/>
+        </w:rPr>
+        <w:t xml:space="preserve"> </w:t>
+      </w:r>
+      <w:proofErr w:type="spellStart"/>
+      <w:r>
+        <w:rPr>
+          <w:rFonts w:ascii="Times New Roman" w:eastAsia="Times New Roman" w:hAnsi="Times New Roman" w:cs="Times New Roman"/>
+          <w:sz w:val="24"/>
+          <w:szCs w:val="24"/>
+          <w:lang w:val="es-ES"/>
+        </w:rPr>
+        <w:t>pretén</w:t>
+      </w:r>
+      <w:proofErr w:type="spellEnd"/>
+      <w:r>
+        <w:rPr>
+          <w:rFonts w:ascii="Times New Roman" w:eastAsia="Times New Roman" w:hAnsi="Times New Roman" w:cs="Times New Roman"/>
+          <w:sz w:val="24"/>
+          <w:szCs w:val="24"/>
+          <w:lang w:val="es-ES"/>
+        </w:rPr>
+        <w:t xml:space="preserve"> ocupar </w:t>
+      </w:r>
+      <w:proofErr w:type="spellStart"/>
+      <w:r>
+        <w:rPr>
+          <w:rFonts w:ascii="Times New Roman" w:eastAsia="Times New Roman" w:hAnsi="Times New Roman" w:cs="Times New Roman"/>
+          <w:sz w:val="24"/>
+          <w:szCs w:val="24"/>
+          <w:lang w:val="es-ES"/>
+        </w:rPr>
+        <w:t>aquest</w:t>
+      </w:r>
+      <w:proofErr w:type="spellEnd"/>
+      <w:r>
+        <w:rPr>
+          <w:rFonts w:ascii="Times New Roman" w:eastAsia="Times New Roman" w:hAnsi="Times New Roman" w:cs="Times New Roman"/>
+          <w:sz w:val="24"/>
+          <w:szCs w:val="24"/>
+          <w:lang w:val="es-ES"/>
+        </w:rPr>
+        <w:t xml:space="preserve"> </w:t>
+      </w:r>
+      <w:proofErr w:type="spellStart"/>
+      <w:r>
+        <w:rPr>
+          <w:rFonts w:ascii="Times New Roman" w:eastAsia="Times New Roman" w:hAnsi="Times New Roman" w:cs="Times New Roman"/>
+          <w:sz w:val="24"/>
+          <w:szCs w:val="24"/>
+          <w:lang w:val="es-ES"/>
+        </w:rPr>
+        <w:t>nínxol</w:t>
+      </w:r>
+      <w:proofErr w:type="spellEnd"/>
+      <w:r>
+        <w:rPr>
+          <w:rFonts w:ascii="Times New Roman" w:eastAsia="Times New Roman" w:hAnsi="Times New Roman" w:cs="Times New Roman"/>
+          <w:sz w:val="24"/>
+          <w:szCs w:val="24"/>
+          <w:lang w:val="es-ES"/>
+        </w:rPr>
+        <w:t xml:space="preserve"> </w:t>
+      </w:r>
+      <w:proofErr w:type="spellStart"/>
+      <w:r>
+        <w:rPr>
+          <w:rFonts w:ascii="Times New Roman" w:eastAsia="Times New Roman" w:hAnsi="Times New Roman" w:cs="Times New Roman"/>
+          <w:sz w:val="24"/>
+          <w:szCs w:val="24"/>
+          <w:lang w:val="es-ES"/>
+        </w:rPr>
+        <w:t>desatès</w:t>
+      </w:r>
+      <w:proofErr w:type="spellEnd"/>
+      <w:r>
+        <w:rPr>
+          <w:rFonts w:ascii="Times New Roman" w:eastAsia="Times New Roman" w:hAnsi="Times New Roman" w:cs="Times New Roman"/>
+          <w:sz w:val="24"/>
+          <w:szCs w:val="24"/>
+          <w:lang w:val="es-ES"/>
+        </w:rPr>
+        <w:t xml:space="preserve"> del </w:t>
+      </w:r>
+      <w:proofErr w:type="spellStart"/>
+      <w:r>
+        <w:rPr>
+          <w:rFonts w:ascii="Times New Roman" w:eastAsia="Times New Roman" w:hAnsi="Times New Roman" w:cs="Times New Roman"/>
+          <w:sz w:val="24"/>
+          <w:szCs w:val="24"/>
+          <w:lang w:val="es-ES"/>
+        </w:rPr>
+        <w:t>mercat</w:t>
+      </w:r>
+      <w:proofErr w:type="spellEnd"/>
+      <w:r>
+        <w:rPr>
+          <w:rFonts w:ascii="Times New Roman" w:eastAsia="Times New Roman" w:hAnsi="Times New Roman" w:cs="Times New Roman"/>
+          <w:sz w:val="24"/>
+          <w:szCs w:val="24"/>
+          <w:lang w:val="es-ES"/>
+        </w:rPr>
+        <w:t>.</w:t>
+      </w:r>
+    </w:p>
+    <w:p>
+      <w:pPr>
+        <w:pStyle w:val="Ttulo3"/>
+      </w:pPr>
+      <w:r>
+        <w:t>Anàlisi DAFO</w:t>
+      </w:r>
+    </w:p>
+    <w:p>
+      <w:r>
+        <w:t>L’anàlisi DAFO ens ajuda a entendre millor la situació del projecte, tant a nivell intern com en relació amb el seu entorn.</w:t>
+      </w:r>
+    </w:p>
+    <w:p>
+      <w:r>
+        <w:rPr>
+          <w:noProof/>
+          <w:lang w:val="es-ES"/>
+        </w:rPr>
+        <w:lastRenderedPageBreak/>
+        <w:drawing>
+          <wp:anchor distT="0" distB="0" distL="114300" distR="114300" simplePos="0" relativeHeight="251658240" behindDoc="0" locked="0" layoutInCell="1" allowOverlap="1" wp14:anchorId="73BEFA74" wp14:editId="6DD5331A">
+            <wp:simplePos x="0" y="0"/>
+            <wp:positionH relativeFrom="column">
+              <wp:posOffset>1657350</wp:posOffset>
+            </wp:positionH>
+            <wp:positionV relativeFrom="paragraph">
+              <wp:posOffset>190500</wp:posOffset>
+            </wp:positionV>
+            <wp:extent cx="2702560" cy="2733675"/>
+            <wp:effectExtent l="0" t="0" r="2540" b="9525"/>
+            <wp:wrapTopAndBottom/>
+            <wp:docPr id="6" name="Imagen 6"/>
+            <wp:cNvGraphicFramePr>
+              <a:graphicFrameLocks xmlns:a="http://schemas.openxmlformats.org/drawingml/2006/main" noChangeAspect="1"/>
+            </wp:cNvGraphicFramePr>
+            <a:graphic xmlns:a="http://schemas.openxmlformats.org/drawingml/2006/main">
+              <a:graphicData uri="http://schemas.openxmlformats.org/drawingml/2006/picture">
+                <pic:pic xmlns:pic="http://schemas.openxmlformats.org/drawingml/2006/picture">
+                  <pic:nvPicPr>
+                    <pic:cNvPr id="6" name="Avantages.png"/>
+                    <pic:cNvPicPr/>
+                  </pic:nvPicPr>
+                  <pic:blipFill>
+                    <a:blip r:embed="rId10">
+                      <a:extLst>
+                        <a:ext uri="{28A0092B-C50C-407E-A947-70E740481C1C}">
+                          <a14:useLocalDpi xmlns:a14="http://schemas.microsoft.com/office/drawing/2010/main" val="0"/>
+                        </a:ext>
+                      </a:extLst>
+                    </a:blip>
+                    <a:stretch>
+                      <a:fillRect/>
+                    </a:stretch>
+                  </pic:blipFill>
+                  <pic:spPr>
+                    <a:xfrm>
+                      <a:off x="0" y="0"/>
+                      <a:ext cx="2702560" cy="2733675"/>
+                    </a:xfrm>
+                    <a:prstGeom prst="rect">
+                      <a:avLst/>
+                    </a:prstGeom>
+                  </pic:spPr>
+                </pic:pic>
+              </a:graphicData>
+            </a:graphic>
+            <wp14:sizeRelH relativeFrom="margin">
+              <wp14:pctWidth>0</wp14:pctWidth>
+            </wp14:sizeRelH>
+            <wp14:sizeRelV relativeFrom="margin">
+              <wp14:pctHeight>0</wp14:pctHeight>
+            </wp14:sizeRelV>
+          </wp:anchor>
+        </w:drawing>
+      </w:r>
+    </w:p>
+    <w:p/>
+    <w:p>
+      <w:pPr>
+        <w:pStyle w:val="Ttulo3"/>
+      </w:pPr>
+      <w:r>
+        <w:t>V</w:t>
+      </w:r>
+      <w:bookmarkStart w:id="26" w:name="_GoBack"/>
+      <w:bookmarkEnd w:id="26"/>
+      <w:r>
+        <w:t>iabilitat econòmica</w:t>
+      </w:r>
+    </w:p>
+    <w:p>
+      <w:pPr>
+        <w:spacing w:before="100" w:beforeAutospacing="1" w:after="100" w:afterAutospacing="1" w:line="240" w:lineRule="auto"/>
+        <w:rPr>
+          <w:rFonts w:ascii="Times New Roman" w:eastAsia="Times New Roman" w:hAnsi="Times New Roman" w:cs="Times New Roman"/>
+          <w:sz w:val="24"/>
+          <w:szCs w:val="24"/>
+          <w:lang w:val="es-ES"/>
+        </w:rPr>
+      </w:pPr>
+      <w:r>
+        <w:rPr>
+          <w:rFonts w:ascii="Times New Roman" w:eastAsia="Times New Roman" w:hAnsi="Times New Roman" w:cs="Times New Roman"/>
+          <w:sz w:val="24"/>
+          <w:szCs w:val="24"/>
+          <w:lang w:val="es-ES"/>
+        </w:rPr>
+        <w:t xml:space="preserve">El </w:t>
+      </w:r>
+      <w:proofErr w:type="spellStart"/>
+      <w:r>
+        <w:rPr>
+          <w:rFonts w:ascii="Times New Roman" w:eastAsia="Times New Roman" w:hAnsi="Times New Roman" w:cs="Times New Roman"/>
+          <w:sz w:val="24"/>
+          <w:szCs w:val="24"/>
+          <w:lang w:val="es-ES"/>
+        </w:rPr>
+        <w:t>model</w:t>
+      </w:r>
+      <w:proofErr w:type="spellEnd"/>
+      <w:r>
+        <w:rPr>
+          <w:rFonts w:ascii="Times New Roman" w:eastAsia="Times New Roman" w:hAnsi="Times New Roman" w:cs="Times New Roman"/>
+          <w:sz w:val="24"/>
+          <w:szCs w:val="24"/>
+          <w:lang w:val="es-ES"/>
+        </w:rPr>
+        <w:t xml:space="preserve"> de </w:t>
+      </w:r>
+      <w:proofErr w:type="spellStart"/>
+      <w:r>
+        <w:rPr>
+          <w:rFonts w:ascii="Times New Roman" w:eastAsia="Times New Roman" w:hAnsi="Times New Roman" w:cs="Times New Roman"/>
+          <w:sz w:val="24"/>
+          <w:szCs w:val="24"/>
+          <w:lang w:val="es-ES"/>
+        </w:rPr>
+        <w:t>negoci</w:t>
+      </w:r>
+      <w:proofErr w:type="spellEnd"/>
+      <w:r>
+        <w:rPr>
+          <w:rFonts w:ascii="Times New Roman" w:eastAsia="Times New Roman" w:hAnsi="Times New Roman" w:cs="Times New Roman"/>
+          <w:sz w:val="24"/>
+          <w:szCs w:val="24"/>
+          <w:lang w:val="es-ES"/>
+        </w:rPr>
+        <w:t xml:space="preserve"> de </w:t>
+      </w:r>
+      <w:proofErr w:type="spellStart"/>
+      <w:r>
+        <w:rPr>
+          <w:rFonts w:ascii="Times New Roman" w:eastAsia="Times New Roman" w:hAnsi="Times New Roman" w:cs="Times New Roman"/>
+          <w:sz w:val="24"/>
+          <w:szCs w:val="24"/>
+          <w:lang w:val="es-ES"/>
+        </w:rPr>
+        <w:t>FitMatch</w:t>
+      </w:r>
+      <w:proofErr w:type="spellEnd"/>
+      <w:r>
+        <w:rPr>
+          <w:rFonts w:ascii="Times New Roman" w:eastAsia="Times New Roman" w:hAnsi="Times New Roman" w:cs="Times New Roman"/>
+          <w:sz w:val="24"/>
+          <w:szCs w:val="24"/>
+          <w:lang w:val="es-ES"/>
+        </w:rPr>
+        <w:t xml:space="preserve"> es basa en una </w:t>
+      </w:r>
+      <w:proofErr w:type="spellStart"/>
+      <w:r>
+        <w:rPr>
+          <w:rFonts w:ascii="Times New Roman" w:eastAsia="Times New Roman" w:hAnsi="Times New Roman" w:cs="Times New Roman"/>
+          <w:sz w:val="24"/>
+          <w:szCs w:val="24"/>
+          <w:lang w:val="es-ES"/>
+        </w:rPr>
+        <w:t>comissió</w:t>
+      </w:r>
+      <w:proofErr w:type="spellEnd"/>
+      <w:r>
+        <w:rPr>
+          <w:rFonts w:ascii="Times New Roman" w:eastAsia="Times New Roman" w:hAnsi="Times New Roman" w:cs="Times New Roman"/>
+          <w:sz w:val="24"/>
+          <w:szCs w:val="24"/>
+          <w:lang w:val="es-ES"/>
+        </w:rPr>
+        <w:t xml:space="preserve"> per cada reserva </w:t>
+      </w:r>
+      <w:proofErr w:type="spellStart"/>
+      <w:r>
+        <w:rPr>
+          <w:rFonts w:ascii="Times New Roman" w:eastAsia="Times New Roman" w:hAnsi="Times New Roman" w:cs="Times New Roman"/>
+          <w:sz w:val="24"/>
+          <w:szCs w:val="24"/>
+          <w:lang w:val="es-ES"/>
+        </w:rPr>
+        <w:t>d’esdeveniment</w:t>
+      </w:r>
+      <w:proofErr w:type="spellEnd"/>
+      <w:r>
+        <w:rPr>
+          <w:rFonts w:ascii="Times New Roman" w:eastAsia="Times New Roman" w:hAnsi="Times New Roman" w:cs="Times New Roman"/>
+          <w:sz w:val="24"/>
+          <w:szCs w:val="24"/>
+          <w:lang w:val="es-ES"/>
+        </w:rPr>
+        <w:t xml:space="preserve"> </w:t>
+      </w:r>
+      <w:proofErr w:type="spellStart"/>
+      <w:r>
+        <w:rPr>
+          <w:rFonts w:ascii="Times New Roman" w:eastAsia="Times New Roman" w:hAnsi="Times New Roman" w:cs="Times New Roman"/>
+          <w:sz w:val="24"/>
+          <w:szCs w:val="24"/>
+          <w:lang w:val="es-ES"/>
+        </w:rPr>
+        <w:t>realitzada</w:t>
+      </w:r>
+      <w:proofErr w:type="spellEnd"/>
+      <w:r>
+        <w:rPr>
+          <w:rFonts w:ascii="Times New Roman" w:eastAsia="Times New Roman" w:hAnsi="Times New Roman" w:cs="Times New Roman"/>
+          <w:sz w:val="24"/>
+          <w:szCs w:val="24"/>
+          <w:lang w:val="es-ES"/>
+        </w:rPr>
+        <w:t xml:space="preserve"> a través de la plataforma. </w:t>
+      </w:r>
+      <w:proofErr w:type="spellStart"/>
+      <w:r>
+        <w:rPr>
+          <w:rFonts w:ascii="Times New Roman" w:eastAsia="Times New Roman" w:hAnsi="Times New Roman" w:cs="Times New Roman"/>
+          <w:sz w:val="24"/>
+          <w:szCs w:val="24"/>
+          <w:lang w:val="es-ES"/>
+        </w:rPr>
+        <w:t>Aquest</w:t>
+      </w:r>
+      <w:proofErr w:type="spellEnd"/>
+      <w:r>
+        <w:rPr>
+          <w:rFonts w:ascii="Times New Roman" w:eastAsia="Times New Roman" w:hAnsi="Times New Roman" w:cs="Times New Roman"/>
+          <w:sz w:val="24"/>
+          <w:szCs w:val="24"/>
+          <w:lang w:val="es-ES"/>
+        </w:rPr>
+        <w:t xml:space="preserve"> sistema </w:t>
+      </w:r>
+      <w:proofErr w:type="spellStart"/>
+      <w:r>
+        <w:rPr>
+          <w:rFonts w:ascii="Times New Roman" w:eastAsia="Times New Roman" w:hAnsi="Times New Roman" w:cs="Times New Roman"/>
+          <w:sz w:val="24"/>
+          <w:szCs w:val="24"/>
+          <w:lang w:val="es-ES"/>
+        </w:rPr>
+        <w:t>permet</w:t>
+      </w:r>
+      <w:proofErr w:type="spellEnd"/>
+      <w:r>
+        <w:rPr>
+          <w:rFonts w:ascii="Times New Roman" w:eastAsia="Times New Roman" w:hAnsi="Times New Roman" w:cs="Times New Roman"/>
+          <w:sz w:val="24"/>
+          <w:szCs w:val="24"/>
+          <w:lang w:val="es-ES"/>
+        </w:rPr>
+        <w:t xml:space="preserve"> que </w:t>
+      </w:r>
+      <w:proofErr w:type="spellStart"/>
+      <w:r>
+        <w:rPr>
+          <w:rFonts w:ascii="Times New Roman" w:eastAsia="Times New Roman" w:hAnsi="Times New Roman" w:cs="Times New Roman"/>
+          <w:sz w:val="24"/>
+          <w:szCs w:val="24"/>
+          <w:lang w:val="es-ES"/>
+        </w:rPr>
+        <w:t>els</w:t>
+      </w:r>
+      <w:proofErr w:type="spellEnd"/>
+      <w:r>
+        <w:rPr>
+          <w:rFonts w:ascii="Times New Roman" w:eastAsia="Times New Roman" w:hAnsi="Times New Roman" w:cs="Times New Roman"/>
+          <w:sz w:val="24"/>
+          <w:szCs w:val="24"/>
+          <w:lang w:val="es-ES"/>
+        </w:rPr>
+        <w:t xml:space="preserve"> </w:t>
+      </w:r>
+      <w:proofErr w:type="spellStart"/>
+      <w:r>
+        <w:rPr>
+          <w:rFonts w:ascii="Times New Roman" w:eastAsia="Times New Roman" w:hAnsi="Times New Roman" w:cs="Times New Roman"/>
+          <w:sz w:val="24"/>
+          <w:szCs w:val="24"/>
+          <w:lang w:val="es-ES"/>
+        </w:rPr>
+        <w:t>usuaris</w:t>
+      </w:r>
+      <w:proofErr w:type="spellEnd"/>
+      <w:r>
+        <w:rPr>
+          <w:rFonts w:ascii="Times New Roman" w:eastAsia="Times New Roman" w:hAnsi="Times New Roman" w:cs="Times New Roman"/>
+          <w:sz w:val="24"/>
+          <w:szCs w:val="24"/>
+          <w:lang w:val="es-ES"/>
+        </w:rPr>
+        <w:t xml:space="preserve"> </w:t>
+      </w:r>
+      <w:proofErr w:type="spellStart"/>
+      <w:r>
+        <w:rPr>
+          <w:rFonts w:ascii="Times New Roman" w:eastAsia="Times New Roman" w:hAnsi="Times New Roman" w:cs="Times New Roman"/>
+          <w:sz w:val="24"/>
+          <w:szCs w:val="24"/>
+          <w:lang w:val="es-ES"/>
+        </w:rPr>
+        <w:t>puguen</w:t>
+      </w:r>
+      <w:proofErr w:type="spellEnd"/>
+      <w:r>
+        <w:rPr>
+          <w:rFonts w:ascii="Times New Roman" w:eastAsia="Times New Roman" w:hAnsi="Times New Roman" w:cs="Times New Roman"/>
+          <w:sz w:val="24"/>
+          <w:szCs w:val="24"/>
+          <w:lang w:val="es-ES"/>
+        </w:rPr>
+        <w:t xml:space="preserve"> </w:t>
+      </w:r>
+      <w:proofErr w:type="spellStart"/>
+      <w:r>
+        <w:rPr>
+          <w:rFonts w:ascii="Times New Roman" w:eastAsia="Times New Roman" w:hAnsi="Times New Roman" w:cs="Times New Roman"/>
+          <w:sz w:val="24"/>
+          <w:szCs w:val="24"/>
+          <w:lang w:val="es-ES"/>
+        </w:rPr>
+        <w:t>utilitzar</w:t>
+      </w:r>
+      <w:proofErr w:type="spellEnd"/>
+      <w:r>
+        <w:rPr>
+          <w:rFonts w:ascii="Times New Roman" w:eastAsia="Times New Roman" w:hAnsi="Times New Roman" w:cs="Times New Roman"/>
+          <w:sz w:val="24"/>
+          <w:szCs w:val="24"/>
+          <w:lang w:val="es-ES"/>
+        </w:rPr>
+        <w:t xml:space="preserve"> </w:t>
+      </w:r>
+      <w:proofErr w:type="spellStart"/>
+      <w:r>
+        <w:rPr>
+          <w:rFonts w:ascii="Times New Roman" w:eastAsia="Times New Roman" w:hAnsi="Times New Roman" w:cs="Times New Roman"/>
+          <w:sz w:val="24"/>
+          <w:szCs w:val="24"/>
+          <w:lang w:val="es-ES"/>
+        </w:rPr>
+        <w:t>l’aplicació</w:t>
+      </w:r>
+      <w:proofErr w:type="spellEnd"/>
+      <w:r>
+        <w:rPr>
+          <w:rFonts w:ascii="Times New Roman" w:eastAsia="Times New Roman" w:hAnsi="Times New Roman" w:cs="Times New Roman"/>
+          <w:sz w:val="24"/>
+          <w:szCs w:val="24"/>
+          <w:lang w:val="es-ES"/>
+        </w:rPr>
+        <w:t xml:space="preserve"> de forma </w:t>
+      </w:r>
+      <w:proofErr w:type="spellStart"/>
+      <w:r>
+        <w:rPr>
+          <w:rFonts w:ascii="Times New Roman" w:eastAsia="Times New Roman" w:hAnsi="Times New Roman" w:cs="Times New Roman"/>
+          <w:sz w:val="24"/>
+          <w:szCs w:val="24"/>
+          <w:lang w:val="es-ES"/>
+        </w:rPr>
+        <w:t>gratuïta</w:t>
+      </w:r>
+      <w:proofErr w:type="spellEnd"/>
+      <w:r>
+        <w:rPr>
+          <w:rFonts w:ascii="Times New Roman" w:eastAsia="Times New Roman" w:hAnsi="Times New Roman" w:cs="Times New Roman"/>
+          <w:sz w:val="24"/>
+          <w:szCs w:val="24"/>
+          <w:lang w:val="es-ES"/>
+        </w:rPr>
+        <w:t xml:space="preserve">, i </w:t>
+      </w:r>
+      <w:proofErr w:type="spellStart"/>
+      <w:r>
+        <w:rPr>
+          <w:rFonts w:ascii="Times New Roman" w:eastAsia="Times New Roman" w:hAnsi="Times New Roman" w:cs="Times New Roman"/>
+          <w:sz w:val="24"/>
+          <w:szCs w:val="24"/>
+          <w:lang w:val="es-ES"/>
+        </w:rPr>
+        <w:t>només</w:t>
+      </w:r>
+      <w:proofErr w:type="spellEnd"/>
+      <w:r>
+        <w:rPr>
+          <w:rFonts w:ascii="Times New Roman" w:eastAsia="Times New Roman" w:hAnsi="Times New Roman" w:cs="Times New Roman"/>
+          <w:sz w:val="24"/>
+          <w:szCs w:val="24"/>
+          <w:lang w:val="es-ES"/>
+        </w:rPr>
+        <w:t xml:space="preserve"> es genera </w:t>
+      </w:r>
+      <w:proofErr w:type="spellStart"/>
+      <w:r>
+        <w:rPr>
+          <w:rFonts w:ascii="Times New Roman" w:eastAsia="Times New Roman" w:hAnsi="Times New Roman" w:cs="Times New Roman"/>
+          <w:sz w:val="24"/>
+          <w:szCs w:val="24"/>
+          <w:lang w:val="es-ES"/>
+        </w:rPr>
+        <w:t>benefici</w:t>
+      </w:r>
+      <w:proofErr w:type="spellEnd"/>
+      <w:r>
+        <w:rPr>
+          <w:rFonts w:ascii="Times New Roman" w:eastAsia="Times New Roman" w:hAnsi="Times New Roman" w:cs="Times New Roman"/>
+          <w:sz w:val="24"/>
+          <w:szCs w:val="24"/>
+          <w:lang w:val="es-ES"/>
+        </w:rPr>
+        <w:t xml:space="preserve"> </w:t>
+      </w:r>
+      <w:proofErr w:type="spellStart"/>
+      <w:r>
+        <w:rPr>
+          <w:rFonts w:ascii="Times New Roman" w:eastAsia="Times New Roman" w:hAnsi="Times New Roman" w:cs="Times New Roman"/>
+          <w:sz w:val="24"/>
+          <w:szCs w:val="24"/>
+          <w:lang w:val="es-ES"/>
+        </w:rPr>
+        <w:t>quan</w:t>
+      </w:r>
+      <w:proofErr w:type="spellEnd"/>
+      <w:r>
+        <w:rPr>
+          <w:rFonts w:ascii="Times New Roman" w:eastAsia="Times New Roman" w:hAnsi="Times New Roman" w:cs="Times New Roman"/>
+          <w:sz w:val="24"/>
+          <w:szCs w:val="24"/>
+          <w:lang w:val="es-ES"/>
+        </w:rPr>
+        <w:t xml:space="preserve"> </w:t>
+      </w:r>
+      <w:proofErr w:type="spellStart"/>
+      <w:r>
+        <w:rPr>
+          <w:rFonts w:ascii="Times New Roman" w:eastAsia="Times New Roman" w:hAnsi="Times New Roman" w:cs="Times New Roman"/>
+          <w:sz w:val="24"/>
+          <w:szCs w:val="24"/>
+          <w:lang w:val="es-ES"/>
+        </w:rPr>
+        <w:t>realment</w:t>
+      </w:r>
+      <w:proofErr w:type="spellEnd"/>
+      <w:r>
+        <w:rPr>
+          <w:rFonts w:ascii="Times New Roman" w:eastAsia="Times New Roman" w:hAnsi="Times New Roman" w:cs="Times New Roman"/>
+          <w:sz w:val="24"/>
+          <w:szCs w:val="24"/>
+          <w:lang w:val="es-ES"/>
+        </w:rPr>
+        <w:t xml:space="preserve"> </w:t>
+      </w:r>
+      <w:proofErr w:type="spellStart"/>
+      <w:r>
+        <w:rPr>
+          <w:rFonts w:ascii="Times New Roman" w:eastAsia="Times New Roman" w:hAnsi="Times New Roman" w:cs="Times New Roman"/>
+          <w:sz w:val="24"/>
+          <w:szCs w:val="24"/>
+          <w:lang w:val="es-ES"/>
+        </w:rPr>
+        <w:t>s’usa</w:t>
+      </w:r>
+      <w:proofErr w:type="spellEnd"/>
+      <w:r>
+        <w:rPr>
+          <w:rFonts w:ascii="Times New Roman" w:eastAsia="Times New Roman" w:hAnsi="Times New Roman" w:cs="Times New Roman"/>
+          <w:sz w:val="24"/>
+          <w:szCs w:val="24"/>
+          <w:lang w:val="es-ES"/>
+        </w:rPr>
+        <w:t xml:space="preserve"> el </w:t>
+      </w:r>
+      <w:proofErr w:type="spellStart"/>
+      <w:r>
+        <w:rPr>
+          <w:rFonts w:ascii="Times New Roman" w:eastAsia="Times New Roman" w:hAnsi="Times New Roman" w:cs="Times New Roman"/>
+          <w:sz w:val="24"/>
+          <w:szCs w:val="24"/>
+          <w:lang w:val="es-ES"/>
+        </w:rPr>
+        <w:t>servei</w:t>
+      </w:r>
+      <w:proofErr w:type="spellEnd"/>
+      <w:r>
+        <w:rPr>
+          <w:rFonts w:ascii="Times New Roman" w:eastAsia="Times New Roman" w:hAnsi="Times New Roman" w:cs="Times New Roman"/>
+          <w:sz w:val="24"/>
+          <w:szCs w:val="24"/>
+          <w:lang w:val="es-ES"/>
+        </w:rPr>
+        <w:t xml:space="preserve">. </w:t>
+      </w:r>
+      <w:proofErr w:type="spellStart"/>
+      <w:r>
+        <w:rPr>
+          <w:rFonts w:ascii="Times New Roman" w:eastAsia="Times New Roman" w:hAnsi="Times New Roman" w:cs="Times New Roman"/>
+          <w:sz w:val="24"/>
+          <w:szCs w:val="24"/>
+          <w:lang w:val="es-ES"/>
+        </w:rPr>
+        <w:t>És</w:t>
+      </w:r>
+      <w:proofErr w:type="spellEnd"/>
+      <w:r>
+        <w:rPr>
+          <w:rFonts w:ascii="Times New Roman" w:eastAsia="Times New Roman" w:hAnsi="Times New Roman" w:cs="Times New Roman"/>
+          <w:sz w:val="24"/>
+          <w:szCs w:val="24"/>
+          <w:lang w:val="es-ES"/>
+        </w:rPr>
+        <w:t xml:space="preserve"> un </w:t>
+      </w:r>
+      <w:proofErr w:type="spellStart"/>
+      <w:r>
+        <w:rPr>
+          <w:rFonts w:ascii="Times New Roman" w:eastAsia="Times New Roman" w:hAnsi="Times New Roman" w:cs="Times New Roman"/>
+          <w:sz w:val="24"/>
+          <w:szCs w:val="24"/>
+          <w:lang w:val="es-ES"/>
+        </w:rPr>
+        <w:t>model</w:t>
+      </w:r>
+      <w:proofErr w:type="spellEnd"/>
+      <w:r>
+        <w:rPr>
+          <w:rFonts w:ascii="Times New Roman" w:eastAsia="Times New Roman" w:hAnsi="Times New Roman" w:cs="Times New Roman"/>
+          <w:sz w:val="24"/>
+          <w:szCs w:val="24"/>
+          <w:lang w:val="es-ES"/>
+        </w:rPr>
+        <w:t xml:space="preserve"> escalable i </w:t>
+      </w:r>
+      <w:proofErr w:type="spellStart"/>
+      <w:r>
+        <w:rPr>
+          <w:rFonts w:ascii="Times New Roman" w:eastAsia="Times New Roman" w:hAnsi="Times New Roman" w:cs="Times New Roman"/>
+          <w:sz w:val="24"/>
+          <w:szCs w:val="24"/>
+          <w:lang w:val="es-ES"/>
+        </w:rPr>
+        <w:t>just</w:t>
+      </w:r>
+      <w:proofErr w:type="spellEnd"/>
+      <w:r>
+        <w:rPr>
+          <w:rFonts w:ascii="Times New Roman" w:eastAsia="Times New Roman" w:hAnsi="Times New Roman" w:cs="Times New Roman"/>
+          <w:sz w:val="24"/>
+          <w:szCs w:val="24"/>
+          <w:lang w:val="es-ES"/>
+        </w:rPr>
+        <w:t xml:space="preserve">, </w:t>
+      </w:r>
+      <w:proofErr w:type="spellStart"/>
+      <w:r>
+        <w:rPr>
+          <w:rFonts w:ascii="Times New Roman" w:eastAsia="Times New Roman" w:hAnsi="Times New Roman" w:cs="Times New Roman"/>
+          <w:sz w:val="24"/>
+          <w:szCs w:val="24"/>
+          <w:lang w:val="es-ES"/>
+        </w:rPr>
+        <w:t>tant</w:t>
+      </w:r>
+      <w:proofErr w:type="spellEnd"/>
+      <w:r>
+        <w:rPr>
+          <w:rFonts w:ascii="Times New Roman" w:eastAsia="Times New Roman" w:hAnsi="Times New Roman" w:cs="Times New Roman"/>
+          <w:sz w:val="24"/>
+          <w:szCs w:val="24"/>
+          <w:lang w:val="es-ES"/>
+        </w:rPr>
+        <w:t xml:space="preserve"> per a la plataforma </w:t>
+      </w:r>
+      <w:proofErr w:type="spellStart"/>
+      <w:r>
+        <w:rPr>
+          <w:rFonts w:ascii="Times New Roman" w:eastAsia="Times New Roman" w:hAnsi="Times New Roman" w:cs="Times New Roman"/>
+          <w:sz w:val="24"/>
+          <w:szCs w:val="24"/>
+          <w:lang w:val="es-ES"/>
+        </w:rPr>
+        <w:t>com</w:t>
+      </w:r>
+      <w:proofErr w:type="spellEnd"/>
+      <w:r>
+        <w:rPr>
+          <w:rFonts w:ascii="Times New Roman" w:eastAsia="Times New Roman" w:hAnsi="Times New Roman" w:cs="Times New Roman"/>
+          <w:sz w:val="24"/>
+          <w:szCs w:val="24"/>
+          <w:lang w:val="es-ES"/>
+        </w:rPr>
+        <w:t xml:space="preserve"> per </w:t>
+      </w:r>
+      <w:proofErr w:type="spellStart"/>
+      <w:r>
+        <w:rPr>
+          <w:rFonts w:ascii="Times New Roman" w:eastAsia="Times New Roman" w:hAnsi="Times New Roman" w:cs="Times New Roman"/>
+          <w:sz w:val="24"/>
+          <w:szCs w:val="24"/>
+          <w:lang w:val="es-ES"/>
+        </w:rPr>
+        <w:t>als</w:t>
+      </w:r>
+      <w:proofErr w:type="spellEnd"/>
+      <w:r>
+        <w:rPr>
+          <w:rFonts w:ascii="Times New Roman" w:eastAsia="Times New Roman" w:hAnsi="Times New Roman" w:cs="Times New Roman"/>
+          <w:sz w:val="24"/>
+          <w:szCs w:val="24"/>
+          <w:lang w:val="es-ES"/>
+        </w:rPr>
+        <w:t xml:space="preserve"> </w:t>
+      </w:r>
+      <w:proofErr w:type="spellStart"/>
+      <w:r>
+        <w:rPr>
+          <w:rFonts w:ascii="Times New Roman" w:eastAsia="Times New Roman" w:hAnsi="Times New Roman" w:cs="Times New Roman"/>
+          <w:sz w:val="24"/>
+          <w:szCs w:val="24"/>
+          <w:lang w:val="es-ES"/>
+        </w:rPr>
+        <w:t>usuaris</w:t>
+      </w:r>
+      <w:proofErr w:type="spellEnd"/>
+      <w:r>
+        <w:rPr>
+          <w:rFonts w:ascii="Times New Roman" w:eastAsia="Times New Roman" w:hAnsi="Times New Roman" w:cs="Times New Roman"/>
+          <w:sz w:val="24"/>
+          <w:szCs w:val="24"/>
+          <w:lang w:val="es-ES"/>
+        </w:rPr>
+        <w:t>.</w:t>
+      </w:r>
+    </w:p>
+    <w:p>
+      <w:pPr>
+        <w:spacing w:before="100" w:beforeAutospacing="1" w:after="100" w:afterAutospacing="1" w:line="240" w:lineRule="auto"/>
+        <w:rPr>
+          <w:rFonts w:ascii="Times New Roman" w:eastAsia="Times New Roman" w:hAnsi="Times New Roman" w:cs="Times New Roman"/>
+          <w:sz w:val="24"/>
+          <w:szCs w:val="24"/>
+          <w:lang w:val="es-ES"/>
+        </w:rPr>
+      </w:pPr>
+      <w:r>
+        <w:rPr>
+          <w:rFonts w:ascii="Times New Roman" w:eastAsia="Times New Roman" w:hAnsi="Times New Roman" w:cs="Times New Roman"/>
+          <w:sz w:val="24"/>
+          <w:szCs w:val="24"/>
+          <w:lang w:val="es-ES"/>
+        </w:rPr>
+        <w:t xml:space="preserve">A </w:t>
+      </w:r>
+      <w:proofErr w:type="spellStart"/>
+      <w:r>
+        <w:rPr>
+          <w:rFonts w:ascii="Times New Roman" w:eastAsia="Times New Roman" w:hAnsi="Times New Roman" w:cs="Times New Roman"/>
+          <w:sz w:val="24"/>
+          <w:szCs w:val="24"/>
+          <w:lang w:val="es-ES"/>
+        </w:rPr>
+        <w:t>més</w:t>
+      </w:r>
+      <w:proofErr w:type="spellEnd"/>
+      <w:r>
+        <w:rPr>
+          <w:rFonts w:ascii="Times New Roman" w:eastAsia="Times New Roman" w:hAnsi="Times New Roman" w:cs="Times New Roman"/>
+          <w:sz w:val="24"/>
+          <w:szCs w:val="24"/>
+          <w:lang w:val="es-ES"/>
+        </w:rPr>
+        <w:t xml:space="preserve">, una </w:t>
+      </w:r>
+      <w:proofErr w:type="spellStart"/>
+      <w:r>
+        <w:rPr>
+          <w:rFonts w:ascii="Times New Roman" w:eastAsia="Times New Roman" w:hAnsi="Times New Roman" w:cs="Times New Roman"/>
+          <w:sz w:val="24"/>
+          <w:szCs w:val="24"/>
+          <w:lang w:val="es-ES"/>
+        </w:rPr>
+        <w:t>altra</w:t>
+      </w:r>
+      <w:proofErr w:type="spellEnd"/>
+      <w:r>
+        <w:rPr>
+          <w:rFonts w:ascii="Times New Roman" w:eastAsia="Times New Roman" w:hAnsi="Times New Roman" w:cs="Times New Roman"/>
+          <w:sz w:val="24"/>
+          <w:szCs w:val="24"/>
+          <w:lang w:val="es-ES"/>
+        </w:rPr>
+        <w:t xml:space="preserve"> </w:t>
+      </w:r>
+      <w:proofErr w:type="spellStart"/>
+      <w:r>
+        <w:rPr>
+          <w:rFonts w:ascii="Times New Roman" w:eastAsia="Times New Roman" w:hAnsi="Times New Roman" w:cs="Times New Roman"/>
+          <w:sz w:val="24"/>
+          <w:szCs w:val="24"/>
+          <w:lang w:val="es-ES"/>
+        </w:rPr>
+        <w:t>via</w:t>
+      </w:r>
+      <w:proofErr w:type="spellEnd"/>
+      <w:r>
+        <w:rPr>
+          <w:rFonts w:ascii="Times New Roman" w:eastAsia="Times New Roman" w:hAnsi="Times New Roman" w:cs="Times New Roman"/>
+          <w:sz w:val="24"/>
+          <w:szCs w:val="24"/>
+          <w:lang w:val="es-ES"/>
+        </w:rPr>
+        <w:t xml:space="preserve"> de </w:t>
+      </w:r>
+      <w:proofErr w:type="spellStart"/>
+      <w:r>
+        <w:rPr>
+          <w:rFonts w:ascii="Times New Roman" w:eastAsia="Times New Roman" w:hAnsi="Times New Roman" w:cs="Times New Roman"/>
+          <w:sz w:val="24"/>
+          <w:szCs w:val="24"/>
+          <w:lang w:val="es-ES"/>
+        </w:rPr>
+        <w:t>monetització</w:t>
+      </w:r>
+      <w:proofErr w:type="spellEnd"/>
+      <w:r>
+        <w:rPr>
+          <w:rFonts w:ascii="Times New Roman" w:eastAsia="Times New Roman" w:hAnsi="Times New Roman" w:cs="Times New Roman"/>
+          <w:sz w:val="24"/>
+          <w:szCs w:val="24"/>
+          <w:lang w:val="es-ES"/>
+        </w:rPr>
+        <w:t xml:space="preserve"> seria </w:t>
+      </w:r>
+      <w:proofErr w:type="spellStart"/>
+      <w:r>
+        <w:rPr>
+          <w:rFonts w:ascii="Times New Roman" w:eastAsia="Times New Roman" w:hAnsi="Times New Roman" w:cs="Times New Roman"/>
+          <w:sz w:val="24"/>
+          <w:szCs w:val="24"/>
+          <w:lang w:val="es-ES"/>
+        </w:rPr>
+        <w:t>l’organització</w:t>
+      </w:r>
+      <w:proofErr w:type="spellEnd"/>
+      <w:r>
+        <w:rPr>
+          <w:rFonts w:ascii="Times New Roman" w:eastAsia="Times New Roman" w:hAnsi="Times New Roman" w:cs="Times New Roman"/>
+          <w:sz w:val="24"/>
+          <w:szCs w:val="24"/>
+          <w:lang w:val="es-ES"/>
+        </w:rPr>
+        <w:t xml:space="preserve"> de </w:t>
+      </w:r>
+      <w:proofErr w:type="spellStart"/>
+      <w:r>
+        <w:rPr>
+          <w:rFonts w:ascii="Times New Roman" w:eastAsia="Times New Roman" w:hAnsi="Times New Roman" w:cs="Times New Roman"/>
+          <w:sz w:val="24"/>
+          <w:szCs w:val="24"/>
+          <w:lang w:val="es-ES"/>
+        </w:rPr>
+        <w:t>tornejos</w:t>
+      </w:r>
+      <w:proofErr w:type="spellEnd"/>
+      <w:r>
+        <w:rPr>
+          <w:rFonts w:ascii="Times New Roman" w:eastAsia="Times New Roman" w:hAnsi="Times New Roman" w:cs="Times New Roman"/>
+          <w:sz w:val="24"/>
+          <w:szCs w:val="24"/>
+          <w:lang w:val="es-ES"/>
+        </w:rPr>
+        <w:t xml:space="preserve"> i </w:t>
+      </w:r>
+      <w:proofErr w:type="spellStart"/>
+      <w:r>
+        <w:rPr>
+          <w:rFonts w:ascii="Times New Roman" w:eastAsia="Times New Roman" w:hAnsi="Times New Roman" w:cs="Times New Roman"/>
+          <w:sz w:val="24"/>
+          <w:szCs w:val="24"/>
+          <w:lang w:val="es-ES"/>
+        </w:rPr>
+        <w:t>esdeveniments</w:t>
+      </w:r>
+      <w:proofErr w:type="spellEnd"/>
+      <w:r>
+        <w:rPr>
+          <w:rFonts w:ascii="Times New Roman" w:eastAsia="Times New Roman" w:hAnsi="Times New Roman" w:cs="Times New Roman"/>
+          <w:sz w:val="24"/>
+          <w:szCs w:val="24"/>
+          <w:lang w:val="es-ES"/>
+        </w:rPr>
+        <w:t xml:space="preserve"> </w:t>
+      </w:r>
+      <w:proofErr w:type="spellStart"/>
+      <w:r>
+        <w:rPr>
+          <w:rFonts w:ascii="Times New Roman" w:eastAsia="Times New Roman" w:hAnsi="Times New Roman" w:cs="Times New Roman"/>
+          <w:sz w:val="24"/>
+          <w:szCs w:val="24"/>
+          <w:lang w:val="es-ES"/>
+        </w:rPr>
+        <w:t>esportius</w:t>
+      </w:r>
+      <w:proofErr w:type="spellEnd"/>
+      <w:r>
+        <w:rPr>
+          <w:rFonts w:ascii="Times New Roman" w:eastAsia="Times New Roman" w:hAnsi="Times New Roman" w:cs="Times New Roman"/>
+          <w:sz w:val="24"/>
+          <w:szCs w:val="24"/>
+          <w:lang w:val="es-ES"/>
+        </w:rPr>
+        <w:t xml:space="preserve"> a través de la </w:t>
+      </w:r>
+      <w:proofErr w:type="spellStart"/>
+      <w:r>
+        <w:rPr>
+          <w:rFonts w:ascii="Times New Roman" w:eastAsia="Times New Roman" w:hAnsi="Times New Roman" w:cs="Times New Roman"/>
+          <w:sz w:val="24"/>
+          <w:szCs w:val="24"/>
+          <w:lang w:val="es-ES"/>
+        </w:rPr>
+        <w:t>pròpia</w:t>
+      </w:r>
+      <w:proofErr w:type="spellEnd"/>
+      <w:r>
+        <w:rPr>
+          <w:rFonts w:ascii="Times New Roman" w:eastAsia="Times New Roman" w:hAnsi="Times New Roman" w:cs="Times New Roman"/>
+          <w:sz w:val="24"/>
+          <w:szCs w:val="24"/>
+          <w:lang w:val="es-ES"/>
+        </w:rPr>
+        <w:t xml:space="preserve"> </w:t>
+      </w:r>
+      <w:proofErr w:type="spellStart"/>
+      <w:r>
+        <w:rPr>
+          <w:rFonts w:ascii="Times New Roman" w:eastAsia="Times New Roman" w:hAnsi="Times New Roman" w:cs="Times New Roman"/>
+          <w:sz w:val="24"/>
+          <w:szCs w:val="24"/>
+          <w:lang w:val="es-ES"/>
+        </w:rPr>
+        <w:t>aplicació</w:t>
+      </w:r>
+      <w:proofErr w:type="spellEnd"/>
+      <w:r>
+        <w:rPr>
+          <w:rFonts w:ascii="Times New Roman" w:eastAsia="Times New Roman" w:hAnsi="Times New Roman" w:cs="Times New Roman"/>
+          <w:sz w:val="24"/>
+          <w:szCs w:val="24"/>
+          <w:lang w:val="es-ES"/>
+        </w:rPr>
+        <w:t xml:space="preserve">. </w:t>
+      </w:r>
+      <w:proofErr w:type="spellStart"/>
+      <w:r>
+        <w:rPr>
+          <w:rFonts w:ascii="Times New Roman" w:eastAsia="Times New Roman" w:hAnsi="Times New Roman" w:cs="Times New Roman"/>
+          <w:sz w:val="24"/>
+          <w:szCs w:val="24"/>
+          <w:lang w:val="es-ES"/>
+        </w:rPr>
+        <w:t>FitMatch</w:t>
+      </w:r>
+      <w:proofErr w:type="spellEnd"/>
+      <w:r>
+        <w:rPr>
+          <w:rFonts w:ascii="Times New Roman" w:eastAsia="Times New Roman" w:hAnsi="Times New Roman" w:cs="Times New Roman"/>
+          <w:sz w:val="24"/>
+          <w:szCs w:val="24"/>
+          <w:lang w:val="es-ES"/>
+        </w:rPr>
+        <w:t xml:space="preserve"> </w:t>
+      </w:r>
+      <w:proofErr w:type="spellStart"/>
+      <w:r>
+        <w:rPr>
+          <w:rFonts w:ascii="Times New Roman" w:eastAsia="Times New Roman" w:hAnsi="Times New Roman" w:cs="Times New Roman"/>
+          <w:sz w:val="24"/>
+          <w:szCs w:val="24"/>
+          <w:lang w:val="es-ES"/>
+        </w:rPr>
+        <w:t>podria</w:t>
+      </w:r>
+      <w:proofErr w:type="spellEnd"/>
+      <w:r>
+        <w:rPr>
+          <w:rFonts w:ascii="Times New Roman" w:eastAsia="Times New Roman" w:hAnsi="Times New Roman" w:cs="Times New Roman"/>
+          <w:sz w:val="24"/>
+          <w:szCs w:val="24"/>
+          <w:lang w:val="es-ES"/>
+        </w:rPr>
+        <w:t xml:space="preserve"> gestionar </w:t>
+      </w:r>
+      <w:proofErr w:type="spellStart"/>
+      <w:r>
+        <w:rPr>
+          <w:rFonts w:ascii="Times New Roman" w:eastAsia="Times New Roman" w:hAnsi="Times New Roman" w:cs="Times New Roman"/>
+          <w:sz w:val="24"/>
+          <w:szCs w:val="24"/>
+          <w:lang w:val="es-ES"/>
+        </w:rPr>
+        <w:t>inscripcions</w:t>
+      </w:r>
+      <w:proofErr w:type="spellEnd"/>
+      <w:r>
+        <w:rPr>
+          <w:rFonts w:ascii="Times New Roman" w:eastAsia="Times New Roman" w:hAnsi="Times New Roman" w:cs="Times New Roman"/>
+          <w:sz w:val="24"/>
+          <w:szCs w:val="24"/>
+          <w:lang w:val="es-ES"/>
+        </w:rPr>
+        <w:t xml:space="preserve">, </w:t>
+      </w:r>
+      <w:proofErr w:type="spellStart"/>
+      <w:r>
+        <w:rPr>
+          <w:rFonts w:ascii="Times New Roman" w:eastAsia="Times New Roman" w:hAnsi="Times New Roman" w:cs="Times New Roman"/>
+          <w:sz w:val="24"/>
+          <w:szCs w:val="24"/>
+          <w:lang w:val="es-ES"/>
+        </w:rPr>
+        <w:t>cobraments</w:t>
+      </w:r>
+      <w:proofErr w:type="spellEnd"/>
+      <w:r>
+        <w:rPr>
+          <w:rFonts w:ascii="Times New Roman" w:eastAsia="Times New Roman" w:hAnsi="Times New Roman" w:cs="Times New Roman"/>
+          <w:sz w:val="24"/>
+          <w:szCs w:val="24"/>
+          <w:lang w:val="es-ES"/>
+        </w:rPr>
+        <w:t xml:space="preserve"> i logística </w:t>
+      </w:r>
+      <w:proofErr w:type="spellStart"/>
+      <w:r>
+        <w:rPr>
+          <w:rFonts w:ascii="Times New Roman" w:eastAsia="Times New Roman" w:hAnsi="Times New Roman" w:cs="Times New Roman"/>
+          <w:sz w:val="24"/>
+          <w:szCs w:val="24"/>
+          <w:lang w:val="es-ES"/>
+        </w:rPr>
+        <w:t>bàsica</w:t>
+      </w:r>
+      <w:proofErr w:type="spellEnd"/>
+      <w:r>
+        <w:rPr>
+          <w:rFonts w:ascii="Times New Roman" w:eastAsia="Times New Roman" w:hAnsi="Times New Roman" w:cs="Times New Roman"/>
+          <w:sz w:val="24"/>
+          <w:szCs w:val="24"/>
+          <w:lang w:val="es-ES"/>
+        </w:rPr>
+        <w:t xml:space="preserve"> per a </w:t>
+      </w:r>
+      <w:proofErr w:type="spellStart"/>
+      <w:r>
+        <w:rPr>
+          <w:rFonts w:ascii="Times New Roman" w:eastAsia="Times New Roman" w:hAnsi="Times New Roman" w:cs="Times New Roman"/>
+          <w:sz w:val="24"/>
+          <w:szCs w:val="24"/>
+          <w:lang w:val="es-ES"/>
+        </w:rPr>
+        <w:t>tornejos</w:t>
+      </w:r>
+      <w:proofErr w:type="spellEnd"/>
+      <w:r>
+        <w:rPr>
+          <w:rFonts w:ascii="Times New Roman" w:eastAsia="Times New Roman" w:hAnsi="Times New Roman" w:cs="Times New Roman"/>
+          <w:sz w:val="24"/>
+          <w:szCs w:val="24"/>
+          <w:lang w:val="es-ES"/>
+        </w:rPr>
+        <w:t xml:space="preserve"> </w:t>
+      </w:r>
+      <w:proofErr w:type="spellStart"/>
+      <w:r>
+        <w:rPr>
+          <w:rFonts w:ascii="Times New Roman" w:eastAsia="Times New Roman" w:hAnsi="Times New Roman" w:cs="Times New Roman"/>
+          <w:sz w:val="24"/>
+          <w:szCs w:val="24"/>
+          <w:lang w:val="es-ES"/>
+        </w:rPr>
+        <w:t>locals</w:t>
+      </w:r>
+      <w:proofErr w:type="spellEnd"/>
+      <w:r>
+        <w:rPr>
+          <w:rFonts w:ascii="Times New Roman" w:eastAsia="Times New Roman" w:hAnsi="Times New Roman" w:cs="Times New Roman"/>
+          <w:sz w:val="24"/>
+          <w:szCs w:val="24"/>
+          <w:lang w:val="es-ES"/>
+        </w:rPr>
+        <w:t xml:space="preserve"> o amateurs, </w:t>
+      </w:r>
+      <w:proofErr w:type="spellStart"/>
+      <w:r>
+        <w:rPr>
+          <w:rFonts w:ascii="Times New Roman" w:eastAsia="Times New Roman" w:hAnsi="Times New Roman" w:cs="Times New Roman"/>
+          <w:sz w:val="24"/>
+          <w:szCs w:val="24"/>
+          <w:lang w:val="es-ES"/>
+        </w:rPr>
+        <w:t>obtenint</w:t>
+      </w:r>
+      <w:proofErr w:type="spellEnd"/>
+      <w:r>
+        <w:rPr>
+          <w:rFonts w:ascii="Times New Roman" w:eastAsia="Times New Roman" w:hAnsi="Times New Roman" w:cs="Times New Roman"/>
+          <w:sz w:val="24"/>
+          <w:szCs w:val="24"/>
+          <w:lang w:val="es-ES"/>
+        </w:rPr>
+        <w:t xml:space="preserve"> un </w:t>
+      </w:r>
+      <w:proofErr w:type="spellStart"/>
+      <w:r>
+        <w:rPr>
+          <w:rFonts w:ascii="Times New Roman" w:eastAsia="Times New Roman" w:hAnsi="Times New Roman" w:cs="Times New Roman"/>
+          <w:sz w:val="24"/>
+          <w:szCs w:val="24"/>
+          <w:lang w:val="es-ES"/>
+        </w:rPr>
+        <w:t>percentatge</w:t>
+      </w:r>
+      <w:proofErr w:type="spellEnd"/>
+      <w:r>
+        <w:rPr>
+          <w:rFonts w:ascii="Times New Roman" w:eastAsia="Times New Roman" w:hAnsi="Times New Roman" w:cs="Times New Roman"/>
+          <w:sz w:val="24"/>
+          <w:szCs w:val="24"/>
+          <w:lang w:val="es-ES"/>
+        </w:rPr>
+        <w:t xml:space="preserve"> de cada </w:t>
+      </w:r>
+      <w:proofErr w:type="spellStart"/>
+      <w:r>
+        <w:rPr>
+          <w:rFonts w:ascii="Times New Roman" w:eastAsia="Times New Roman" w:hAnsi="Times New Roman" w:cs="Times New Roman"/>
+          <w:sz w:val="24"/>
+          <w:szCs w:val="24"/>
+          <w:lang w:val="es-ES"/>
+        </w:rPr>
+        <w:t>inscripció</w:t>
+      </w:r>
+      <w:proofErr w:type="spellEnd"/>
+      <w:r>
+        <w:rPr>
+          <w:rFonts w:ascii="Times New Roman" w:eastAsia="Times New Roman" w:hAnsi="Times New Roman" w:cs="Times New Roman"/>
+          <w:sz w:val="24"/>
+          <w:szCs w:val="24"/>
+          <w:lang w:val="es-ES"/>
+        </w:rPr>
+        <w:t xml:space="preserve">. </w:t>
+      </w:r>
+      <w:proofErr w:type="spellStart"/>
+      <w:r>
+        <w:rPr>
+          <w:rFonts w:ascii="Times New Roman" w:eastAsia="Times New Roman" w:hAnsi="Times New Roman" w:cs="Times New Roman"/>
+          <w:sz w:val="24"/>
+          <w:szCs w:val="24"/>
+          <w:lang w:val="es-ES"/>
+        </w:rPr>
+        <w:t>Aquesta</w:t>
+      </w:r>
+      <w:proofErr w:type="spellEnd"/>
+      <w:r>
+        <w:rPr>
+          <w:rFonts w:ascii="Times New Roman" w:eastAsia="Times New Roman" w:hAnsi="Times New Roman" w:cs="Times New Roman"/>
+          <w:sz w:val="24"/>
+          <w:szCs w:val="24"/>
+          <w:lang w:val="es-ES"/>
+        </w:rPr>
+        <w:t xml:space="preserve"> </w:t>
+      </w:r>
+      <w:proofErr w:type="spellStart"/>
+      <w:r>
+        <w:rPr>
+          <w:rFonts w:ascii="Times New Roman" w:eastAsia="Times New Roman" w:hAnsi="Times New Roman" w:cs="Times New Roman"/>
+          <w:sz w:val="24"/>
+          <w:szCs w:val="24"/>
+          <w:lang w:val="es-ES"/>
+        </w:rPr>
+        <w:t>estratègia</w:t>
+      </w:r>
+      <w:proofErr w:type="spellEnd"/>
+      <w:r>
+        <w:rPr>
+          <w:rFonts w:ascii="Times New Roman" w:eastAsia="Times New Roman" w:hAnsi="Times New Roman" w:cs="Times New Roman"/>
+          <w:sz w:val="24"/>
+          <w:szCs w:val="24"/>
+          <w:lang w:val="es-ES"/>
+        </w:rPr>
+        <w:t xml:space="preserve"> </w:t>
+      </w:r>
+      <w:proofErr w:type="spellStart"/>
+      <w:r>
+        <w:rPr>
+          <w:rFonts w:ascii="Times New Roman" w:eastAsia="Times New Roman" w:hAnsi="Times New Roman" w:cs="Times New Roman"/>
+          <w:sz w:val="24"/>
+          <w:szCs w:val="24"/>
+          <w:lang w:val="es-ES"/>
+        </w:rPr>
+        <w:t>permetria</w:t>
+      </w:r>
+      <w:proofErr w:type="spellEnd"/>
+      <w:r>
+        <w:rPr>
+          <w:rFonts w:ascii="Times New Roman" w:eastAsia="Times New Roman" w:hAnsi="Times New Roman" w:cs="Times New Roman"/>
+          <w:sz w:val="24"/>
+          <w:szCs w:val="24"/>
+          <w:lang w:val="es-ES"/>
+        </w:rPr>
+        <w:t xml:space="preserve"> no </w:t>
+      </w:r>
+      <w:proofErr w:type="spellStart"/>
+      <w:r>
+        <w:rPr>
+          <w:rFonts w:ascii="Times New Roman" w:eastAsia="Times New Roman" w:hAnsi="Times New Roman" w:cs="Times New Roman"/>
+          <w:sz w:val="24"/>
+          <w:szCs w:val="24"/>
+          <w:lang w:val="es-ES"/>
+        </w:rPr>
+        <w:t>només</w:t>
+      </w:r>
+      <w:proofErr w:type="spellEnd"/>
+      <w:r>
+        <w:rPr>
+          <w:rFonts w:ascii="Times New Roman" w:eastAsia="Times New Roman" w:hAnsi="Times New Roman" w:cs="Times New Roman"/>
+          <w:sz w:val="24"/>
+          <w:szCs w:val="24"/>
+          <w:lang w:val="es-ES"/>
+        </w:rPr>
+        <w:t xml:space="preserve"> </w:t>
+      </w:r>
+      <w:proofErr w:type="spellStart"/>
+      <w:r>
+        <w:rPr>
+          <w:rFonts w:ascii="Times New Roman" w:eastAsia="Times New Roman" w:hAnsi="Times New Roman" w:cs="Times New Roman"/>
+          <w:sz w:val="24"/>
+          <w:szCs w:val="24"/>
+          <w:lang w:val="es-ES"/>
+        </w:rPr>
+        <w:t>ingressos</w:t>
+      </w:r>
+      <w:proofErr w:type="spellEnd"/>
+      <w:r>
+        <w:rPr>
+          <w:rFonts w:ascii="Times New Roman" w:eastAsia="Times New Roman" w:hAnsi="Times New Roman" w:cs="Times New Roman"/>
+          <w:sz w:val="24"/>
+          <w:szCs w:val="24"/>
+          <w:lang w:val="es-ES"/>
+        </w:rPr>
+        <w:t xml:space="preserve"> </w:t>
+      </w:r>
+      <w:proofErr w:type="spellStart"/>
+      <w:r>
+        <w:rPr>
+          <w:rFonts w:ascii="Times New Roman" w:eastAsia="Times New Roman" w:hAnsi="Times New Roman" w:cs="Times New Roman"/>
+          <w:sz w:val="24"/>
+          <w:szCs w:val="24"/>
+          <w:lang w:val="es-ES"/>
+        </w:rPr>
+        <w:t>econòmics</w:t>
+      </w:r>
+      <w:proofErr w:type="spellEnd"/>
+      <w:r>
+        <w:rPr>
+          <w:rFonts w:ascii="Times New Roman" w:eastAsia="Times New Roman" w:hAnsi="Times New Roman" w:cs="Times New Roman"/>
+          <w:sz w:val="24"/>
+          <w:szCs w:val="24"/>
+          <w:lang w:val="es-ES"/>
+        </w:rPr>
+        <w:t xml:space="preserve">, </w:t>
+      </w:r>
+      <w:proofErr w:type="spellStart"/>
+      <w:r>
+        <w:rPr>
+          <w:rFonts w:ascii="Times New Roman" w:eastAsia="Times New Roman" w:hAnsi="Times New Roman" w:cs="Times New Roman"/>
+          <w:sz w:val="24"/>
+          <w:szCs w:val="24"/>
+          <w:lang w:val="es-ES"/>
+        </w:rPr>
+        <w:t>sinó</w:t>
+      </w:r>
+      <w:proofErr w:type="spellEnd"/>
+      <w:r>
+        <w:rPr>
+          <w:rFonts w:ascii="Times New Roman" w:eastAsia="Times New Roman" w:hAnsi="Times New Roman" w:cs="Times New Roman"/>
+          <w:sz w:val="24"/>
+          <w:szCs w:val="24"/>
+          <w:lang w:val="es-ES"/>
+        </w:rPr>
+        <w:t xml:space="preserve"> també una </w:t>
+      </w:r>
+      <w:proofErr w:type="spellStart"/>
+      <w:r>
+        <w:rPr>
+          <w:rFonts w:ascii="Times New Roman" w:eastAsia="Times New Roman" w:hAnsi="Times New Roman" w:cs="Times New Roman"/>
+          <w:sz w:val="24"/>
+          <w:szCs w:val="24"/>
+          <w:lang w:val="es-ES"/>
+        </w:rPr>
+        <w:t>major</w:t>
+      </w:r>
+      <w:proofErr w:type="spellEnd"/>
+      <w:r>
+        <w:rPr>
+          <w:rFonts w:ascii="Times New Roman" w:eastAsia="Times New Roman" w:hAnsi="Times New Roman" w:cs="Times New Roman"/>
+          <w:sz w:val="24"/>
+          <w:szCs w:val="24"/>
+          <w:lang w:val="es-ES"/>
+        </w:rPr>
+        <w:t xml:space="preserve"> </w:t>
+      </w:r>
+      <w:proofErr w:type="spellStart"/>
+      <w:r>
+        <w:rPr>
+          <w:rFonts w:ascii="Times New Roman" w:eastAsia="Times New Roman" w:hAnsi="Times New Roman" w:cs="Times New Roman"/>
+          <w:sz w:val="24"/>
+          <w:szCs w:val="24"/>
+          <w:lang w:val="es-ES"/>
+        </w:rPr>
+        <w:t>visibilitat</w:t>
+      </w:r>
+      <w:proofErr w:type="spellEnd"/>
+      <w:r>
+        <w:rPr>
+          <w:rFonts w:ascii="Times New Roman" w:eastAsia="Times New Roman" w:hAnsi="Times New Roman" w:cs="Times New Roman"/>
+          <w:sz w:val="24"/>
+          <w:szCs w:val="24"/>
+          <w:lang w:val="es-ES"/>
+        </w:rPr>
+        <w:t xml:space="preserve"> de la plataforma i </w:t>
+      </w:r>
+      <w:proofErr w:type="spellStart"/>
+      <w:r>
+        <w:rPr>
+          <w:rFonts w:ascii="Times New Roman" w:eastAsia="Times New Roman" w:hAnsi="Times New Roman" w:cs="Times New Roman"/>
+          <w:sz w:val="24"/>
+          <w:szCs w:val="24"/>
+          <w:lang w:val="es-ES"/>
+        </w:rPr>
+        <w:t>fidelització</w:t>
+      </w:r>
+      <w:proofErr w:type="spellEnd"/>
+      <w:r>
+        <w:rPr>
+          <w:rFonts w:ascii="Times New Roman" w:eastAsia="Times New Roman" w:hAnsi="Times New Roman" w:cs="Times New Roman"/>
+          <w:sz w:val="24"/>
+          <w:szCs w:val="24"/>
+          <w:lang w:val="es-ES"/>
+        </w:rPr>
+        <w:t xml:space="preserve"> </w:t>
+      </w:r>
+      <w:proofErr w:type="spellStart"/>
+      <w:r>
+        <w:rPr>
+          <w:rFonts w:ascii="Times New Roman" w:eastAsia="Times New Roman" w:hAnsi="Times New Roman" w:cs="Times New Roman"/>
+          <w:sz w:val="24"/>
+          <w:szCs w:val="24"/>
+          <w:lang w:val="es-ES"/>
+        </w:rPr>
+        <w:t>dels</w:t>
+      </w:r>
+      <w:proofErr w:type="spellEnd"/>
+      <w:r>
+        <w:rPr>
+          <w:rFonts w:ascii="Times New Roman" w:eastAsia="Times New Roman" w:hAnsi="Times New Roman" w:cs="Times New Roman"/>
+          <w:sz w:val="24"/>
+          <w:szCs w:val="24"/>
+          <w:lang w:val="es-ES"/>
+        </w:rPr>
+        <w:t xml:space="preserve"> </w:t>
+      </w:r>
+      <w:proofErr w:type="spellStart"/>
+      <w:r>
+        <w:rPr>
+          <w:rFonts w:ascii="Times New Roman" w:eastAsia="Times New Roman" w:hAnsi="Times New Roman" w:cs="Times New Roman"/>
+          <w:sz w:val="24"/>
+          <w:szCs w:val="24"/>
+          <w:lang w:val="es-ES"/>
+        </w:rPr>
+        <w:t>usuaris</w:t>
+      </w:r>
+      <w:proofErr w:type="spellEnd"/>
+      <w:r>
+        <w:rPr>
+          <w:rFonts w:ascii="Times New Roman" w:eastAsia="Times New Roman" w:hAnsi="Times New Roman" w:cs="Times New Roman"/>
+          <w:sz w:val="24"/>
+          <w:szCs w:val="24"/>
+          <w:lang w:val="es-ES"/>
+        </w:rPr>
+        <w:t>.</w:t>
+      </w:r>
+    </w:p>
+    <w:p>
+      <w:pPr>
+        <w:spacing w:before="100" w:beforeAutospacing="1" w:after="100" w:afterAutospacing="1" w:line="240" w:lineRule="auto"/>
+        <w:rPr>
+          <w:rFonts w:ascii="Times New Roman" w:eastAsia="Times New Roman" w:hAnsi="Times New Roman" w:cs="Times New Roman"/>
+          <w:sz w:val="24"/>
+          <w:szCs w:val="24"/>
+          <w:lang w:val="es-ES"/>
+        </w:rPr>
+      </w:pPr>
+      <w:proofErr w:type="spellStart"/>
+      <w:r>
+        <w:rPr>
+          <w:rFonts w:ascii="Times New Roman" w:eastAsia="Times New Roman" w:hAnsi="Times New Roman" w:cs="Times New Roman"/>
+          <w:sz w:val="24"/>
+          <w:szCs w:val="24"/>
+          <w:lang w:val="es-ES"/>
+        </w:rPr>
+        <w:t>Tot</w:t>
+      </w:r>
+      <w:proofErr w:type="spellEnd"/>
+      <w:r>
+        <w:rPr>
+          <w:rFonts w:ascii="Times New Roman" w:eastAsia="Times New Roman" w:hAnsi="Times New Roman" w:cs="Times New Roman"/>
+          <w:sz w:val="24"/>
+          <w:szCs w:val="24"/>
+          <w:lang w:val="es-ES"/>
+        </w:rPr>
+        <w:t xml:space="preserve"> </w:t>
+      </w:r>
+      <w:proofErr w:type="spellStart"/>
+      <w:r>
+        <w:rPr>
+          <w:rFonts w:ascii="Times New Roman" w:eastAsia="Times New Roman" w:hAnsi="Times New Roman" w:cs="Times New Roman"/>
+          <w:sz w:val="24"/>
+          <w:szCs w:val="24"/>
+          <w:lang w:val="es-ES"/>
+        </w:rPr>
+        <w:t>això</w:t>
+      </w:r>
+      <w:proofErr w:type="spellEnd"/>
+      <w:r>
+        <w:rPr>
+          <w:rFonts w:ascii="Times New Roman" w:eastAsia="Times New Roman" w:hAnsi="Times New Roman" w:cs="Times New Roman"/>
+          <w:sz w:val="24"/>
+          <w:szCs w:val="24"/>
+          <w:lang w:val="es-ES"/>
+        </w:rPr>
+        <w:t xml:space="preserve"> fa que el </w:t>
+      </w:r>
+      <w:proofErr w:type="spellStart"/>
+      <w:r>
+        <w:rPr>
+          <w:rFonts w:ascii="Times New Roman" w:eastAsia="Times New Roman" w:hAnsi="Times New Roman" w:cs="Times New Roman"/>
+          <w:sz w:val="24"/>
+          <w:szCs w:val="24"/>
+          <w:lang w:val="es-ES"/>
+        </w:rPr>
+        <w:t>projecte</w:t>
+      </w:r>
+      <w:proofErr w:type="spellEnd"/>
+      <w:r>
+        <w:rPr>
+          <w:rFonts w:ascii="Times New Roman" w:eastAsia="Times New Roman" w:hAnsi="Times New Roman" w:cs="Times New Roman"/>
+          <w:sz w:val="24"/>
+          <w:szCs w:val="24"/>
+          <w:lang w:val="es-ES"/>
+        </w:rPr>
+        <w:t xml:space="preserve"> siga viable </w:t>
+      </w:r>
+      <w:proofErr w:type="spellStart"/>
+      <w:r>
+        <w:rPr>
+          <w:rFonts w:ascii="Times New Roman" w:eastAsia="Times New Roman" w:hAnsi="Times New Roman" w:cs="Times New Roman"/>
+          <w:sz w:val="24"/>
+          <w:szCs w:val="24"/>
+          <w:lang w:val="es-ES"/>
+        </w:rPr>
+        <w:t>tant</w:t>
+      </w:r>
+      <w:proofErr w:type="spellEnd"/>
+      <w:r>
+        <w:rPr>
+          <w:rFonts w:ascii="Times New Roman" w:eastAsia="Times New Roman" w:hAnsi="Times New Roman" w:cs="Times New Roman"/>
+          <w:sz w:val="24"/>
+          <w:szCs w:val="24"/>
+          <w:lang w:val="es-ES"/>
+        </w:rPr>
+        <w:t xml:space="preserve"> a </w:t>
+      </w:r>
+      <w:proofErr w:type="spellStart"/>
+      <w:r>
+        <w:rPr>
+          <w:rFonts w:ascii="Times New Roman" w:eastAsia="Times New Roman" w:hAnsi="Times New Roman" w:cs="Times New Roman"/>
+          <w:sz w:val="24"/>
+          <w:szCs w:val="24"/>
+          <w:lang w:val="es-ES"/>
+        </w:rPr>
+        <w:t>curt</w:t>
+      </w:r>
+      <w:proofErr w:type="spellEnd"/>
+      <w:r>
+        <w:rPr>
+          <w:rFonts w:ascii="Times New Roman" w:eastAsia="Times New Roman" w:hAnsi="Times New Roman" w:cs="Times New Roman"/>
+          <w:sz w:val="24"/>
+          <w:szCs w:val="24"/>
+          <w:lang w:val="es-ES"/>
+        </w:rPr>
+        <w:t xml:space="preserve"> </w:t>
+      </w:r>
+      <w:proofErr w:type="spellStart"/>
+      <w:r>
+        <w:rPr>
+          <w:rFonts w:ascii="Times New Roman" w:eastAsia="Times New Roman" w:hAnsi="Times New Roman" w:cs="Times New Roman"/>
+          <w:sz w:val="24"/>
+          <w:szCs w:val="24"/>
+          <w:lang w:val="es-ES"/>
+        </w:rPr>
+        <w:t>com</w:t>
+      </w:r>
+      <w:proofErr w:type="spellEnd"/>
+      <w:r>
+        <w:rPr>
+          <w:rFonts w:ascii="Times New Roman" w:eastAsia="Times New Roman" w:hAnsi="Times New Roman" w:cs="Times New Roman"/>
+          <w:sz w:val="24"/>
+          <w:szCs w:val="24"/>
+          <w:lang w:val="es-ES"/>
+        </w:rPr>
+        <w:t xml:space="preserve"> a </w:t>
+      </w:r>
+      <w:proofErr w:type="spellStart"/>
+      <w:r>
+        <w:rPr>
+          <w:rFonts w:ascii="Times New Roman" w:eastAsia="Times New Roman" w:hAnsi="Times New Roman" w:cs="Times New Roman"/>
+          <w:sz w:val="24"/>
+          <w:szCs w:val="24"/>
+          <w:lang w:val="es-ES"/>
+        </w:rPr>
+        <w:t>llarg</w:t>
+      </w:r>
+      <w:proofErr w:type="spellEnd"/>
+      <w:r>
+        <w:rPr>
+          <w:rFonts w:ascii="Times New Roman" w:eastAsia="Times New Roman" w:hAnsi="Times New Roman" w:cs="Times New Roman"/>
+          <w:sz w:val="24"/>
+          <w:szCs w:val="24"/>
+          <w:lang w:val="es-ES"/>
+        </w:rPr>
+        <w:t xml:space="preserve"> </w:t>
+      </w:r>
+      <w:proofErr w:type="spellStart"/>
+      <w:r>
+        <w:rPr>
+          <w:rFonts w:ascii="Times New Roman" w:eastAsia="Times New Roman" w:hAnsi="Times New Roman" w:cs="Times New Roman"/>
+          <w:sz w:val="24"/>
+          <w:szCs w:val="24"/>
+          <w:lang w:val="es-ES"/>
+        </w:rPr>
+        <w:t>termini</w:t>
+      </w:r>
+      <w:proofErr w:type="spellEnd"/>
+      <w:r>
+        <w:rPr>
+          <w:rFonts w:ascii="Times New Roman" w:eastAsia="Times New Roman" w:hAnsi="Times New Roman" w:cs="Times New Roman"/>
+          <w:sz w:val="24"/>
+          <w:szCs w:val="24"/>
+          <w:lang w:val="es-ES"/>
+        </w:rPr>
+        <w:t xml:space="preserve">, ja que combina </w:t>
+      </w:r>
+      <w:proofErr w:type="spellStart"/>
+      <w:r>
+        <w:rPr>
+          <w:rFonts w:ascii="Times New Roman" w:eastAsia="Times New Roman" w:hAnsi="Times New Roman" w:cs="Times New Roman"/>
+          <w:sz w:val="24"/>
+          <w:szCs w:val="24"/>
+          <w:lang w:val="es-ES"/>
+        </w:rPr>
+        <w:t>ingressos</w:t>
+      </w:r>
+      <w:proofErr w:type="spellEnd"/>
+      <w:r>
+        <w:rPr>
+          <w:rFonts w:ascii="Times New Roman" w:eastAsia="Times New Roman" w:hAnsi="Times New Roman" w:cs="Times New Roman"/>
+          <w:sz w:val="24"/>
+          <w:szCs w:val="24"/>
+          <w:lang w:val="es-ES"/>
+        </w:rPr>
+        <w:t xml:space="preserve"> per </w:t>
+      </w:r>
+      <w:proofErr w:type="spellStart"/>
+      <w:r>
+        <w:rPr>
+          <w:rFonts w:ascii="Times New Roman" w:eastAsia="Times New Roman" w:hAnsi="Times New Roman" w:cs="Times New Roman"/>
+          <w:sz w:val="24"/>
+          <w:szCs w:val="24"/>
+          <w:lang w:val="es-ES"/>
+        </w:rPr>
+        <w:t>ús</w:t>
+      </w:r>
+      <w:proofErr w:type="spellEnd"/>
+      <w:r>
+        <w:rPr>
+          <w:rFonts w:ascii="Times New Roman" w:eastAsia="Times New Roman" w:hAnsi="Times New Roman" w:cs="Times New Roman"/>
+          <w:sz w:val="24"/>
+          <w:szCs w:val="24"/>
+          <w:lang w:val="es-ES"/>
+        </w:rPr>
+        <w:t xml:space="preserve"> </w:t>
+      </w:r>
+      <w:proofErr w:type="spellStart"/>
+      <w:r>
+        <w:rPr>
+          <w:rFonts w:ascii="Times New Roman" w:eastAsia="Times New Roman" w:hAnsi="Times New Roman" w:cs="Times New Roman"/>
+          <w:sz w:val="24"/>
+          <w:szCs w:val="24"/>
+          <w:lang w:val="es-ES"/>
+        </w:rPr>
+        <w:t>actiu</w:t>
+      </w:r>
+      <w:proofErr w:type="spellEnd"/>
+      <w:r>
+        <w:rPr>
+          <w:rFonts w:ascii="Times New Roman" w:eastAsia="Times New Roman" w:hAnsi="Times New Roman" w:cs="Times New Roman"/>
+          <w:sz w:val="24"/>
+          <w:szCs w:val="24"/>
+          <w:lang w:val="es-ES"/>
+        </w:rPr>
+        <w:t xml:space="preserve"> </w:t>
+      </w:r>
+      <w:proofErr w:type="spellStart"/>
+      <w:r>
+        <w:rPr>
+          <w:rFonts w:ascii="Times New Roman" w:eastAsia="Times New Roman" w:hAnsi="Times New Roman" w:cs="Times New Roman"/>
+          <w:sz w:val="24"/>
+          <w:szCs w:val="24"/>
+          <w:lang w:val="es-ES"/>
+        </w:rPr>
+        <w:t>amb</w:t>
+      </w:r>
+      <w:proofErr w:type="spellEnd"/>
+      <w:r>
+        <w:rPr>
+          <w:rFonts w:ascii="Times New Roman" w:eastAsia="Times New Roman" w:hAnsi="Times New Roman" w:cs="Times New Roman"/>
+          <w:sz w:val="24"/>
+          <w:szCs w:val="24"/>
+          <w:lang w:val="es-ES"/>
+        </w:rPr>
+        <w:t xml:space="preserve"> </w:t>
+      </w:r>
+      <w:proofErr w:type="spellStart"/>
+      <w:r>
+        <w:rPr>
+          <w:rFonts w:ascii="Times New Roman" w:eastAsia="Times New Roman" w:hAnsi="Times New Roman" w:cs="Times New Roman"/>
+          <w:sz w:val="24"/>
+          <w:szCs w:val="24"/>
+          <w:lang w:val="es-ES"/>
+        </w:rPr>
+        <w:t>esdeveniments</w:t>
+      </w:r>
+      <w:proofErr w:type="spellEnd"/>
+      <w:r>
+        <w:rPr>
+          <w:rFonts w:ascii="Times New Roman" w:eastAsia="Times New Roman" w:hAnsi="Times New Roman" w:cs="Times New Roman"/>
+          <w:sz w:val="24"/>
+          <w:szCs w:val="24"/>
+          <w:lang w:val="es-ES"/>
+        </w:rPr>
+        <w:t xml:space="preserve"> </w:t>
+      </w:r>
+      <w:proofErr w:type="spellStart"/>
+      <w:r>
+        <w:rPr>
+          <w:rFonts w:ascii="Times New Roman" w:eastAsia="Times New Roman" w:hAnsi="Times New Roman" w:cs="Times New Roman"/>
+          <w:sz w:val="24"/>
+          <w:szCs w:val="24"/>
+          <w:lang w:val="es-ES"/>
+        </w:rPr>
+        <w:t>puntuals</w:t>
+      </w:r>
+      <w:proofErr w:type="spellEnd"/>
+      <w:r>
+        <w:rPr>
+          <w:rFonts w:ascii="Times New Roman" w:eastAsia="Times New Roman" w:hAnsi="Times New Roman" w:cs="Times New Roman"/>
+          <w:sz w:val="24"/>
+          <w:szCs w:val="24"/>
+          <w:lang w:val="es-ES"/>
+        </w:rPr>
+        <w:t xml:space="preserve"> que poden </w:t>
+      </w:r>
+      <w:proofErr w:type="spellStart"/>
+      <w:r>
+        <w:rPr>
+          <w:rFonts w:ascii="Times New Roman" w:eastAsia="Times New Roman" w:hAnsi="Times New Roman" w:cs="Times New Roman"/>
+          <w:sz w:val="24"/>
+          <w:szCs w:val="24"/>
+          <w:lang w:val="es-ES"/>
+        </w:rPr>
+        <w:t>augmentar</w:t>
+      </w:r>
+      <w:proofErr w:type="spellEnd"/>
+      <w:r>
+        <w:rPr>
+          <w:rFonts w:ascii="Times New Roman" w:eastAsia="Times New Roman" w:hAnsi="Times New Roman" w:cs="Times New Roman"/>
+          <w:sz w:val="24"/>
+          <w:szCs w:val="24"/>
+          <w:lang w:val="es-ES"/>
+        </w:rPr>
+        <w:t xml:space="preserve"> la </w:t>
+      </w:r>
+      <w:proofErr w:type="spellStart"/>
+      <w:r>
+        <w:rPr>
+          <w:rFonts w:ascii="Times New Roman" w:eastAsia="Times New Roman" w:hAnsi="Times New Roman" w:cs="Times New Roman"/>
+          <w:sz w:val="24"/>
+          <w:szCs w:val="24"/>
+          <w:lang w:val="es-ES"/>
+        </w:rPr>
+        <w:t>comunitat</w:t>
+      </w:r>
+      <w:proofErr w:type="spellEnd"/>
+      <w:r>
+        <w:rPr>
+          <w:rFonts w:ascii="Times New Roman" w:eastAsia="Times New Roman" w:hAnsi="Times New Roman" w:cs="Times New Roman"/>
+          <w:sz w:val="24"/>
+          <w:szCs w:val="24"/>
+          <w:lang w:val="es-ES"/>
+        </w:rPr>
+        <w:t xml:space="preserve"> i </w:t>
+      </w:r>
+      <w:proofErr w:type="spellStart"/>
+      <w:r>
+        <w:rPr>
+          <w:rFonts w:ascii="Times New Roman" w:eastAsia="Times New Roman" w:hAnsi="Times New Roman" w:cs="Times New Roman"/>
+          <w:sz w:val="24"/>
+          <w:szCs w:val="24"/>
+          <w:lang w:val="es-ES"/>
+        </w:rPr>
+        <w:t>l’activitat</w:t>
+      </w:r>
+      <w:proofErr w:type="spellEnd"/>
+      <w:r>
+        <w:rPr>
+          <w:rFonts w:ascii="Times New Roman" w:eastAsia="Times New Roman" w:hAnsi="Times New Roman" w:cs="Times New Roman"/>
+          <w:sz w:val="24"/>
+          <w:szCs w:val="24"/>
+          <w:lang w:val="es-ES"/>
+        </w:rPr>
+        <w:t xml:space="preserve"> </w:t>
+      </w:r>
+      <w:proofErr w:type="spellStart"/>
+      <w:r>
+        <w:rPr>
+          <w:rFonts w:ascii="Times New Roman" w:eastAsia="Times New Roman" w:hAnsi="Times New Roman" w:cs="Times New Roman"/>
+          <w:sz w:val="24"/>
+          <w:szCs w:val="24"/>
+          <w:lang w:val="es-ES"/>
+        </w:rPr>
+        <w:t>dins</w:t>
+      </w:r>
+      <w:proofErr w:type="spellEnd"/>
+      <w:r>
+        <w:rPr>
+          <w:rFonts w:ascii="Times New Roman" w:eastAsia="Times New Roman" w:hAnsi="Times New Roman" w:cs="Times New Roman"/>
+          <w:sz w:val="24"/>
+          <w:szCs w:val="24"/>
+          <w:lang w:val="es-ES"/>
+        </w:rPr>
+        <w:t xml:space="preserve"> de </w:t>
+      </w:r>
+      <w:proofErr w:type="spellStart"/>
+      <w:r>
+        <w:rPr>
+          <w:rFonts w:ascii="Times New Roman" w:eastAsia="Times New Roman" w:hAnsi="Times New Roman" w:cs="Times New Roman"/>
+          <w:sz w:val="24"/>
+          <w:szCs w:val="24"/>
+          <w:lang w:val="es-ES"/>
+        </w:rPr>
+        <w:t>l’aplicació</w:t>
+      </w:r>
+      <w:proofErr w:type="spellEnd"/>
+      <w:r>
+        <w:rPr>
+          <w:rFonts w:ascii="Times New Roman" w:eastAsia="Times New Roman" w:hAnsi="Times New Roman" w:cs="Times New Roman"/>
+          <w:sz w:val="24"/>
+          <w:szCs w:val="24"/>
+          <w:lang w:val="es-ES"/>
+        </w:rPr>
+        <w:t>.</w:t>
+      </w:r>
+    </w:p>
+    <w:p/>
+    <w:p/>
+    <w:p/>
+    <w:p/>
+    <w:p/>
+    <w:p/>
+    <w:p/>
+    <w:p/>
+    <w:p/>
+    <w:p/>
+    <w:p/>
+    <w:p/>
     <w:p/>
     <w:p>
       <w:pPr>
@@ -1615,7 +5112,7 @@
 </file>
 
 <file path=word/numbering.xml><?xml version="1.0" encoding="utf-8"?>
-<w:numbering xmlns:wpc="http://schemas.microsoft.com/office/word/2010/wordprocessingCanvas" xmlns:cx="http://schemas.microsoft.com/office/drawing/2014/chartex" xmlns:cx1="http://schemas.microsoft.com/office/drawing/2015/9/8/chartex" xmlns:cx2="http://schemas.microsoft.com/office/drawing/2015/10/21/chartex" xmlns:cx3="http://schemas.microsoft.com/office/drawing/2016/5/9/chartex" xmlns:cx4="http://schemas.microsoft.com/office/drawing/2016/5/10/chartex" xmlns:cx5="http://schemas.microsoft.com/office/drawing/2016/5/11/chartex" xmlns:cx6="http://schemas.microsoft.com/office/drawing/2016/5/12/chartex" xmlns:cx7="http://schemas.microsoft.com/office/drawing/2016/5/13/chartex" xmlns:cx8="http://schemas.microsoft.com/office/drawing/2016/5/14/chartex" xmlns:mc="http://schemas.openxmlformats.org/markup-compatibility/2006" xmlns:aink="http://schemas.microsoft.com/office/drawing/2016/ink" xmlns:am3d="http://schemas.microsoft.com/office/drawing/2017/model3d" xmlns:o="urn:schemas-microsoft-com:office:office" xmlns:oel="http://schemas.microsoft.com/office/2019/extlst" xmlns:r="http://schemas.openxmlformats.org/officeDocument/2006/relationships" xmlns:m="http://schemas.openxmlformats.org/officeDocument/2006/math" xmlns:v="urn:schemas-microsoft-com:vml" xmlns:wp14="http://schemas.microsoft.com/office/word/2010/wordprocessingDrawing" xmlns:wp="http://schemas.openxmlformats.org/drawingml/2006/wordprocessingDrawing" xmlns:w10="urn:schemas-microsoft-com:office:word" xmlns:w="http://schemas.openxmlformats.org/wordprocessingml/2006/main" xmlns:w14="http://schemas.microsoft.com/office/word/2010/wordml" xmlns:w15="http://schemas.microsoft.com/office/word/2012/wordml" xmlns:w16cex="http://schemas.microsoft.com/office/word/2018/wordml/cex" xmlns:w16cid="http://schemas.microsoft.com/office/word/2016/wordml/cid" xmlns:w16="http://schemas.microsoft.com/office/word/2018/wordml" xmlns:w16du="http://schemas.microsoft.com/office/word/2023/wordml/word16du" xmlns:w16sdtdh="http://schemas.microsoft.com/office/word/2020/wordml/sdtdatahash" xmlns:w16sdtfl="http://schemas.microsoft.com/office/word/2024/wordml/sdtformatlock" xmlns:w16se="http://schemas.microsoft.com/office/word/2015/wordml/symex" xmlns:wpg="http://schemas.microsoft.com/office/word/2010/wordprocessingGroup" xmlns:wpi="http://schemas.microsoft.com/office/word/2010/wordprocessingInk" xmlns:wne="http://schemas.microsoft.com/office/word/2006/wordml" xmlns:wps="http://schemas.microsoft.com/office/word/2010/wordprocessingShape" mc:Ignorable="w14 w15 w16se w16cid w16 w16cex w16sdtdh w16sdtfl w16du wp14">
+<w:numbering xmlns:wpc="http://schemas.microsoft.com/office/word/2010/wordprocessingCanvas" xmlns:cx="http://schemas.microsoft.com/office/drawing/2014/chartex" xmlns:mc="http://schemas.openxmlformats.org/markup-compatibility/2006" xmlns:o="urn:schemas-microsoft-com:office:office" xmlns:r="http://schemas.openxmlformats.org/officeDocument/2006/relationships" xmlns:m="http://schemas.openxmlformats.org/officeDocument/2006/math" xmlns:v="urn:schemas-microsoft-com:vml" xmlns:wp14="http://schemas.microsoft.com/office/word/2010/wordprocessingDrawing" xmlns:wp="http://schemas.openxmlformats.org/drawingml/2006/wordprocessingDrawing" xmlns:w10="urn:schemas-microsoft-com:office:word" xmlns:w="http://schemas.openxmlformats.org/wordprocessingml/2006/main" xmlns:w14="http://schemas.microsoft.com/office/word/2010/wordml" xmlns:w15="http://schemas.microsoft.com/office/word/2012/wordml" xmlns:w16se="http://schemas.microsoft.com/office/word/2015/wordml/symex" xmlns:wpg="http://schemas.microsoft.com/office/word/2010/wordprocessingGroup" xmlns:wpi="http://schemas.microsoft.com/office/word/2010/wordprocessingInk" xmlns:wne="http://schemas.microsoft.com/office/word/2006/wordml" xmlns:wps="http://schemas.microsoft.com/office/word/2010/wordprocessingShape" mc:Ignorable="w14 w15 w16se wp14">
   <w:abstractNum w:abstractNumId="0" w15:restartNumberingAfterBreak="0">
     <w:nsid w:val="303F2838"/>
     <w:multiLevelType w:val="multilevel"/>
@@ -1842,17 +5339,17 @@
       </w:rPr>
     </w:lvl>
   </w:abstractNum>
-  <w:num w:numId="1" w16cid:durableId="1284117860">
+  <w:num w:numId="1">
     <w:abstractNumId w:val="0"/>
   </w:num>
-  <w:num w:numId="2" w16cid:durableId="1097559169">
+  <w:num w:numId="2">
     <w:abstractNumId w:val="1"/>
   </w:num>
 </w:numbering>
 </file>
 
 <file path=word/styles.xml><?xml version="1.0" encoding="utf-8"?>
-<w:styles xmlns:mc="http://schemas.openxmlformats.org/markup-compatibility/2006" xmlns:r="http://schemas.openxmlformats.org/officeDocument/2006/relationships" xmlns:w="http://schemas.openxmlformats.org/wordprocessingml/2006/main" xmlns:w14="http://schemas.microsoft.com/office/word/2010/wordml" xmlns:w15="http://schemas.microsoft.com/office/word/2012/wordml" xmlns:w16cex="http://schemas.microsoft.com/office/word/2018/wordml/cex" xmlns:w16cid="http://schemas.microsoft.com/office/word/2016/wordml/cid" xmlns:w16="http://schemas.microsoft.com/office/word/2018/wordml" xmlns:w16du="http://schemas.microsoft.com/office/word/2023/wordml/word16du" xmlns:w16sdtdh="http://schemas.microsoft.com/office/word/2020/wordml/sdtdatahash" xmlns:w16sdtfl="http://schemas.microsoft.com/office/word/2024/wordml/sdtformatlock" xmlns:w16se="http://schemas.microsoft.com/office/word/2015/wordml/symex" mc:Ignorable="w14 w15 w16se w16cid w16 w16cex w16sdtdh w16sdtfl w16du">
+<w:styles xmlns:mc="http://schemas.openxmlformats.org/markup-compatibility/2006" xmlns:r="http://schemas.openxmlformats.org/officeDocument/2006/relationships" xmlns:w="http://schemas.openxmlformats.org/wordprocessingml/2006/main" xmlns:w14="http://schemas.microsoft.com/office/word/2010/wordml" xmlns:w15="http://schemas.microsoft.com/office/word/2012/wordml" xmlns:w16se="http://schemas.microsoft.com/office/word/2015/wordml/symex" mc:Ignorable="w14 w15 w16se">
   <w:docDefaults>
     <w:rPrDefault>
       <w:rPr>
@@ -1868,7 +5365,7 @@
       </w:pPr>
     </w:pPrDefault>
   </w:docDefaults>
-  <w:latentStyles w:defLockedState="0" w:defUIPriority="99" w:defSemiHidden="0" w:defUnhideWhenUsed="0" w:defQFormat="0" w:count="376">
+  <w:latentStyles w:defLockedState="0" w:defUIPriority="99" w:defSemiHidden="0" w:defUnhideWhenUsed="0" w:defQFormat="0" w:count="371">
     <w:lsdException w:name="Normal" w:uiPriority="0" w:qFormat="1"/>
     <w:lsdException w:name="heading 1" w:uiPriority="9" w:qFormat="1"/>
     <w:lsdException w:name="heading 2" w:semiHidden="1" w:uiPriority="9" w:unhideWhenUsed="1" w:qFormat="1"/>
@@ -2240,11 +5737,6 @@
     <w:lsdException w:name="List Table 5 Dark Accent 6" w:uiPriority="50"/>
     <w:lsdException w:name="List Table 6 Colorful Accent 6" w:uiPriority="51"/>
     <w:lsdException w:name="List Table 7 Colorful Accent 6" w:uiPriority="52"/>
-    <w:lsdException w:name="Mention" w:semiHidden="1" w:unhideWhenUsed="1"/>
-    <w:lsdException w:name="Smart Hyperlink" w:semiHidden="1" w:unhideWhenUsed="1"/>
-    <w:lsdException w:name="Hashtag" w:semiHidden="1" w:unhideWhenUsed="1"/>
-    <w:lsdException w:name="Unresolved Mention" w:semiHidden="1" w:unhideWhenUsed="1"/>
-    <w:lsdException w:name="Smart Link" w:semiHidden="1" w:unhideWhenUsed="1"/>
   </w:latentStyles>
   <w:style w:type="paragraph" w:default="1" w:styleId="Normal">
     <w:name w:val="Normal"/>

</xml_diff>

<commit_message>
enviament de document del projecte
</commit_message>
<xml_diff>
--- a/Proyecto FitMatch.docx
+++ b/Proyecto FitMatch.docx
@@ -146,6 +146,13 @@
     <w:bookmarkEnd w:id="7" w:displacedByCustomXml="next"/>
     <w:sdt>
       <w:sdtPr>
+        <w:rPr>
+          <w:rFonts w:ascii="Arial" w:eastAsia="Arial" w:hAnsi="Arial" w:cs="Arial"/>
+          <w:color w:val="auto"/>
+          <w:sz w:val="22"/>
+          <w:szCs w:val="22"/>
+          <w:lang w:val="ca"/>
+        </w:rPr>
         <w:id w:val="-478993809"/>
         <w:docPartObj>
           <w:docPartGallery w:val="Table of Contents"/>
@@ -154,13 +161,8 @@
       </w:sdtPr>
       <w:sdtEndPr>
         <w:rPr>
-          <w:rFonts w:ascii="Arial" w:eastAsia="Arial" w:hAnsi="Arial" w:cs="Arial"/>
           <w:b/>
           <w:bCs/>
-          <w:color w:val="auto"/>
-          <w:sz w:val="22"/>
-          <w:szCs w:val="22"/>
-          <w:lang w:val="ca"/>
         </w:rPr>
       </w:sdtEndPr>
       <w:sdtContent>
@@ -2246,6 +2248,12 @@
         <w:t>Actualment, les plataformes digitals han transformat la manera en què interactuem i organitzem les nostres activitats diàries. En particular, l'àmbit esportiu s'ha vist afavorit pel creixement d'aplicacions que faciliten la connexió entre persones amb interessos comuns. No obstant això, malgrat la creixent demanda d'espais i activitats esportives, segueix existint una barrera en l'organització d'esdeveniments on persones amb el mateix interès en practicar esport puguin unir-se de manera fàcil i eficaç. En aquest context, sorgeix la necessitat de desenvolupar solucions que simplifiquen aquesta connexió, promovent la participació activa i el benestar físic dels usuaris.</w:t>
       </w:r>
     </w:p>
+    <w:p/>
+    <w:p>
+      <w:r>
+        <w:t>Amb aquest projecte es planteja desenvolupar una plataforma digital que permeti a les persones interessades en la pràctica esportiva trobar i unir-se fàcilment a esdeveniments esportius, facilitant la gestió d'aquests esdeveniments i promovent la participació activa a través d'una interfície senzilla i accessible.</w:t>
+      </w:r>
+    </w:p>
     <w:p>
       <w:pPr>
         <w:pStyle w:val="Ttulo2"/>
@@ -2381,12 +2389,23 @@
     </w:p>
     <w:p>
       <w:pPr>
+        <w:pStyle w:val="Prrafodelista"/>
+      </w:pPr>
+    </w:p>
+    <w:p>
+      <w:pPr>
+        <w:ind w:left="720"/>
+      </w:pPr>
+    </w:p>
+    <w:p>
+      <w:pPr>
         <w:numPr>
           <w:ilvl w:val="0"/>
           <w:numId w:val="1"/>
         </w:numPr>
       </w:pPr>
       <w:r>
+        <w:lastRenderedPageBreak/>
         <w:t xml:space="preserve">Anglès: aquest mòdul juga un paper clau en la preparació i presentació del projecte en un context internacional. Permet elaborar documentació tècnica, presentacions i descripcions de la plataforma </w:t>
       </w:r>
       <w:proofErr w:type="spellStart"/>
@@ -2427,13 +2446,38 @@
     </w:p>
     <w:p>
       <w:pPr>
+        <w:pStyle w:val="Prrafodelista"/>
+      </w:pPr>
+    </w:p>
+    <w:p>
+      <w:pPr>
+        <w:numPr>
+          <w:ilvl w:val="0"/>
+          <w:numId w:val="1"/>
+        </w:numPr>
+      </w:pPr>
+      <w:r>
+        <w:t xml:space="preserve">Entorn de Desenvolupament: Aquest mòdul aborda les eines i entorns utilitzats durant tot el procés de desenvolupament. </w:t>
+      </w:r>
+      <w:r>
+        <w:rPr>
+          <w:i/>
+          <w:iCs/>
+        </w:rPr>
+        <w:t>Git</w:t>
+      </w:r>
+      <w:r>
+        <w:t xml:space="preserve"> serà fonamental per al control de versions, facilitant la col·laboració i el seguiment de canvis en el codi. També s'utilitzaran diagrames de classes per modelar l'arquitectura de la plataforma, assegurant una bona organització del codi i la base de dades. A més, es definiran casos d'ús per establir com els usuaris interactuen amb el sistema, ajudant a dissenyar una experiència d'usuari intuïtiva.</w:t>
+      </w:r>
+    </w:p>
+    <w:p>
+      <w:pPr>
         <w:pStyle w:val="Ttulo2"/>
       </w:pPr>
       <w:bookmarkStart w:id="11" w:name="_ysyyu1kaztkv" w:colFirst="0" w:colLast="0"/>
       <w:bookmarkStart w:id="12" w:name="_Toc196326524"/>
       <w:bookmarkEnd w:id="11"/>
       <w:r>
-        <w:lastRenderedPageBreak/>
         <w:t>Tipus de Projecte</w:t>
       </w:r>
       <w:bookmarkEnd w:id="12"/>
@@ -2563,6 +2607,7 @@
       <w:bookmarkEnd w:id="15"/>
       <w:proofErr w:type="spellStart"/>
       <w:r>
+        <w:lastRenderedPageBreak/>
         <w:t>Memoria</w:t>
       </w:r>
       <w:proofErr w:type="spellEnd"/>
@@ -2618,15 +2663,6 @@
         <w:spacing w:before="240" w:after="240"/>
       </w:pPr>
       <w:r>
-        <w:br w:type="page"/>
-      </w:r>
-    </w:p>
-    <w:p>
-      <w:pPr>
-        <w:spacing w:before="240" w:after="240"/>
-      </w:pPr>
-      <w:r>
-        <w:lastRenderedPageBreak/>
         <w:t>Quan l'usuari accedeix per primera vegada a la web o obri l'aplicació mòbil, es trobarà amb una pàgina d'inici intuïtiva que mostrarà una visió general dels esdeveniments disponibles i les funcionalitats que l'aplicació ofereix. A la versió web, la pàgina inicial proporciona una navegació clara per categories d'esports, llocs i dates, així com informació sobre com crear o unir-se a un esdeveniment. La versió mòbil tindria una interfície similar, però amb l'avantatge de ser més còmoda per accedir mentre es desplaça l'usuari.</w:t>
       </w:r>
     </w:p>
@@ -2710,6 +2746,7 @@
       <w:bookmarkStart w:id="26" w:name="_Toc196326531"/>
       <w:bookmarkEnd w:id="25"/>
       <w:r>
+        <w:lastRenderedPageBreak/>
         <w:t>Planificació personal</w:t>
       </w:r>
       <w:bookmarkEnd w:id="26"/>
@@ -2795,16 +2832,8 @@
     </w:p>
     <w:p>
       <w:pPr>
-        <w:ind w:left="720"/>
-      </w:pPr>
-    </w:p>
-    <w:p>
-      <w:pPr>
-        <w:ind w:left="720"/>
-      </w:pPr>
-      <w:r>
-        <w:br w:type="page"/>
-      </w:r>
+        <w:pStyle w:val="Prrafodelista"/>
+      </w:pPr>
     </w:p>
     <w:p>
       <w:pPr>
@@ -2815,7 +2844,6 @@
       </w:pPr>
       <w:proofErr w:type="spellStart"/>
       <w:r>
-        <w:lastRenderedPageBreak/>
         <w:t>Balsamiq</w:t>
       </w:r>
       <w:proofErr w:type="spellEnd"/>
@@ -2874,12 +2902,24 @@
     <w:p/>
     <w:p>
       <w:pPr>
-        <w:pStyle w:val="Ttulo2"/>
+        <w:rPr>
+          <w:sz w:val="32"/>
+          <w:szCs w:val="32"/>
+        </w:rPr>
       </w:pPr>
       <w:bookmarkStart w:id="29" w:name="_s4vcrdunwale" w:colFirst="0" w:colLast="0"/>
       <w:bookmarkStart w:id="30" w:name="_Toc196326533"/>
       <w:bookmarkEnd w:id="29"/>
       <w:r>
+        <w:br w:type="page"/>
+      </w:r>
+    </w:p>
+    <w:p>
+      <w:pPr>
+        <w:pStyle w:val="Ttulo2"/>
+      </w:pPr>
+      <w:r>
+        <w:lastRenderedPageBreak/>
         <w:t>Disseny del sistema</w:t>
       </w:r>
       <w:bookmarkEnd w:id="30"/>
@@ -2945,23 +2985,11 @@
     </w:p>
     <w:p>
       <w:pPr>
-        <w:rPr>
-          <w:color w:val="434343"/>
-          <w:sz w:val="28"/>
-          <w:szCs w:val="28"/>
-        </w:rPr>
+        <w:pStyle w:val="Ttulo3"/>
       </w:pPr>
       <w:bookmarkStart w:id="33" w:name="_spdmsyhmgwx0" w:colFirst="0" w:colLast="0"/>
+      <w:bookmarkStart w:id="34" w:name="_Toc196326535"/>
       <w:bookmarkEnd w:id="33"/>
-      <w:r>
-        <w:br w:type="page"/>
-      </w:r>
-    </w:p>
-    <w:p>
-      <w:pPr>
-        <w:pStyle w:val="Ttulo3"/>
-      </w:pPr>
-      <w:bookmarkStart w:id="34" w:name="_Toc196326535"/>
       <w:r>
         <w:lastRenderedPageBreak/>
         <w:t>Mapa Web</w:t>
@@ -3181,6 +3209,7 @@
       </w:tr>
     </w:tbl>
     <w:p/>
+    <w:p/>
     <w:p>
       <w:r>
         <w:rPr>
@@ -3188,9 +3217,17 @@
           <w:lang w:val="es-ES"/>
         </w:rPr>
         <w:drawing>
-          <wp:inline distT="114300" distB="114300" distL="114300" distR="114300" wp14:anchorId="125F157F" wp14:editId="64C858B7">
+          <wp:anchor distT="0" distB="0" distL="114300" distR="114300" simplePos="0" relativeHeight="251676672" behindDoc="0" locked="0" layoutInCell="1" allowOverlap="1" wp14:anchorId="125F157F" wp14:editId="4DF70B28">
+            <wp:simplePos x="0" y="0"/>
+            <wp:positionH relativeFrom="column">
+              <wp:posOffset>1439186</wp:posOffset>
+            </wp:positionH>
+            <wp:positionV relativeFrom="paragraph">
+              <wp:posOffset>299610</wp:posOffset>
+            </wp:positionV>
             <wp:extent cx="2919413" cy="2432844"/>
-            <wp:effectExtent l="0" t="0" r="0" b="0"/>
+            <wp:effectExtent l="0" t="0" r="0" b="5715"/>
+            <wp:wrapTopAndBottom/>
             <wp:docPr id="1" name="image4.png"/>
             <wp:cNvGraphicFramePr/>
             <a:graphic xmlns:a="http://schemas.openxmlformats.org/drawingml/2006/main">
@@ -3201,7 +3238,13 @@
                     <pic:cNvPicPr preferRelativeResize="0"/>
                   </pic:nvPicPr>
                   <pic:blipFill>
-                    <a:blip r:embed="rId8"/>
+                    <a:blip r:embed="rId8">
+                      <a:extLst>
+                        <a:ext uri="{28A0092B-C50C-407E-A947-70E740481C1C}">
+                          <a14:useLocalDpi xmlns:a14="http://schemas.microsoft.com/office/drawing/2010/main" val="0"/>
+                        </a:ext>
+                      </a:extLst>
+                    </a:blip>
                     <a:srcRect/>
                     <a:stretch>
                       <a:fillRect/>
@@ -3220,10 +3263,14 @@
                 </pic:pic>
               </a:graphicData>
             </a:graphic>
-          </wp:inline>
+          </wp:anchor>
         </w:drawing>
       </w:r>
-    </w:p>
+      <w:r>
+        <w:br w:type="page"/>
+      </w:r>
+    </w:p>
+    <w:p/>
     <w:p/>
     <w:tbl>
       <w:tblPr>
@@ -3375,9 +3422,17 @@
           <w:lang w:val="es-ES"/>
         </w:rPr>
         <w:drawing>
-          <wp:inline distT="114300" distB="114300" distL="114300" distR="114300" wp14:anchorId="75004B6E" wp14:editId="275AAAD5">
+          <wp:anchor distT="0" distB="0" distL="114300" distR="114300" simplePos="0" relativeHeight="251674624" behindDoc="0" locked="0" layoutInCell="1" allowOverlap="1" wp14:anchorId="75004B6E" wp14:editId="60EF993A">
+            <wp:simplePos x="0" y="0"/>
+            <wp:positionH relativeFrom="column">
+              <wp:posOffset>1176793</wp:posOffset>
+            </wp:positionH>
+            <wp:positionV relativeFrom="paragraph">
+              <wp:posOffset>278296</wp:posOffset>
+            </wp:positionV>
             <wp:extent cx="2957513" cy="2111180"/>
-            <wp:effectExtent l="0" t="0" r="0" b="0"/>
+            <wp:effectExtent l="0" t="0" r="0" b="3810"/>
+            <wp:wrapTopAndBottom/>
             <wp:docPr id="3" name="image2.png"/>
             <wp:cNvGraphicFramePr/>
             <a:graphic xmlns:a="http://schemas.openxmlformats.org/drawingml/2006/main">
@@ -3388,7 +3443,13 @@
                     <pic:cNvPicPr preferRelativeResize="0"/>
                   </pic:nvPicPr>
                   <pic:blipFill>
-                    <a:blip r:embed="rId9"/>
+                    <a:blip r:embed="rId9">
+                      <a:extLst>
+                        <a:ext uri="{28A0092B-C50C-407E-A947-70E740481C1C}">
+                          <a14:useLocalDpi xmlns:a14="http://schemas.microsoft.com/office/drawing/2010/main" val="0"/>
+                        </a:ext>
+                      </a:extLst>
+                    </a:blip>
                     <a:srcRect/>
                     <a:stretch>
                       <a:fillRect/>
@@ -3407,14 +3468,9 @@
                 </pic:pic>
               </a:graphicData>
             </a:graphic>
-          </wp:inline>
+          </wp:anchor>
         </w:drawing>
       </w:r>
-    </w:p>
-    <w:p>
-      <w:pPr>
-        <w:pStyle w:val="Ttulo2"/>
-      </w:pPr>
       <w:bookmarkStart w:id="37" w:name="_khj8vl22d09" w:colFirst="0" w:colLast="0"/>
       <w:bookmarkEnd w:id="37"/>
     </w:p>
@@ -3570,9 +3626,17 @@
           <w:lang w:val="es-ES"/>
         </w:rPr>
         <w:drawing>
-          <wp:inline distT="114300" distB="114300" distL="114300" distR="114300" wp14:anchorId="5C586832" wp14:editId="46A2368E">
+          <wp:anchor distT="0" distB="0" distL="114300" distR="114300" simplePos="0" relativeHeight="251675648" behindDoc="0" locked="0" layoutInCell="1" allowOverlap="1" wp14:anchorId="5C586832" wp14:editId="5E680840">
+            <wp:simplePos x="0" y="0"/>
+            <wp:positionH relativeFrom="column">
+              <wp:posOffset>1415332</wp:posOffset>
+            </wp:positionH>
+            <wp:positionV relativeFrom="paragraph">
+              <wp:posOffset>408692</wp:posOffset>
+            </wp:positionV>
             <wp:extent cx="3271838" cy="2648630"/>
-            <wp:effectExtent l="0" t="0" r="0" b="0"/>
+            <wp:effectExtent l="0" t="0" r="5080" b="0"/>
+            <wp:wrapTopAndBottom/>
             <wp:docPr id="2" name="image1.png"/>
             <wp:cNvGraphicFramePr/>
             <a:graphic xmlns:a="http://schemas.openxmlformats.org/drawingml/2006/main">
@@ -3583,7 +3647,13 @@
                     <pic:cNvPicPr preferRelativeResize="0"/>
                   </pic:nvPicPr>
                   <pic:blipFill>
-                    <a:blip r:embed="rId10"/>
+                    <a:blip r:embed="rId10">
+                      <a:extLst>
+                        <a:ext uri="{28A0092B-C50C-407E-A947-70E740481C1C}">
+                          <a14:useLocalDpi xmlns:a14="http://schemas.microsoft.com/office/drawing/2010/main" val="0"/>
+                        </a:ext>
+                      </a:extLst>
+                    </a:blip>
                     <a:srcRect/>
                     <a:stretch>
                       <a:fillRect/>
@@ -3602,7 +3672,7 @@
                 </pic:pic>
               </a:graphicData>
             </a:graphic>
-          </wp:inline>
+          </wp:anchor>
         </w:drawing>
       </w:r>
     </w:p>
@@ -3635,6 +3705,611 @@
         <w:pStyle w:val="Ttulo3"/>
       </w:pPr>
       <w:bookmarkStart w:id="41" w:name="_Toc196326538"/>
+      <w:r>
+        <w:rPr>
+          <w:noProof/>
+        </w:rPr>
+        <mc:AlternateContent>
+          <mc:Choice Requires="wps">
+            <w:drawing>
+              <wp:anchor distT="0" distB="0" distL="114300" distR="114300" simplePos="0" relativeHeight="251665408" behindDoc="0" locked="0" layoutInCell="1" allowOverlap="1" wp14:anchorId="552D526F" wp14:editId="21DFF2B7">
+                <wp:simplePos x="0" y="0"/>
+                <wp:positionH relativeFrom="column">
+                  <wp:posOffset>1373643</wp:posOffset>
+                </wp:positionH>
+                <wp:positionV relativeFrom="paragraph">
+                  <wp:posOffset>8123251</wp:posOffset>
+                </wp:positionV>
+                <wp:extent cx="834390" cy="635"/>
+                <wp:effectExtent l="0" t="0" r="3810" b="0"/>
+                <wp:wrapTopAndBottom/>
+                <wp:docPr id="970322517" name="Cuadro de texto 1"/>
+                <wp:cNvGraphicFramePr/>
+                <a:graphic xmlns:a="http://schemas.openxmlformats.org/drawingml/2006/main">
+                  <a:graphicData uri="http://schemas.microsoft.com/office/word/2010/wordprocessingShape">
+                    <wps:wsp>
+                      <wps:cNvSpPr txBox="1"/>
+                      <wps:spPr>
+                        <a:xfrm>
+                          <a:off x="0" y="0"/>
+                          <a:ext cx="834390" cy="635"/>
+                        </a:xfrm>
+                        <a:prstGeom prst="rect">
+                          <a:avLst/>
+                        </a:prstGeom>
+                        <a:solidFill>
+                          <a:prstClr val="white"/>
+                        </a:solidFill>
+                        <a:ln>
+                          <a:noFill/>
+                        </a:ln>
+                      </wps:spPr>
+                      <wps:txbx>
+                        <w:txbxContent>
+                          <w:p>
+                            <w:pPr>
+                              <w:pStyle w:val="Descripcin"/>
+                              <w:jc w:val="center"/>
+                              <w:rPr>
+                                <w:noProof/>
+                                <w:sz w:val="22"/>
+                                <w:szCs w:val="22"/>
+                              </w:rPr>
+                            </w:pPr>
+                            <w:r>
+                              <w:t xml:space="preserve">Il·lustració </w:t>
+                            </w:r>
+                            <w:r>
+                              <w:fldChar w:fldCharType="begin"/>
+                            </w:r>
+                            <w:r>
+                              <w:instrText xml:space="preserve"> SEQ Ilustración \* ARABIC </w:instrText>
+                            </w:r>
+                            <w:r>
+                              <w:fldChar w:fldCharType="separate"/>
+                            </w:r>
+                            <w:r>
+                              <w:rPr>
+                                <w:noProof/>
+                              </w:rPr>
+                              <w:t>1</w:t>
+                            </w:r>
+                            <w:r>
+                              <w:fldChar w:fldCharType="end"/>
+                            </w:r>
+                            <w:r>
+                              <w:t xml:space="preserve"> Home Mobile</w:t>
+                            </w:r>
+                          </w:p>
+                        </w:txbxContent>
+                      </wps:txbx>
+                      <wps:bodyPr rot="0" spcFirstLastPara="0" vertOverflow="overflow" horzOverflow="overflow" vert="horz" wrap="square" lIns="0" tIns="0" rIns="0" bIns="0" numCol="1" spcCol="0" rtlCol="0" fromWordArt="0" anchor="t" anchorCtr="0" forceAA="0" compatLnSpc="1">
+                        <a:prstTxWarp prst="textNoShape">
+                          <a:avLst/>
+                        </a:prstTxWarp>
+                        <a:spAutoFit/>
+                      </wps:bodyPr>
+                    </wps:wsp>
+                  </a:graphicData>
+                </a:graphic>
+                <wp14:sizeRelH relativeFrom="margin">
+                  <wp14:pctWidth>0</wp14:pctWidth>
+                </wp14:sizeRelH>
+              </wp:anchor>
+            </w:drawing>
+          </mc:Choice>
+          <mc:Fallback>
+            <w:pict>
+              <v:shapetype w14:anchorId="552D526F" id="_x0000_t202" coordsize="21600,21600" o:spt="202" path="m,l,21600r21600,l21600,xe">
+                <v:stroke joinstyle="miter"/>
+                <v:path gradientshapeok="t" o:connecttype="rect"/>
+              </v:shapetype>
+              <v:shape id="Cuadro de texto 1" o:spid="_x0000_s1026" type="#_x0000_t202" style="position:absolute;margin-left:108.15pt;margin-top:639.65pt;width:65.7pt;height:.05pt;z-index:251665408;visibility:visible;mso-wrap-style:square;mso-width-percent:0;mso-wrap-distance-left:9pt;mso-wrap-distance-top:0;mso-wrap-distance-right:9pt;mso-wrap-distance-bottom:0;mso-position-horizontal:absolute;mso-position-horizontal-relative:text;mso-position-vertical:absolute;mso-position-vertical-relative:text;mso-width-percent:0;mso-width-relative:margin;v-text-anchor:top" o:gfxdata="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" stroked="f">
+                <v:textbox style="mso-fit-shape-to-text:t" inset="0,0,0,0">
+                  <w:txbxContent>
+                    <w:p>
+                      <w:pPr>
+                        <w:pStyle w:val="Descripcin"/>
+                        <w:jc w:val="center"/>
+                        <w:rPr>
+                          <w:noProof/>
+                          <w:sz w:val="22"/>
+                          <w:szCs w:val="22"/>
+                        </w:rPr>
+                      </w:pPr>
+                      <w:r>
+                        <w:t xml:space="preserve">Il·lustració </w:t>
+                      </w:r>
+                      <w:r>
+                        <w:fldChar w:fldCharType="begin"/>
+                      </w:r>
+                      <w:r>
+                        <w:instrText xml:space="preserve"> SEQ Ilustración \* ARABIC </w:instrText>
+                      </w:r>
+                      <w:r>
+                        <w:fldChar w:fldCharType="separate"/>
+                      </w:r>
+                      <w:r>
+                        <w:rPr>
+                          <w:noProof/>
+                        </w:rPr>
+                        <w:t>1</w:t>
+                      </w:r>
+                      <w:r>
+                        <w:fldChar w:fldCharType="end"/>
+                      </w:r>
+                      <w:r>
+                        <w:t xml:space="preserve"> Home Mobile</w:t>
+                      </w:r>
+                    </w:p>
+                  </w:txbxContent>
+                </v:textbox>
+                <w10:wrap type="topAndBottom"/>
+              </v:shape>
+            </w:pict>
+          </mc:Fallback>
+        </mc:AlternateContent>
+      </w:r>
+      <w:r>
+        <w:rPr>
+          <w:noProof/>
+        </w:rPr>
+        <mc:AlternateContent>
+          <mc:Choice Requires="wps">
+            <w:drawing>
+              <wp:anchor distT="0" distB="0" distL="114300" distR="114300" simplePos="0" relativeHeight="251667456" behindDoc="0" locked="0" layoutInCell="1" allowOverlap="1" wp14:anchorId="71E9BBD5" wp14:editId="42C659F1">
+                <wp:simplePos x="0" y="0"/>
+                <wp:positionH relativeFrom="column">
+                  <wp:posOffset>3027957</wp:posOffset>
+                </wp:positionH>
+                <wp:positionV relativeFrom="paragraph">
+                  <wp:posOffset>8122975</wp:posOffset>
+                </wp:positionV>
+                <wp:extent cx="1149985" cy="635"/>
+                <wp:effectExtent l="0" t="0" r="0" b="0"/>
+                <wp:wrapTopAndBottom/>
+                <wp:docPr id="366504523" name="Cuadro de texto 1"/>
+                <wp:cNvGraphicFramePr/>
+                <a:graphic xmlns:a="http://schemas.openxmlformats.org/drawingml/2006/main">
+                  <a:graphicData uri="http://schemas.microsoft.com/office/word/2010/wordprocessingShape">
+                    <wps:wsp>
+                      <wps:cNvSpPr txBox="1"/>
+                      <wps:spPr>
+                        <a:xfrm>
+                          <a:off x="0" y="0"/>
+                          <a:ext cx="1149985" cy="635"/>
+                        </a:xfrm>
+                        <a:prstGeom prst="rect">
+                          <a:avLst/>
+                        </a:prstGeom>
+                        <a:solidFill>
+                          <a:prstClr val="white"/>
+                        </a:solidFill>
+                        <a:ln>
+                          <a:noFill/>
+                        </a:ln>
+                      </wps:spPr>
+                      <wps:txbx>
+                        <w:txbxContent>
+                          <w:p>
+                            <w:pPr>
+                              <w:pStyle w:val="Descripcin"/>
+                              <w:jc w:val="center"/>
+                              <w:rPr>
+                                <w:noProof/>
+                                <w:sz w:val="22"/>
+                                <w:szCs w:val="22"/>
+                              </w:rPr>
+                            </w:pPr>
+                            <w:r>
+                              <w:t xml:space="preserve">Il·lustració </w:t>
+                            </w:r>
+                            <w:r>
+                              <w:fldChar w:fldCharType="begin"/>
+                            </w:r>
+                            <w:r>
+                              <w:instrText xml:space="preserve"> SEQ Ilustración \* ARABIC </w:instrText>
+                            </w:r>
+                            <w:r>
+                              <w:fldChar w:fldCharType="separate"/>
+                            </w:r>
+                            <w:r>
+                              <w:rPr>
+                                <w:noProof/>
+                              </w:rPr>
+                              <w:t>2</w:t>
+                            </w:r>
+                            <w:r>
+                              <w:fldChar w:fldCharType="end"/>
+                            </w:r>
+                            <w:r>
+                              <w:t xml:space="preserve"> Home Mobile</w:t>
+                            </w:r>
+                          </w:p>
+                        </w:txbxContent>
+                      </wps:txbx>
+                      <wps:bodyPr rot="0" spcFirstLastPara="0" vertOverflow="overflow" horzOverflow="overflow" vert="horz" wrap="square" lIns="0" tIns="0" rIns="0" bIns="0" numCol="1" spcCol="0" rtlCol="0" fromWordArt="0" anchor="t" anchorCtr="0" forceAA="0" compatLnSpc="1">
+                        <a:prstTxWarp prst="textNoShape">
+                          <a:avLst/>
+                        </a:prstTxWarp>
+                        <a:spAutoFit/>
+                      </wps:bodyPr>
+                    </wps:wsp>
+                  </a:graphicData>
+                </a:graphic>
+              </wp:anchor>
+            </w:drawing>
+          </mc:Choice>
+          <mc:Fallback>
+            <w:pict>
+              <v:shape w14:anchorId="71E9BBD5" id="_x0000_s1027" type="#_x0000_t202" style="position:absolute;margin-left:238.4pt;margin-top:639.6pt;width:90.55pt;height:.05pt;z-index:251667456;visibility:visible;mso-wrap-style:square;mso-wrap-distance-left:9pt;mso-wrap-distance-top:0;mso-wrap-distance-right:9pt;mso-wrap-distance-bottom:0;mso-position-horizontal:absolute;mso-position-horizontal-relative:text;mso-position-vertical:absolute;mso-position-vertical-relative:text;v-text-anchor:top" o:gfxdata="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" stroked="f">
+                <v:textbox style="mso-fit-shape-to-text:t" inset="0,0,0,0">
+                  <w:txbxContent>
+                    <w:p>
+                      <w:pPr>
+                        <w:pStyle w:val="Descripcin"/>
+                        <w:jc w:val="center"/>
+                        <w:rPr>
+                          <w:noProof/>
+                          <w:sz w:val="22"/>
+                          <w:szCs w:val="22"/>
+                        </w:rPr>
+                      </w:pPr>
+                      <w:r>
+                        <w:t xml:space="preserve">Il·lustració </w:t>
+                      </w:r>
+                      <w:r>
+                        <w:fldChar w:fldCharType="begin"/>
+                      </w:r>
+                      <w:r>
+                        <w:instrText xml:space="preserve"> SEQ Ilustración \* ARABIC </w:instrText>
+                      </w:r>
+                      <w:r>
+                        <w:fldChar w:fldCharType="separate"/>
+                      </w:r>
+                      <w:r>
+                        <w:rPr>
+                          <w:noProof/>
+                        </w:rPr>
+                        <w:t>2</w:t>
+                      </w:r>
+                      <w:r>
+                        <w:fldChar w:fldCharType="end"/>
+                      </w:r>
+                      <w:r>
+                        <w:t xml:space="preserve"> Home Mobile</w:t>
+                      </w:r>
+                    </w:p>
+                  </w:txbxContent>
+                </v:textbox>
+                <w10:wrap type="topAndBottom"/>
+              </v:shape>
+            </w:pict>
+          </mc:Fallback>
+        </mc:AlternateContent>
+      </w:r>
+      <w:r>
+        <w:rPr>
+          <w:noProof/>
+        </w:rPr>
+        <w:drawing>
+          <wp:anchor distT="0" distB="0" distL="114300" distR="114300" simplePos="0" relativeHeight="251661312" behindDoc="0" locked="0" layoutInCell="1" allowOverlap="1" wp14:anchorId="1D273EBC" wp14:editId="0B367250">
+            <wp:simplePos x="0" y="0"/>
+            <wp:positionH relativeFrom="column">
+              <wp:posOffset>3053605</wp:posOffset>
+            </wp:positionH>
+            <wp:positionV relativeFrom="paragraph">
+              <wp:posOffset>4871085</wp:posOffset>
+            </wp:positionV>
+            <wp:extent cx="1056005" cy="3235960"/>
+            <wp:effectExtent l="0" t="0" r="0" b="2540"/>
+            <wp:wrapTopAndBottom/>
+            <wp:docPr id="1709685068" name="Imagen 3" descr="Imagen que contiene Interfaz de usuario gráfica&#10;&#10;El contenido generado por IA puede ser incorrecto."/>
+            <wp:cNvGraphicFramePr>
+              <a:graphicFrameLocks xmlns:a="http://schemas.openxmlformats.org/drawingml/2006/main" noChangeAspect="1"/>
+            </wp:cNvGraphicFramePr>
+            <a:graphic xmlns:a="http://schemas.openxmlformats.org/drawingml/2006/main">
+              <a:graphicData uri="http://schemas.openxmlformats.org/drawingml/2006/picture">
+                <pic:pic xmlns:pic="http://schemas.openxmlformats.org/drawingml/2006/picture">
+                  <pic:nvPicPr>
+                    <pic:cNvPr id="1709685068" name="Imagen 3" descr="Imagen que contiene Interfaz de usuario gráfica&#10;&#10;El contenido generado por IA puede ser incorrecto."/>
+                    <pic:cNvPicPr/>
+                  </pic:nvPicPr>
+                  <pic:blipFill>
+                    <a:blip r:embed="rId11">
+                      <a:extLst>
+                        <a:ext uri="{28A0092B-C50C-407E-A947-70E740481C1C}">
+                          <a14:useLocalDpi xmlns:a14="http://schemas.microsoft.com/office/drawing/2010/main" val="0"/>
+                        </a:ext>
+                      </a:extLst>
+                    </a:blip>
+                    <a:stretch>
+                      <a:fillRect/>
+                    </a:stretch>
+                  </pic:blipFill>
+                  <pic:spPr>
+                    <a:xfrm>
+                      <a:off x="0" y="0"/>
+                      <a:ext cx="1056005" cy="3235960"/>
+                    </a:xfrm>
+                    <a:prstGeom prst="rect">
+                      <a:avLst/>
+                    </a:prstGeom>
+                  </pic:spPr>
+                </pic:pic>
+              </a:graphicData>
+            </a:graphic>
+            <wp14:sizeRelH relativeFrom="margin">
+              <wp14:pctWidth>0</wp14:pctWidth>
+            </wp14:sizeRelH>
+            <wp14:sizeRelV relativeFrom="margin">
+              <wp14:pctHeight>0</wp14:pctHeight>
+            </wp14:sizeRelV>
+          </wp:anchor>
+        </w:drawing>
+      </w:r>
+      <w:r>
+        <w:rPr>
+          <w:noProof/>
+        </w:rPr>
+        <w:drawing>
+          <wp:anchor distT="0" distB="0" distL="114300" distR="114300" simplePos="0" relativeHeight="251660288" behindDoc="0" locked="0" layoutInCell="1" allowOverlap="1" wp14:anchorId="0C076145" wp14:editId="2D43FE3B">
+            <wp:simplePos x="0" y="0"/>
+            <wp:positionH relativeFrom="column">
+              <wp:posOffset>1287780</wp:posOffset>
+            </wp:positionH>
+            <wp:positionV relativeFrom="paragraph">
+              <wp:posOffset>4807585</wp:posOffset>
+            </wp:positionV>
+            <wp:extent cx="1014730" cy="3243580"/>
+            <wp:effectExtent l="0" t="0" r="0" b="0"/>
+            <wp:wrapTopAndBottom/>
+            <wp:docPr id="1565051409" name="Imagen 2" descr="Interfaz de usuario gráfica&#10;&#10;El contenido generado por IA puede ser incorrecto."/>
+            <wp:cNvGraphicFramePr>
+              <a:graphicFrameLocks xmlns:a="http://schemas.openxmlformats.org/drawingml/2006/main" noChangeAspect="1"/>
+            </wp:cNvGraphicFramePr>
+            <a:graphic xmlns:a="http://schemas.openxmlformats.org/drawingml/2006/main">
+              <a:graphicData uri="http://schemas.openxmlformats.org/drawingml/2006/picture">
+                <pic:pic xmlns:pic="http://schemas.openxmlformats.org/drawingml/2006/picture">
+                  <pic:nvPicPr>
+                    <pic:cNvPr id="1565051409" name="Imagen 2" descr="Interfaz de usuario gráfica&#10;&#10;El contenido generado por IA puede ser incorrecto."/>
+                    <pic:cNvPicPr/>
+                  </pic:nvPicPr>
+                  <pic:blipFill>
+                    <a:blip r:embed="rId12">
+                      <a:extLst>
+                        <a:ext uri="{28A0092B-C50C-407E-A947-70E740481C1C}">
+                          <a14:useLocalDpi xmlns:a14="http://schemas.microsoft.com/office/drawing/2010/main" val="0"/>
+                        </a:ext>
+                      </a:extLst>
+                    </a:blip>
+                    <a:stretch>
+                      <a:fillRect/>
+                    </a:stretch>
+                  </pic:blipFill>
+                  <pic:spPr>
+                    <a:xfrm>
+                      <a:off x="0" y="0"/>
+                      <a:ext cx="1014730" cy="3243580"/>
+                    </a:xfrm>
+                    <a:prstGeom prst="rect">
+                      <a:avLst/>
+                    </a:prstGeom>
+                  </pic:spPr>
+                </pic:pic>
+              </a:graphicData>
+            </a:graphic>
+            <wp14:sizeRelH relativeFrom="margin">
+              <wp14:pctWidth>0</wp14:pctWidth>
+            </wp14:sizeRelH>
+            <wp14:sizeRelV relativeFrom="margin">
+              <wp14:pctHeight>0</wp14:pctHeight>
+            </wp14:sizeRelV>
+          </wp:anchor>
+        </w:drawing>
+      </w:r>
+      <w:r>
+        <w:rPr>
+          <w:noProof/>
+        </w:rPr>
+        <mc:AlternateContent>
+          <mc:Choice Requires="wps">
+            <w:drawing>
+              <wp:anchor distT="0" distB="0" distL="114300" distR="114300" simplePos="0" relativeHeight="251663360" behindDoc="0" locked="0" layoutInCell="1" allowOverlap="1" wp14:anchorId="30C0E5B4" wp14:editId="2B6B6512">
+                <wp:simplePos x="0" y="0"/>
+                <wp:positionH relativeFrom="column">
+                  <wp:posOffset>1717040</wp:posOffset>
+                </wp:positionH>
+                <wp:positionV relativeFrom="paragraph">
+                  <wp:posOffset>4419600</wp:posOffset>
+                </wp:positionV>
+                <wp:extent cx="2068195" cy="635"/>
+                <wp:effectExtent l="0" t="0" r="0" b="0"/>
+                <wp:wrapTopAndBottom/>
+                <wp:docPr id="277676502" name="Cuadro de texto 1"/>
+                <wp:cNvGraphicFramePr/>
+                <a:graphic xmlns:a="http://schemas.openxmlformats.org/drawingml/2006/main">
+                  <a:graphicData uri="http://schemas.microsoft.com/office/word/2010/wordprocessingShape">
+                    <wps:wsp>
+                      <wps:cNvSpPr txBox="1"/>
+                      <wps:spPr>
+                        <a:xfrm>
+                          <a:off x="0" y="0"/>
+                          <a:ext cx="2068195" cy="635"/>
+                        </a:xfrm>
+                        <a:prstGeom prst="rect">
+                          <a:avLst/>
+                        </a:prstGeom>
+                        <a:solidFill>
+                          <a:prstClr val="white"/>
+                        </a:solidFill>
+                        <a:ln>
+                          <a:noFill/>
+                        </a:ln>
+                      </wps:spPr>
+                      <wps:txbx>
+                        <w:txbxContent>
+                          <w:p>
+                            <w:pPr>
+                              <w:pStyle w:val="Descripcin"/>
+                              <w:jc w:val="center"/>
+                              <w:rPr>
+                                <w:noProof/>
+                                <w:color w:val="434343"/>
+                              </w:rPr>
+                            </w:pPr>
+                            <w:r>
+                              <w:t xml:space="preserve">Il·lustració </w:t>
+                            </w:r>
+                            <w:r>
+                              <w:fldChar w:fldCharType="begin"/>
+                            </w:r>
+                            <w:r>
+                              <w:instrText xml:space="preserve"> SEQ Ilustración \* ARABIC </w:instrText>
+                            </w:r>
+                            <w:r>
+                              <w:fldChar w:fldCharType="separate"/>
+                            </w:r>
+                            <w:r>
+                              <w:rPr>
+                                <w:noProof/>
+                              </w:rPr>
+                              <w:t>3</w:t>
+                            </w:r>
+                            <w:r>
+                              <w:fldChar w:fldCharType="end"/>
+                            </w:r>
+                            <w:r>
+                              <w:rPr>
+                                <w:noProof/>
+                              </w:rPr>
+                              <w:t xml:space="preserve"> Home Desktop</w:t>
+                            </w:r>
+                          </w:p>
+                        </w:txbxContent>
+                      </wps:txbx>
+                      <wps:bodyPr rot="0" spcFirstLastPara="0" vertOverflow="overflow" horzOverflow="overflow" vert="horz" wrap="square" lIns="0" tIns="0" rIns="0" bIns="0" numCol="1" spcCol="0" rtlCol="0" fromWordArt="0" anchor="t" anchorCtr="0" forceAA="0" compatLnSpc="1">
+                        <a:prstTxWarp prst="textNoShape">
+                          <a:avLst/>
+                        </a:prstTxWarp>
+                        <a:spAutoFit/>
+                      </wps:bodyPr>
+                    </wps:wsp>
+                  </a:graphicData>
+                </a:graphic>
+              </wp:anchor>
+            </w:drawing>
+          </mc:Choice>
+          <mc:Fallback>
+            <w:pict>
+              <v:shape w14:anchorId="30C0E5B4" id="_x0000_s1028" type="#_x0000_t202" style="position:absolute;margin-left:135.2pt;margin-top:348pt;width:162.85pt;height:.05pt;z-index:251663360;visibility:visible;mso-wrap-style:square;mso-wrap-distance-left:9pt;mso-wrap-distance-top:0;mso-wrap-distance-right:9pt;mso-wrap-distance-bottom:0;mso-position-horizontal:absolute;mso-position-horizontal-relative:text;mso-position-vertical:absolute;mso-position-vertical-relative:text;v-text-anchor:top" o:gfxdata="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" stroked="f">
+                <v:textbox style="mso-fit-shape-to-text:t" inset="0,0,0,0">
+                  <w:txbxContent>
+                    <w:p>
+                      <w:pPr>
+                        <w:pStyle w:val="Descripcin"/>
+                        <w:jc w:val="center"/>
+                        <w:rPr>
+                          <w:noProof/>
+                          <w:color w:val="434343"/>
+                        </w:rPr>
+                      </w:pPr>
+                      <w:r>
+                        <w:t xml:space="preserve">Il·lustració </w:t>
+                      </w:r>
+                      <w:r>
+                        <w:fldChar w:fldCharType="begin"/>
+                      </w:r>
+                      <w:r>
+                        <w:instrText xml:space="preserve"> SEQ Ilustración \* ARABIC </w:instrText>
+                      </w:r>
+                      <w:r>
+                        <w:fldChar w:fldCharType="separate"/>
+                      </w:r>
+                      <w:r>
+                        <w:rPr>
+                          <w:noProof/>
+                        </w:rPr>
+                        <w:t>3</w:t>
+                      </w:r>
+                      <w:r>
+                        <w:fldChar w:fldCharType="end"/>
+                      </w:r>
+                      <w:r>
+                        <w:rPr>
+                          <w:noProof/>
+                        </w:rPr>
+                        <w:t xml:space="preserve"> Home Desktop</w:t>
+                      </w:r>
+                    </w:p>
+                  </w:txbxContent>
+                </v:textbox>
+                <w10:wrap type="topAndBottom"/>
+              </v:shape>
+            </w:pict>
+          </mc:Fallback>
+        </mc:AlternateContent>
+      </w:r>
+      <w:r>
+        <w:rPr>
+          <w:noProof/>
+        </w:rPr>
+        <w:drawing>
+          <wp:anchor distT="0" distB="0" distL="114300" distR="114300" simplePos="0" relativeHeight="251659264" behindDoc="0" locked="0" layoutInCell="1" allowOverlap="1" wp14:anchorId="11CDB7DE" wp14:editId="52592E34">
+            <wp:simplePos x="0" y="0"/>
+            <wp:positionH relativeFrom="column">
+              <wp:posOffset>1717040</wp:posOffset>
+            </wp:positionH>
+            <wp:positionV relativeFrom="paragraph">
+              <wp:posOffset>426085</wp:posOffset>
+            </wp:positionV>
+            <wp:extent cx="2068195" cy="3936365"/>
+            <wp:effectExtent l="0" t="0" r="8255" b="6985"/>
+            <wp:wrapTopAndBottom/>
+            <wp:docPr id="367324074" name="Imagen 1" descr="Imagen que contiene Interfaz de usuario gráfica&#10;&#10;El contenido generado por IA puede ser incorrecto."/>
+            <wp:cNvGraphicFramePr>
+              <a:graphicFrameLocks xmlns:a="http://schemas.openxmlformats.org/drawingml/2006/main" noChangeAspect="1"/>
+            </wp:cNvGraphicFramePr>
+            <a:graphic xmlns:a="http://schemas.openxmlformats.org/drawingml/2006/main">
+              <a:graphicData uri="http://schemas.openxmlformats.org/drawingml/2006/picture">
+                <pic:pic xmlns:pic="http://schemas.openxmlformats.org/drawingml/2006/picture">
+                  <pic:nvPicPr>
+                    <pic:cNvPr id="367324074" name="Imagen 1" descr="Imagen que contiene Interfaz de usuario gráfica&#10;&#10;El contenido generado por IA puede ser incorrecto."/>
+                    <pic:cNvPicPr/>
+                  </pic:nvPicPr>
+                  <pic:blipFill>
+                    <a:blip r:embed="rId13">
+                      <a:extLst>
+                        <a:ext uri="{28A0092B-C50C-407E-A947-70E740481C1C}">
+                          <a14:useLocalDpi xmlns:a14="http://schemas.microsoft.com/office/drawing/2010/main" val="0"/>
+                        </a:ext>
+                      </a:extLst>
+                    </a:blip>
+                    <a:stretch>
+                      <a:fillRect/>
+                    </a:stretch>
+                  </pic:blipFill>
+                  <pic:spPr>
+                    <a:xfrm>
+                      <a:off x="0" y="0"/>
+                      <a:ext cx="2068195" cy="3936365"/>
+                    </a:xfrm>
+                    <a:prstGeom prst="rect">
+                      <a:avLst/>
+                    </a:prstGeom>
+                  </pic:spPr>
+                </pic:pic>
+              </a:graphicData>
+            </a:graphic>
+            <wp14:sizeRelH relativeFrom="margin">
+              <wp14:pctWidth>0</wp14:pctWidth>
+            </wp14:sizeRelH>
+            <wp14:sizeRelV relativeFrom="margin">
+              <wp14:pctHeight>0</wp14:pctHeight>
+            </wp14:sizeRelV>
+          </wp:anchor>
+        </w:drawing>
+      </w:r>
       <w:proofErr w:type="spellStart"/>
       <w:r>
         <w:t>Mockups</w:t>
@@ -3642,15 +4317,421 @@
       <w:bookmarkEnd w:id="41"/>
       <w:proofErr w:type="spellEnd"/>
     </w:p>
-    <w:p/>
-    <w:p>
-      <w:pPr>
-        <w:pStyle w:val="Ttulo3"/>
+    <w:p>
+      <w:r>
+        <w:rPr>
+          <w:noProof/>
+        </w:rPr>
+        <w:lastRenderedPageBreak/>
+        <mc:AlternateContent>
+          <mc:Choice Requires="wps">
+            <w:drawing>
+              <wp:anchor distT="0" distB="0" distL="114300" distR="114300" simplePos="0" relativeHeight="251670528" behindDoc="0" locked="0" layoutInCell="1" allowOverlap="1" wp14:anchorId="0866F244" wp14:editId="7CE731BF">
+                <wp:simplePos x="0" y="0"/>
+                <wp:positionH relativeFrom="column">
+                  <wp:posOffset>1001395</wp:posOffset>
+                </wp:positionH>
+                <wp:positionV relativeFrom="paragraph">
+                  <wp:posOffset>3375660</wp:posOffset>
+                </wp:positionV>
+                <wp:extent cx="3728720" cy="635"/>
+                <wp:effectExtent l="0" t="0" r="0" b="0"/>
+                <wp:wrapTopAndBottom/>
+                <wp:docPr id="298212309" name="Cuadro de texto 1"/>
+                <wp:cNvGraphicFramePr/>
+                <a:graphic xmlns:a="http://schemas.openxmlformats.org/drawingml/2006/main">
+                  <a:graphicData uri="http://schemas.microsoft.com/office/word/2010/wordprocessingShape">
+                    <wps:wsp>
+                      <wps:cNvSpPr txBox="1"/>
+                      <wps:spPr>
+                        <a:xfrm>
+                          <a:off x="0" y="0"/>
+                          <a:ext cx="3728720" cy="635"/>
+                        </a:xfrm>
+                        <a:prstGeom prst="rect">
+                          <a:avLst/>
+                        </a:prstGeom>
+                        <a:solidFill>
+                          <a:prstClr val="white"/>
+                        </a:solidFill>
+                        <a:ln>
+                          <a:noFill/>
+                        </a:ln>
+                      </wps:spPr>
+                      <wps:txbx>
+                        <w:txbxContent>
+                          <w:p>
+                            <w:pPr>
+                              <w:pStyle w:val="Descripcin"/>
+                              <w:jc w:val="center"/>
+                              <w:rPr>
+                                <w:noProof/>
+                                <w:sz w:val="22"/>
+                                <w:szCs w:val="22"/>
+                              </w:rPr>
+                            </w:pPr>
+                            <w:r>
+                              <w:t xml:space="preserve">Il·lustració </w:t>
+                            </w:r>
+                            <w:r>
+                              <w:fldChar w:fldCharType="begin"/>
+                            </w:r>
+                            <w:r>
+                              <w:instrText xml:space="preserve"> SEQ Ilustración \* ARABIC </w:instrText>
+                            </w:r>
+                            <w:r>
+                              <w:fldChar w:fldCharType="separate"/>
+                            </w:r>
+                            <w:r>
+                              <w:rPr>
+                                <w:noProof/>
+                              </w:rPr>
+                              <w:t>4</w:t>
+                            </w:r>
+                            <w:r>
+                              <w:fldChar w:fldCharType="end"/>
+                            </w:r>
+                            <w:r>
+                              <w:t xml:space="preserve"> Buscar partit Desktop</w:t>
+                            </w:r>
+                          </w:p>
+                        </w:txbxContent>
+                      </wps:txbx>
+                      <wps:bodyPr rot="0" spcFirstLastPara="0" vertOverflow="overflow" horzOverflow="overflow" vert="horz" wrap="square" lIns="0" tIns="0" rIns="0" bIns="0" numCol="1" spcCol="0" rtlCol="0" fromWordArt="0" anchor="t" anchorCtr="0" forceAA="0" compatLnSpc="1">
+                        <a:prstTxWarp prst="textNoShape">
+                          <a:avLst/>
+                        </a:prstTxWarp>
+                        <a:spAutoFit/>
+                      </wps:bodyPr>
+                    </wps:wsp>
+                  </a:graphicData>
+                </a:graphic>
+              </wp:anchor>
+            </w:drawing>
+          </mc:Choice>
+          <mc:Fallback>
+            <w:pict>
+              <v:shape w14:anchorId="0866F244" id="_x0000_s1029" type="#_x0000_t202" style="position:absolute;margin-left:78.85pt;margin-top:265.8pt;width:293.6pt;height:.05pt;z-index:251670528;visibility:visible;mso-wrap-style:square;mso-wrap-distance-left:9pt;mso-wrap-distance-top:0;mso-wrap-distance-right:9pt;mso-wrap-distance-bottom:0;mso-position-horizontal:absolute;mso-position-horizontal-relative:text;mso-position-vertical:absolute;mso-position-vertical-relative:text;v-text-anchor:top" o:gfxdata="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" stroked="f">
+                <v:textbox style="mso-fit-shape-to-text:t" inset="0,0,0,0">
+                  <w:txbxContent>
+                    <w:p>
+                      <w:pPr>
+                        <w:pStyle w:val="Descripcin"/>
+                        <w:jc w:val="center"/>
+                        <w:rPr>
+                          <w:noProof/>
+                          <w:sz w:val="22"/>
+                          <w:szCs w:val="22"/>
+                        </w:rPr>
+                      </w:pPr>
+                      <w:r>
+                        <w:t xml:space="preserve">Il·lustració </w:t>
+                      </w:r>
+                      <w:r>
+                        <w:fldChar w:fldCharType="begin"/>
+                      </w:r>
+                      <w:r>
+                        <w:instrText xml:space="preserve"> SEQ Ilustración \* ARABIC </w:instrText>
+                      </w:r>
+                      <w:r>
+                        <w:fldChar w:fldCharType="separate"/>
+                      </w:r>
+                      <w:r>
+                        <w:rPr>
+                          <w:noProof/>
+                        </w:rPr>
+                        <w:t>4</w:t>
+                      </w:r>
+                      <w:r>
+                        <w:fldChar w:fldCharType="end"/>
+                      </w:r>
+                      <w:r>
+                        <w:t xml:space="preserve"> Buscar partit Desktop</w:t>
+                      </w:r>
+                    </w:p>
+                  </w:txbxContent>
+                </v:textbox>
+                <w10:wrap type="topAndBottom"/>
+              </v:shape>
+            </w:pict>
+          </mc:Fallback>
+        </mc:AlternateContent>
+      </w:r>
+      <w:r>
+        <w:rPr>
+          <w:noProof/>
+        </w:rPr>
+        <w:drawing>
+          <wp:anchor distT="0" distB="0" distL="114300" distR="114300" simplePos="0" relativeHeight="251668480" behindDoc="0" locked="0" layoutInCell="1" allowOverlap="1" wp14:anchorId="1323F4BD" wp14:editId="2A62FA6D">
+            <wp:simplePos x="0" y="0"/>
+            <wp:positionH relativeFrom="column">
+              <wp:posOffset>1001864</wp:posOffset>
+            </wp:positionH>
+            <wp:positionV relativeFrom="paragraph">
+              <wp:posOffset>524</wp:posOffset>
+            </wp:positionV>
+            <wp:extent cx="3729162" cy="3318954"/>
+            <wp:effectExtent l="0" t="0" r="5080" b="0"/>
+            <wp:wrapTopAndBottom/>
+            <wp:docPr id="1277669400" name="Imagen 4" descr="Interfaz de usuario gráfica&#10;&#10;El contenido generado por IA puede ser incorrecto."/>
+            <wp:cNvGraphicFramePr>
+              <a:graphicFrameLocks xmlns:a="http://schemas.openxmlformats.org/drawingml/2006/main" noChangeAspect="1"/>
+            </wp:cNvGraphicFramePr>
+            <a:graphic xmlns:a="http://schemas.openxmlformats.org/drawingml/2006/main">
+              <a:graphicData uri="http://schemas.openxmlformats.org/drawingml/2006/picture">
+                <pic:pic xmlns:pic="http://schemas.openxmlformats.org/drawingml/2006/picture">
+                  <pic:nvPicPr>
+                    <pic:cNvPr id="1277669400" name="Imagen 4" descr="Interfaz de usuario gráfica&#10;&#10;El contenido generado por IA puede ser incorrecto."/>
+                    <pic:cNvPicPr/>
+                  </pic:nvPicPr>
+                  <pic:blipFill>
+                    <a:blip r:embed="rId14">
+                      <a:extLst>
+                        <a:ext uri="{28A0092B-C50C-407E-A947-70E740481C1C}">
+                          <a14:useLocalDpi xmlns:a14="http://schemas.microsoft.com/office/drawing/2010/main" val="0"/>
+                        </a:ext>
+                      </a:extLst>
+                    </a:blip>
+                    <a:stretch>
+                      <a:fillRect/>
+                    </a:stretch>
+                  </pic:blipFill>
+                  <pic:spPr>
+                    <a:xfrm>
+                      <a:off x="0" y="0"/>
+                      <a:ext cx="3729162" cy="3318954"/>
+                    </a:xfrm>
+                    <a:prstGeom prst="rect">
+                      <a:avLst/>
+                    </a:prstGeom>
+                  </pic:spPr>
+                </pic:pic>
+              </a:graphicData>
+            </a:graphic>
+          </wp:anchor>
+        </w:drawing>
+      </w:r>
+    </w:p>
+    <w:p>
+      <w:r>
+        <w:rPr>
+          <w:noProof/>
+        </w:rPr>
+        <mc:AlternateContent>
+          <mc:Choice Requires="wps">
+            <w:drawing>
+              <wp:anchor distT="0" distB="0" distL="114300" distR="114300" simplePos="0" relativeHeight="251673600" behindDoc="0" locked="0" layoutInCell="1" allowOverlap="1" wp14:anchorId="5DC6E206" wp14:editId="023F9E70">
+                <wp:simplePos x="0" y="0"/>
+                <wp:positionH relativeFrom="column">
+                  <wp:posOffset>1899285</wp:posOffset>
+                </wp:positionH>
+                <wp:positionV relativeFrom="paragraph">
+                  <wp:posOffset>4345305</wp:posOffset>
+                </wp:positionV>
+                <wp:extent cx="1963420" cy="635"/>
+                <wp:effectExtent l="0" t="0" r="0" b="0"/>
+                <wp:wrapTopAndBottom/>
+                <wp:docPr id="241667028" name="Cuadro de texto 1"/>
+                <wp:cNvGraphicFramePr/>
+                <a:graphic xmlns:a="http://schemas.openxmlformats.org/drawingml/2006/main">
+                  <a:graphicData uri="http://schemas.microsoft.com/office/word/2010/wordprocessingShape">
+                    <wps:wsp>
+                      <wps:cNvSpPr txBox="1"/>
+                      <wps:spPr>
+                        <a:xfrm>
+                          <a:off x="0" y="0"/>
+                          <a:ext cx="1963420" cy="635"/>
+                        </a:xfrm>
+                        <a:prstGeom prst="rect">
+                          <a:avLst/>
+                        </a:prstGeom>
+                        <a:solidFill>
+                          <a:prstClr val="white"/>
+                        </a:solidFill>
+                        <a:ln>
+                          <a:noFill/>
+                        </a:ln>
+                      </wps:spPr>
+                      <wps:txbx>
+                        <w:txbxContent>
+                          <w:p>
+                            <w:pPr>
+                              <w:pStyle w:val="Descripcin"/>
+                              <w:jc w:val="center"/>
+                              <w:rPr>
+                                <w:noProof/>
+                                <w:color w:val="434343"/>
+                                <w:sz w:val="28"/>
+                                <w:szCs w:val="28"/>
+                              </w:rPr>
+                            </w:pPr>
+                            <w:r>
+                              <w:t xml:space="preserve">Il·lustració </w:t>
+                            </w:r>
+                            <w:r>
+                              <w:fldChar w:fldCharType="begin"/>
+                            </w:r>
+                            <w:r>
+                              <w:instrText xml:space="preserve"> SEQ Ilustración \* ARABIC </w:instrText>
+                            </w:r>
+                            <w:r>
+                              <w:fldChar w:fldCharType="separate"/>
+                            </w:r>
+                            <w:r>
+                              <w:rPr>
+                                <w:noProof/>
+                              </w:rPr>
+                              <w:t>5</w:t>
+                            </w:r>
+                            <w:r>
+                              <w:fldChar w:fldCharType="end"/>
+                            </w:r>
+                            <w:r>
+                              <w:t xml:space="preserve"> Busca partit Mobile</w:t>
+                            </w:r>
+                          </w:p>
+                        </w:txbxContent>
+                      </wps:txbx>
+                      <wps:bodyPr rot="0" spcFirstLastPara="0" vertOverflow="overflow" horzOverflow="overflow" vert="horz" wrap="square" lIns="0" tIns="0" rIns="0" bIns="0" numCol="1" spcCol="0" rtlCol="0" fromWordArt="0" anchor="t" anchorCtr="0" forceAA="0" compatLnSpc="1">
+                        <a:prstTxWarp prst="textNoShape">
+                          <a:avLst/>
+                        </a:prstTxWarp>
+                        <a:spAutoFit/>
+                      </wps:bodyPr>
+                    </wps:wsp>
+                  </a:graphicData>
+                </a:graphic>
+              </wp:anchor>
+            </w:drawing>
+          </mc:Choice>
+          <mc:Fallback>
+            <w:pict>
+              <v:shape w14:anchorId="5DC6E206" id="_x0000_s1030" type="#_x0000_t202" style="position:absolute;margin-left:149.55pt;margin-top:342.15pt;width:154.6pt;height:.05pt;z-index:251673600;visibility:visible;mso-wrap-style:square;mso-wrap-distance-left:9pt;mso-wrap-distance-top:0;mso-wrap-distance-right:9pt;mso-wrap-distance-bottom:0;mso-position-horizontal:absolute;mso-position-horizontal-relative:text;mso-position-vertical:absolute;mso-position-vertical-relative:text;v-text-anchor:top" o:gfxdata="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" stroked="f">
+                <v:textbox style="mso-fit-shape-to-text:t" inset="0,0,0,0">
+                  <w:txbxContent>
+                    <w:p>
+                      <w:pPr>
+                        <w:pStyle w:val="Descripcin"/>
+                        <w:jc w:val="center"/>
+                        <w:rPr>
+                          <w:noProof/>
+                          <w:color w:val="434343"/>
+                          <w:sz w:val="28"/>
+                          <w:szCs w:val="28"/>
+                        </w:rPr>
+                      </w:pPr>
+                      <w:r>
+                        <w:t xml:space="preserve">Il·lustració </w:t>
+                      </w:r>
+                      <w:r>
+                        <w:fldChar w:fldCharType="begin"/>
+                      </w:r>
+                      <w:r>
+                        <w:instrText xml:space="preserve"> SEQ Ilustración \* ARABIC </w:instrText>
+                      </w:r>
+                      <w:r>
+                        <w:fldChar w:fldCharType="separate"/>
+                      </w:r>
+                      <w:r>
+                        <w:rPr>
+                          <w:noProof/>
+                        </w:rPr>
+                        <w:t>5</w:t>
+                      </w:r>
+                      <w:r>
+                        <w:fldChar w:fldCharType="end"/>
+                      </w:r>
+                      <w:r>
+                        <w:t xml:space="preserve"> Busca partit Mobile</w:t>
+                      </w:r>
+                    </w:p>
+                  </w:txbxContent>
+                </v:textbox>
+                <w10:wrap type="topAndBottom"/>
+              </v:shape>
+            </w:pict>
+          </mc:Fallback>
+        </mc:AlternateContent>
+      </w:r>
+      <w:r>
+        <w:rPr>
+          <w:noProof/>
+          <w:color w:val="434343"/>
+          <w:sz w:val="28"/>
+          <w:szCs w:val="28"/>
+        </w:rPr>
+        <w:drawing>
+          <wp:anchor distT="0" distB="0" distL="114300" distR="114300" simplePos="0" relativeHeight="251671552" behindDoc="0" locked="0" layoutInCell="1" allowOverlap="1" wp14:anchorId="41C78C72" wp14:editId="6137FC8C">
+            <wp:simplePos x="0" y="0"/>
+            <wp:positionH relativeFrom="column">
+              <wp:posOffset>1899782</wp:posOffset>
+            </wp:positionH>
+            <wp:positionV relativeFrom="paragraph">
+              <wp:posOffset>220207</wp:posOffset>
+            </wp:positionV>
+            <wp:extent cx="1963972" cy="4068630"/>
+            <wp:effectExtent l="0" t="0" r="0" b="8255"/>
+            <wp:wrapTopAndBottom/>
+            <wp:docPr id="2018656339" name="Imagen 5" descr="Interfaz de usuario gráfica&#10;&#10;El contenido generado por IA puede ser incorrecto."/>
+            <wp:cNvGraphicFramePr>
+              <a:graphicFrameLocks xmlns:a="http://schemas.openxmlformats.org/drawingml/2006/main" noChangeAspect="1"/>
+            </wp:cNvGraphicFramePr>
+            <a:graphic xmlns:a="http://schemas.openxmlformats.org/drawingml/2006/main">
+              <a:graphicData uri="http://schemas.openxmlformats.org/drawingml/2006/picture">
+                <pic:pic xmlns:pic="http://schemas.openxmlformats.org/drawingml/2006/picture">
+                  <pic:nvPicPr>
+                    <pic:cNvPr id="2018656339" name="Imagen 5" descr="Interfaz de usuario gráfica&#10;&#10;El contenido generado por IA puede ser incorrecto."/>
+                    <pic:cNvPicPr/>
+                  </pic:nvPicPr>
+                  <pic:blipFill>
+                    <a:blip r:embed="rId15">
+                      <a:extLst>
+                        <a:ext uri="{28A0092B-C50C-407E-A947-70E740481C1C}">
+                          <a14:useLocalDpi xmlns:a14="http://schemas.microsoft.com/office/drawing/2010/main" val="0"/>
+                        </a:ext>
+                      </a:extLst>
+                    </a:blip>
+                    <a:stretch>
+                      <a:fillRect/>
+                    </a:stretch>
+                  </pic:blipFill>
+                  <pic:spPr>
+                    <a:xfrm>
+                      <a:off x="0" y="0"/>
+                      <a:ext cx="1963972" cy="4068630"/>
+                    </a:xfrm>
+                    <a:prstGeom prst="rect">
+                      <a:avLst/>
+                    </a:prstGeom>
+                  </pic:spPr>
+                </pic:pic>
+              </a:graphicData>
+            </a:graphic>
+          </wp:anchor>
+        </w:drawing>
+      </w:r>
+    </w:p>
+    <w:p>
+      <w:pPr>
+        <w:rPr>
+          <w:color w:val="434343"/>
+          <w:sz w:val="28"/>
+          <w:szCs w:val="28"/>
+        </w:rPr>
       </w:pPr>
       <w:bookmarkStart w:id="42" w:name="_bqx2gebk89qp" w:colFirst="0" w:colLast="0"/>
       <w:bookmarkStart w:id="43" w:name="_Toc196326539"/>
       <w:bookmarkEnd w:id="42"/>
       <w:r>
+        <w:br w:type="page"/>
+      </w:r>
+    </w:p>
+    <w:p>
+      <w:pPr>
+        <w:pStyle w:val="Ttulo3"/>
+      </w:pPr>
+      <w:r>
+        <w:lastRenderedPageBreak/>
         <w:t>Paleta de colors</w:t>
       </w:r>
       <w:bookmarkEnd w:id="43"/>
@@ -3852,23 +4933,10 @@
     </w:p>
     <w:p>
       <w:pPr>
-        <w:rPr>
-          <w:color w:val="434343"/>
-          <w:sz w:val="28"/>
-          <w:szCs w:val="28"/>
-        </w:rPr>
-      </w:pPr>
-      <w:r>
-        <w:br w:type="page"/>
-      </w:r>
-    </w:p>
-    <w:p>
-      <w:pPr>
         <w:pStyle w:val="Ttulo3"/>
       </w:pPr>
       <w:bookmarkStart w:id="45" w:name="_Toc196326541"/>
       <w:r>
-        <w:lastRenderedPageBreak/>
         <w:t>Anàlisi DAFO</w:t>
       </w:r>
       <w:bookmarkEnd w:id="45"/>
@@ -3908,7 +4976,7 @@
                     <pic:cNvPicPr/>
                   </pic:nvPicPr>
                   <pic:blipFill>
-                    <a:blip r:embed="rId11">
+                    <a:blip r:embed="rId16">
                       <a:extLst>
                         <a:ext uri="{28A0092B-C50C-407E-A947-70E740481C1C}">
                           <a14:useLocalDpi xmlns:a14="http://schemas.microsoft.com/office/drawing/2010/main" val="0"/>
@@ -3948,6 +5016,7 @@
       </w:pPr>
       <w:bookmarkStart w:id="46" w:name="_Toc196326542"/>
       <w:r>
+        <w:lastRenderedPageBreak/>
         <w:t>Viabilitat econòmica</w:t>
       </w:r>
       <w:bookmarkEnd w:id="46"/>
@@ -4066,31 +5135,10 @@
     </w:p>
     <w:p>
       <w:pPr>
-        <w:rPr>
-          <w:lang w:val="ca-ES"/>
-        </w:rPr>
-      </w:pPr>
-    </w:p>
-    <w:p/>
-    <w:p/>
-    <w:p/>
-    <w:p/>
-    <w:p/>
-    <w:p/>
-    <w:p/>
-    <w:p/>
-    <w:p>
-      <w:r>
-        <w:br w:type="page"/>
-      </w:r>
-    </w:p>
-    <w:p>
-      <w:pPr>
         <w:pStyle w:val="Ttulo3"/>
       </w:pPr>
       <w:bookmarkStart w:id="47" w:name="_Toc196326543"/>
       <w:r>
-        <w:lastRenderedPageBreak/>
         <w:t>Anàlisi de costos</w:t>
       </w:r>
       <w:bookmarkEnd w:id="47"/>
@@ -4114,24 +5162,12 @@
     </w:p>
     <w:p>
       <w:r>
-        <w:t>necessàries i les eines utilitzades. S</w:t>
-      </w:r>
-      <w:r>
-        <w:t>’</w:t>
-      </w:r>
-      <w:r>
-        <w:t>han invertit 50 hores de treball a una tarifa de 30 € per</w:t>
-      </w:r>
-    </w:p>
-    <w:p>
-      <w:r>
-        <w:t xml:space="preserve">hora, el que </w:t>
-      </w:r>
-      <w:r>
-        <w:t>dona</w:t>
-      </w:r>
-      <w:r>
-        <w:t xml:space="preserve"> un total de 1.500 € pel desenvolupament de la plataforma.</w:t>
+        <w:t>necessàries i les eines utilitzades. S’han invertit 50 hores de treball a una tarifa de 30 € per</w:t>
+      </w:r>
+    </w:p>
+    <w:p>
+      <w:r>
+        <w:t>hora, el que dona un total de 1.500 € pel desenvolupament de la plataforma.</w:t>
       </w:r>
     </w:p>
     <w:p>
@@ -4148,13 +5184,7 @@
       </w:r>
       <w:proofErr w:type="spellEnd"/>
       <w:r>
-        <w:t>, que s</w:t>
-      </w:r>
-      <w:r>
-        <w:t>’</w:t>
-      </w:r>
-      <w:r>
-        <w:t>utilitza per gestionar el servidor i les</w:t>
+        <w:t>, que s’utilitza per gestionar el servidor i les</w:t>
       </w:r>
     </w:p>
     <w:p>
@@ -4164,13 +5194,7 @@
     </w:p>
     <w:p>
       <w:r>
-        <w:t>addicional. A més, s</w:t>
-      </w:r>
-      <w:r>
-        <w:t>’</w:t>
-      </w:r>
-      <w:r>
-        <w:t xml:space="preserve">han utilitzat eines gratuïtes com </w:t>
+        <w:t xml:space="preserve">addicional. A més, s’han utilitzat eines gratuïtes com </w:t>
       </w:r>
       <w:r>
         <w:rPr>
@@ -4276,7 +5300,6 @@
         <w:t>.</w:t>
       </w:r>
     </w:p>
-    <w:p/>
     <w:p>
       <w:pPr>
         <w:pStyle w:val="Ttulo2"/>
@@ -4339,13 +5362,7 @@
     </w:p>
     <w:p>
       <w:r>
-        <w:t xml:space="preserve">usuaris podran connectar amb altres participants que </w:t>
-      </w:r>
-      <w:r>
-        <w:t>tinguin</w:t>
-      </w:r>
-      <w:r>
-        <w:t xml:space="preserve"> interessos esportius similars.</w:t>
+        <w:t>usuaris podran connectar amb altres participants que tinguin interessos esportius similars.</w:t>
       </w:r>
     </w:p>
     <w:p>
@@ -4391,6 +5408,7 @@
       </w:pPr>
       <w:bookmarkStart w:id="52" w:name="_Toc196326548"/>
       <w:r>
+        <w:lastRenderedPageBreak/>
         <w:t>Sistema de creació de tornejos per a la gent</w:t>
       </w:r>
       <w:bookmarkEnd w:id="52"/>
@@ -5347,6 +6365,36 @@
       <w:u w:val="single"/>
     </w:rPr>
   </w:style>
+  <w:style w:type="paragraph" w:styleId="Descripcin">
+    <w:name w:val="caption"/>
+    <w:basedOn w:val="Normal"/>
+    <w:next w:val="Normal"/>
+    <w:uiPriority w:val="35"/>
+    <w:unhideWhenUsed/>
+    <w:qFormat/>
+    <w:rsid w:val="00BB36CD"/>
+    <w:pPr>
+      <w:spacing w:after="200" w:line="240" w:lineRule="auto"/>
+    </w:pPr>
+    <w:rPr>
+      <w:i/>
+      <w:iCs/>
+      <w:color w:val="1F497D" w:themeColor="text2"/>
+      <w:sz w:val="18"/>
+      <w:szCs w:val="18"/>
+    </w:rPr>
+  </w:style>
+  <w:style w:type="paragraph" w:styleId="Prrafodelista">
+    <w:name w:val="List Paragraph"/>
+    <w:basedOn w:val="Normal"/>
+    <w:uiPriority w:val="34"/>
+    <w:qFormat/>
+    <w:rsid w:val="000D1553"/>
+    <w:pPr>
+      <w:ind w:left="720"/>
+      <w:contextualSpacing/>
+    </w:pPr>
+  </w:style>
 </w:styles>
 </file>
 

</xml_diff>

<commit_message>
Correccio paleta de colors en el document
</commit_message>
<xml_diff>
--- a/Proyecto FitMatch.docx
+++ b/Proyecto FitMatch.docx
@@ -199,7 +199,7 @@
           <w:r>
             <w:fldChar w:fldCharType="separate"/>
           </w:r>
-          <w:hyperlink w:anchor="_Toc196326522" w:history="1">
+          <w:hyperlink w:anchor="_Toc196329920" w:history="1">
             <w:r>
               <w:rPr>
                 <w:rStyle w:val="Hipervnculo"/>
@@ -226,7 +226,7 @@
                 <w:noProof/>
                 <w:webHidden/>
               </w:rPr>
-              <w:instrText xml:space="preserve"> PAGEREF _Toc196326522 \h </w:instrText>
+              <w:instrText xml:space="preserve"> PAGEREF _Toc196329920 \h </w:instrText>
             </w:r>
             <w:r>
               <w:rPr>
@@ -273,7 +273,7 @@
               <w14:ligatures w14:val="standardContextual"/>
             </w:rPr>
           </w:pPr>
-          <w:hyperlink w:anchor="_Toc196326523" w:history="1">
+          <w:hyperlink w:anchor="_Toc196329921" w:history="1">
             <w:r>
               <w:rPr>
                 <w:rStyle w:val="Hipervnculo"/>
@@ -300,7 +300,7 @@
                 <w:noProof/>
                 <w:webHidden/>
               </w:rPr>
-              <w:instrText xml:space="preserve"> PAGEREF _Toc196326523 \h </w:instrText>
+              <w:instrText xml:space="preserve"> PAGEREF _Toc196329921 \h </w:instrText>
             </w:r>
             <w:r>
               <w:rPr>
@@ -347,7 +347,7 @@
               <w14:ligatures w14:val="standardContextual"/>
             </w:rPr>
           </w:pPr>
-          <w:hyperlink w:anchor="_Toc196326524" w:history="1">
+          <w:hyperlink w:anchor="_Toc196329922" w:history="1">
             <w:r>
               <w:rPr>
                 <w:rStyle w:val="Hipervnculo"/>
@@ -374,7 +374,7 @@
                 <w:noProof/>
                 <w:webHidden/>
               </w:rPr>
-              <w:instrText xml:space="preserve"> PAGEREF _Toc196326524 \h </w:instrText>
+              <w:instrText xml:space="preserve"> PAGEREF _Toc196329922 \h </w:instrText>
             </w:r>
             <w:r>
               <w:rPr>
@@ -421,7 +421,7 @@
               <w14:ligatures w14:val="standardContextual"/>
             </w:rPr>
           </w:pPr>
-          <w:hyperlink w:anchor="_Toc196326525" w:history="1">
+          <w:hyperlink w:anchor="_Toc196329923" w:history="1">
             <w:r>
               <w:rPr>
                 <w:rStyle w:val="Hipervnculo"/>
@@ -448,7 +448,7 @@
                 <w:noProof/>
                 <w:webHidden/>
               </w:rPr>
-              <w:instrText xml:space="preserve"> PAGEREF _Toc196326525 \h </w:instrText>
+              <w:instrText xml:space="preserve"> PAGEREF _Toc196329923 \h </w:instrText>
             </w:r>
             <w:r>
               <w:rPr>
@@ -495,7 +495,7 @@
               <w14:ligatures w14:val="standardContextual"/>
             </w:rPr>
           </w:pPr>
-          <w:hyperlink w:anchor="_Toc196326526" w:history="1">
+          <w:hyperlink w:anchor="_Toc196329924" w:history="1">
             <w:r>
               <w:rPr>
                 <w:rStyle w:val="Hipervnculo"/>
@@ -522,7 +522,7 @@
                 <w:noProof/>
                 <w:webHidden/>
               </w:rPr>
-              <w:instrText xml:space="preserve"> PAGEREF _Toc196326526 \h </w:instrText>
+              <w:instrText xml:space="preserve"> PAGEREF _Toc196329924 \h </w:instrText>
             </w:r>
             <w:r>
               <w:rPr>
@@ -542,7 +542,7 @@
                 <w:noProof/>
                 <w:webHidden/>
               </w:rPr>
-              <w:t>4</w:t>
+              <w:t>5</w:t>
             </w:r>
             <w:r>
               <w:rPr>
@@ -569,7 +569,7 @@
               <w14:ligatures w14:val="standardContextual"/>
             </w:rPr>
           </w:pPr>
-          <w:hyperlink w:anchor="_Toc196326527" w:history="1">
+          <w:hyperlink w:anchor="_Toc196329925" w:history="1">
             <w:r>
               <w:rPr>
                 <w:rStyle w:val="Hipervnculo"/>
@@ -596,7 +596,7 @@
                 <w:noProof/>
                 <w:webHidden/>
               </w:rPr>
-              <w:instrText xml:space="preserve"> PAGEREF _Toc196326527 \h </w:instrText>
+              <w:instrText xml:space="preserve"> PAGEREF _Toc196329925 \h </w:instrText>
             </w:r>
             <w:r>
               <w:rPr>
@@ -616,7 +616,7 @@
                 <w:noProof/>
                 <w:webHidden/>
               </w:rPr>
-              <w:t>4</w:t>
+              <w:t>5</w:t>
             </w:r>
             <w:r>
               <w:rPr>
@@ -643,7 +643,7 @@
               <w14:ligatures w14:val="standardContextual"/>
             </w:rPr>
           </w:pPr>
-          <w:hyperlink w:anchor="_Toc196326528" w:history="1">
+          <w:hyperlink w:anchor="_Toc196329926" w:history="1">
             <w:r>
               <w:rPr>
                 <w:rStyle w:val="Hipervnculo"/>
@@ -670,7 +670,7 @@
                 <w:noProof/>
                 <w:webHidden/>
               </w:rPr>
-              <w:instrText xml:space="preserve"> PAGEREF _Toc196326528 \h </w:instrText>
+              <w:instrText xml:space="preserve"> PAGEREF _Toc196329926 \h </w:instrText>
             </w:r>
             <w:r>
               <w:rPr>
@@ -690,7 +690,7 @@
                 <w:noProof/>
                 <w:webHidden/>
               </w:rPr>
-              <w:t>4</w:t>
+              <w:t>5</w:t>
             </w:r>
             <w:r>
               <w:rPr>
@@ -717,7 +717,7 @@
               <w14:ligatures w14:val="standardContextual"/>
             </w:rPr>
           </w:pPr>
-          <w:hyperlink w:anchor="_Toc196326529" w:history="1">
+          <w:hyperlink w:anchor="_Toc196329927" w:history="1">
             <w:r>
               <w:rPr>
                 <w:rStyle w:val="Hipervnculo"/>
@@ -744,7 +744,7 @@
                 <w:noProof/>
                 <w:webHidden/>
               </w:rPr>
-              <w:instrText xml:space="preserve"> PAGEREF _Toc196326529 \h </w:instrText>
+              <w:instrText xml:space="preserve"> PAGEREF _Toc196329927 \h </w:instrText>
             </w:r>
             <w:r>
               <w:rPr>
@@ -791,7 +791,7 @@
               <w14:ligatures w14:val="standardContextual"/>
             </w:rPr>
           </w:pPr>
-          <w:hyperlink w:anchor="_Toc196326530" w:history="1">
+          <w:hyperlink w:anchor="_Toc196329928" w:history="1">
             <w:r>
               <w:rPr>
                 <w:rStyle w:val="Hipervnculo"/>
@@ -818,7 +818,7 @@
                 <w:noProof/>
                 <w:webHidden/>
               </w:rPr>
-              <w:instrText xml:space="preserve"> PAGEREF _Toc196326530 \h </w:instrText>
+              <w:instrText xml:space="preserve"> PAGEREF _Toc196329928 \h </w:instrText>
             </w:r>
             <w:r>
               <w:rPr>
@@ -865,7 +865,7 @@
               <w14:ligatures w14:val="standardContextual"/>
             </w:rPr>
           </w:pPr>
-          <w:hyperlink w:anchor="_Toc196326531" w:history="1">
+          <w:hyperlink w:anchor="_Toc196329929" w:history="1">
             <w:r>
               <w:rPr>
                 <w:rStyle w:val="Hipervnculo"/>
@@ -892,7 +892,7 @@
                 <w:noProof/>
                 <w:webHidden/>
               </w:rPr>
-              <w:instrText xml:space="preserve"> PAGEREF _Toc196326531 \h </w:instrText>
+              <w:instrText xml:space="preserve"> PAGEREF _Toc196329929 \h </w:instrText>
             </w:r>
             <w:r>
               <w:rPr>
@@ -912,7 +912,7 @@
                 <w:noProof/>
                 <w:webHidden/>
               </w:rPr>
-              <w:t>5</w:t>
+              <w:t>6</w:t>
             </w:r>
             <w:r>
               <w:rPr>
@@ -939,7 +939,7 @@
               <w14:ligatures w14:val="standardContextual"/>
             </w:rPr>
           </w:pPr>
-          <w:hyperlink w:anchor="_Toc196326532" w:history="1">
+          <w:hyperlink w:anchor="_Toc196329930" w:history="1">
             <w:r>
               <w:rPr>
                 <w:rStyle w:val="Hipervnculo"/>
@@ -966,7 +966,7 @@
                 <w:noProof/>
                 <w:webHidden/>
               </w:rPr>
-              <w:instrText xml:space="preserve"> PAGEREF _Toc196326532 \h </w:instrText>
+              <w:instrText xml:space="preserve"> PAGEREF _Toc196329930 \h </w:instrText>
             </w:r>
             <w:r>
               <w:rPr>
@@ -986,7 +986,7 @@
                 <w:noProof/>
                 <w:webHidden/>
               </w:rPr>
-              <w:t>5</w:t>
+              <w:t>6</w:t>
             </w:r>
             <w:r>
               <w:rPr>
@@ -1013,7 +1013,7 @@
               <w14:ligatures w14:val="standardContextual"/>
             </w:rPr>
           </w:pPr>
-          <w:hyperlink w:anchor="_Toc196326533" w:history="1">
+          <w:hyperlink w:anchor="_Toc196329931" w:history="1">
             <w:r>
               <w:rPr>
                 <w:rStyle w:val="Hipervnculo"/>
@@ -1040,7 +1040,7 @@
                 <w:noProof/>
                 <w:webHidden/>
               </w:rPr>
-              <w:instrText xml:space="preserve"> PAGEREF _Toc196326533 \h </w:instrText>
+              <w:instrText xml:space="preserve"> PAGEREF _Toc196329931 \h </w:instrText>
             </w:r>
             <w:r>
               <w:rPr>
@@ -1060,7 +1060,7 @@
                 <w:noProof/>
                 <w:webHidden/>
               </w:rPr>
-              <w:t>6</w:t>
+              <w:t>7</w:t>
             </w:r>
             <w:r>
               <w:rPr>
@@ -1087,13 +1087,13 @@
               <w14:ligatures w14:val="standardContextual"/>
             </w:rPr>
           </w:pPr>
-          <w:hyperlink w:anchor="_Toc196326534" w:history="1">
+          <w:hyperlink w:anchor="_Toc196329932" w:history="1">
             <w:r>
               <w:rPr>
                 <w:rStyle w:val="Hipervnculo"/>
                 <w:noProof/>
               </w:rPr>
-              <w:t>Diagrama de clases</w:t>
+              <w:t>Diagrama de classes</w:t>
             </w:r>
             <w:r>
               <w:rPr>
@@ -1114,7 +1114,7 @@
                 <w:noProof/>
                 <w:webHidden/>
               </w:rPr>
-              <w:instrText xml:space="preserve"> PAGEREF _Toc196326534 \h </w:instrText>
+              <w:instrText xml:space="preserve"> PAGEREF _Toc196329932 \h </w:instrText>
             </w:r>
             <w:r>
               <w:rPr>
@@ -1134,7 +1134,7 @@
                 <w:noProof/>
                 <w:webHidden/>
               </w:rPr>
-              <w:t>6</w:t>
+              <w:t>7</w:t>
             </w:r>
             <w:r>
               <w:rPr>
@@ -1161,7 +1161,7 @@
               <w14:ligatures w14:val="standardContextual"/>
             </w:rPr>
           </w:pPr>
-          <w:hyperlink w:anchor="_Toc196326535" w:history="1">
+          <w:hyperlink w:anchor="_Toc196329933" w:history="1">
             <w:r>
               <w:rPr>
                 <w:rStyle w:val="Hipervnculo"/>
@@ -1188,7 +1188,7 @@
                 <w:noProof/>
                 <w:webHidden/>
               </w:rPr>
-              <w:instrText xml:space="preserve"> PAGEREF _Toc196326535 \h </w:instrText>
+              <w:instrText xml:space="preserve"> PAGEREF _Toc196329933 \h </w:instrText>
             </w:r>
             <w:r>
               <w:rPr>
@@ -1208,7 +1208,7 @@
                 <w:noProof/>
                 <w:webHidden/>
               </w:rPr>
-              <w:t>7</w:t>
+              <w:t>8</w:t>
             </w:r>
             <w:r>
               <w:rPr>
@@ -1235,7 +1235,7 @@
               <w14:ligatures w14:val="standardContextual"/>
             </w:rPr>
           </w:pPr>
-          <w:hyperlink w:anchor="_Toc196326536" w:history="1">
+          <w:hyperlink w:anchor="_Toc196329934" w:history="1">
             <w:r>
               <w:rPr>
                 <w:rStyle w:val="Hipervnculo"/>
@@ -1262,7 +1262,7 @@
                 <w:noProof/>
                 <w:webHidden/>
               </w:rPr>
-              <w:instrText xml:space="preserve"> PAGEREF _Toc196326536 \h </w:instrText>
+              <w:instrText xml:space="preserve"> PAGEREF _Toc196329934 \h </w:instrText>
             </w:r>
             <w:r>
               <w:rPr>
@@ -1282,7 +1282,7 @@
                 <w:noProof/>
                 <w:webHidden/>
               </w:rPr>
-              <w:t>7</w:t>
+              <w:t>8</w:t>
             </w:r>
             <w:r>
               <w:rPr>
@@ -1309,7 +1309,7 @@
               <w14:ligatures w14:val="standardContextual"/>
             </w:rPr>
           </w:pPr>
-          <w:hyperlink w:anchor="_Toc196326537" w:history="1">
+          <w:hyperlink w:anchor="_Toc196329935" w:history="1">
             <w:r>
               <w:rPr>
                 <w:rStyle w:val="Hipervnculo"/>
@@ -1336,7 +1336,7 @@
                 <w:noProof/>
                 <w:webHidden/>
               </w:rPr>
-              <w:instrText xml:space="preserve"> PAGEREF _Toc196326537 \h </w:instrText>
+              <w:instrText xml:space="preserve"> PAGEREF _Toc196329935 \h </w:instrText>
             </w:r>
             <w:r>
               <w:rPr>
@@ -1356,7 +1356,7 @@
                 <w:noProof/>
                 <w:webHidden/>
               </w:rPr>
-              <w:t>9</w:t>
+              <w:t>10</w:t>
             </w:r>
             <w:r>
               <w:rPr>
@@ -1383,7 +1383,7 @@
               <w14:ligatures w14:val="standardContextual"/>
             </w:rPr>
           </w:pPr>
-          <w:hyperlink w:anchor="_Toc196326538" w:history="1">
+          <w:hyperlink w:anchor="_Toc196329936" w:history="1">
             <w:r>
               <w:rPr>
                 <w:rStyle w:val="Hipervnculo"/>
@@ -1410,7 +1410,7 @@
                 <w:noProof/>
                 <w:webHidden/>
               </w:rPr>
-              <w:instrText xml:space="preserve"> PAGEREF _Toc196326538 \h </w:instrText>
+              <w:instrText xml:space="preserve"> PAGEREF _Toc196329936 \h </w:instrText>
             </w:r>
             <w:r>
               <w:rPr>
@@ -1430,7 +1430,7 @@
                 <w:noProof/>
                 <w:webHidden/>
               </w:rPr>
-              <w:t>9</w:t>
+              <w:t>10</w:t>
             </w:r>
             <w:r>
               <w:rPr>
@@ -1457,7 +1457,7 @@
               <w14:ligatures w14:val="standardContextual"/>
             </w:rPr>
           </w:pPr>
-          <w:hyperlink w:anchor="_Toc196326539" w:history="1">
+          <w:hyperlink w:anchor="_Toc196329937" w:history="1">
             <w:r>
               <w:rPr>
                 <w:rStyle w:val="Hipervnculo"/>
@@ -1484,7 +1484,7 @@
                 <w:noProof/>
                 <w:webHidden/>
               </w:rPr>
-              <w:instrText xml:space="preserve"> PAGEREF _Toc196326539 \h </w:instrText>
+              <w:instrText xml:space="preserve"> PAGEREF _Toc196329937 \h </w:instrText>
             </w:r>
             <w:r>
               <w:rPr>
@@ -1504,7 +1504,7 @@
                 <w:noProof/>
                 <w:webHidden/>
               </w:rPr>
-              <w:t>9</w:t>
+              <w:t>12</w:t>
             </w:r>
             <w:r>
               <w:rPr>
@@ -1531,7 +1531,7 @@
               <w14:ligatures w14:val="standardContextual"/>
             </w:rPr>
           </w:pPr>
-          <w:hyperlink w:anchor="_Toc196326540" w:history="1">
+          <w:hyperlink w:anchor="_Toc196329938" w:history="1">
             <w:r>
               <w:rPr>
                 <w:rStyle w:val="Hipervnculo"/>
@@ -1587,7 +1587,7 @@
                 <w:noProof/>
                 <w:webHidden/>
               </w:rPr>
-              <w:instrText xml:space="preserve"> PAGEREF _Toc196326540 \h </w:instrText>
+              <w:instrText xml:space="preserve"> PAGEREF _Toc196329938 \h </w:instrText>
             </w:r>
             <w:r>
               <w:rPr>
@@ -1607,7 +1607,7 @@
                 <w:noProof/>
                 <w:webHidden/>
               </w:rPr>
-              <w:t>9</w:t>
+              <w:t>12</w:t>
             </w:r>
             <w:r>
               <w:rPr>
@@ -1634,7 +1634,7 @@
               <w14:ligatures w14:val="standardContextual"/>
             </w:rPr>
           </w:pPr>
-          <w:hyperlink w:anchor="_Toc196326541" w:history="1">
+          <w:hyperlink w:anchor="_Toc196329939" w:history="1">
             <w:r>
               <w:rPr>
                 <w:rStyle w:val="Hipervnculo"/>
@@ -1661,7 +1661,7 @@
                 <w:noProof/>
                 <w:webHidden/>
               </w:rPr>
-              <w:instrText xml:space="preserve"> PAGEREF _Toc196326541 \h </w:instrText>
+              <w:instrText xml:space="preserve"> PAGEREF _Toc196329939 \h </w:instrText>
             </w:r>
             <w:r>
               <w:rPr>
@@ -1681,7 +1681,7 @@
                 <w:noProof/>
                 <w:webHidden/>
               </w:rPr>
-              <w:t>10</w:t>
+              <w:t>12</w:t>
             </w:r>
             <w:r>
               <w:rPr>
@@ -1708,7 +1708,7 @@
               <w14:ligatures w14:val="standardContextual"/>
             </w:rPr>
           </w:pPr>
-          <w:hyperlink w:anchor="_Toc196326542" w:history="1">
+          <w:hyperlink w:anchor="_Toc196329940" w:history="1">
             <w:r>
               <w:rPr>
                 <w:rStyle w:val="Hipervnculo"/>
@@ -1735,7 +1735,7 @@
                 <w:noProof/>
                 <w:webHidden/>
               </w:rPr>
-              <w:instrText xml:space="preserve"> PAGEREF _Toc196326542 \h </w:instrText>
+              <w:instrText xml:space="preserve"> PAGEREF _Toc196329940 \h </w:instrText>
             </w:r>
             <w:r>
               <w:rPr>
@@ -1755,7 +1755,7 @@
                 <w:noProof/>
                 <w:webHidden/>
               </w:rPr>
-              <w:t>10</w:t>
+              <w:t>13</w:t>
             </w:r>
             <w:r>
               <w:rPr>
@@ -1782,7 +1782,7 @@
               <w14:ligatures w14:val="standardContextual"/>
             </w:rPr>
           </w:pPr>
-          <w:hyperlink w:anchor="_Toc196326543" w:history="1">
+          <w:hyperlink w:anchor="_Toc196329941" w:history="1">
             <w:r>
               <w:rPr>
                 <w:rStyle w:val="Hipervnculo"/>
@@ -1809,7 +1809,7 @@
                 <w:noProof/>
                 <w:webHidden/>
               </w:rPr>
-              <w:instrText xml:space="preserve"> PAGEREF _Toc196326543 \h </w:instrText>
+              <w:instrText xml:space="preserve"> PAGEREF _Toc196329941 \h </w:instrText>
             </w:r>
             <w:r>
               <w:rPr>
@@ -1829,7 +1829,7 @@
                 <w:noProof/>
                 <w:webHidden/>
               </w:rPr>
-              <w:t>11</w:t>
+              <w:t>13</w:t>
             </w:r>
             <w:r>
               <w:rPr>
@@ -1856,7 +1856,7 @@
               <w14:ligatures w14:val="standardContextual"/>
             </w:rPr>
           </w:pPr>
-          <w:hyperlink w:anchor="_Toc196326544" w:history="1">
+          <w:hyperlink w:anchor="_Toc196329942" w:history="1">
             <w:r>
               <w:rPr>
                 <w:rStyle w:val="Hipervnculo"/>
@@ -1883,7 +1883,7 @@
                 <w:noProof/>
                 <w:webHidden/>
               </w:rPr>
-              <w:instrText xml:space="preserve"> PAGEREF _Toc196326544 \h </w:instrText>
+              <w:instrText xml:space="preserve"> PAGEREF _Toc196329942 \h </w:instrText>
             </w:r>
             <w:r>
               <w:rPr>
@@ -1903,7 +1903,7 @@
                 <w:noProof/>
                 <w:webHidden/>
               </w:rPr>
-              <w:t>11</w:t>
+              <w:t>13</w:t>
             </w:r>
             <w:r>
               <w:rPr>
@@ -1930,7 +1930,7 @@
               <w14:ligatures w14:val="standardContextual"/>
             </w:rPr>
           </w:pPr>
-          <w:hyperlink w:anchor="_Toc196326545" w:history="1">
+          <w:hyperlink w:anchor="_Toc196329943" w:history="1">
             <w:r>
               <w:rPr>
                 <w:rStyle w:val="Hipervnculo"/>
@@ -1957,7 +1957,7 @@
                 <w:noProof/>
                 <w:webHidden/>
               </w:rPr>
-              <w:instrText xml:space="preserve"> PAGEREF _Toc196326545 \h </w:instrText>
+              <w:instrText xml:space="preserve"> PAGEREF _Toc196329943 \h </w:instrText>
             </w:r>
             <w:r>
               <w:rPr>
@@ -1977,7 +1977,7 @@
                 <w:noProof/>
                 <w:webHidden/>
               </w:rPr>
-              <w:t>11</w:t>
+              <w:t>13</w:t>
             </w:r>
             <w:r>
               <w:rPr>
@@ -2004,7 +2004,7 @@
               <w14:ligatures w14:val="standardContextual"/>
             </w:rPr>
           </w:pPr>
-          <w:hyperlink w:anchor="_Toc196326546" w:history="1">
+          <w:hyperlink w:anchor="_Toc196329944" w:history="1">
             <w:r>
               <w:rPr>
                 <w:rStyle w:val="Hipervnculo"/>
@@ -2031,7 +2031,7 @@
                 <w:noProof/>
                 <w:webHidden/>
               </w:rPr>
-              <w:instrText xml:space="preserve"> PAGEREF _Toc196326546 \h </w:instrText>
+              <w:instrText xml:space="preserve"> PAGEREF _Toc196329944 \h </w:instrText>
             </w:r>
             <w:r>
               <w:rPr>
@@ -2051,7 +2051,7 @@
                 <w:noProof/>
                 <w:webHidden/>
               </w:rPr>
-              <w:t>11</w:t>
+              <w:t>13</w:t>
             </w:r>
             <w:r>
               <w:rPr>
@@ -2078,7 +2078,7 @@
               <w14:ligatures w14:val="standardContextual"/>
             </w:rPr>
           </w:pPr>
-          <w:hyperlink w:anchor="_Toc196326547" w:history="1">
+          <w:hyperlink w:anchor="_Toc196329945" w:history="1">
             <w:r>
               <w:rPr>
                 <w:rStyle w:val="Hipervnculo"/>
@@ -2105,7 +2105,7 @@
                 <w:noProof/>
                 <w:webHidden/>
               </w:rPr>
-              <w:instrText xml:space="preserve"> PAGEREF _Toc196326547 \h </w:instrText>
+              <w:instrText xml:space="preserve"> PAGEREF _Toc196329945 \h </w:instrText>
             </w:r>
             <w:r>
               <w:rPr>
@@ -2125,7 +2125,7 @@
                 <w:noProof/>
                 <w:webHidden/>
               </w:rPr>
-              <w:t>11</w:t>
+              <w:t>13</w:t>
             </w:r>
             <w:r>
               <w:rPr>
@@ -2152,7 +2152,7 @@
               <w14:ligatures w14:val="standardContextual"/>
             </w:rPr>
           </w:pPr>
-          <w:hyperlink w:anchor="_Toc196326548" w:history="1">
+          <w:hyperlink w:anchor="_Toc196329946" w:history="1">
             <w:r>
               <w:rPr>
                 <w:rStyle w:val="Hipervnculo"/>
@@ -2179,7 +2179,7 @@
                 <w:noProof/>
                 <w:webHidden/>
               </w:rPr>
-              <w:instrText xml:space="preserve"> PAGEREF _Toc196326548 \h </w:instrText>
+              <w:instrText xml:space="preserve"> PAGEREF _Toc196329946 \h </w:instrText>
             </w:r>
             <w:r>
               <w:rPr>
@@ -2199,7 +2199,7 @@
                 <w:noProof/>
                 <w:webHidden/>
               </w:rPr>
-              <w:t>11</w:t>
+              <w:t>14</w:t>
             </w:r>
             <w:r>
               <w:rPr>
@@ -2236,7 +2236,7 @@
       <w:pPr>
         <w:pStyle w:val="Ttulo1"/>
       </w:pPr>
-      <w:bookmarkStart w:id="8" w:name="_Toc196326522"/>
+      <w:bookmarkStart w:id="8" w:name="_Toc196329920"/>
       <w:r>
         <w:lastRenderedPageBreak/>
         <w:t>Introducció</w:t>
@@ -2259,7 +2259,7 @@
         <w:pStyle w:val="Ttulo2"/>
       </w:pPr>
       <w:bookmarkStart w:id="9" w:name="_otx1ojuu33xo" w:colFirst="0" w:colLast="0"/>
-      <w:bookmarkStart w:id="10" w:name="_Toc196326523"/>
+      <w:bookmarkStart w:id="10" w:name="_Toc196329921"/>
       <w:bookmarkEnd w:id="9"/>
       <w:r>
         <w:t>Mòduls Implicats</w:t>
@@ -2475,7 +2475,7 @@
         <w:pStyle w:val="Ttulo2"/>
       </w:pPr>
       <w:bookmarkStart w:id="11" w:name="_ysyyu1kaztkv" w:colFirst="0" w:colLast="0"/>
-      <w:bookmarkStart w:id="12" w:name="_Toc196326524"/>
+      <w:bookmarkStart w:id="12" w:name="_Toc196329922"/>
       <w:bookmarkEnd w:id="11"/>
       <w:r>
         <w:t>Tipus de Projecte</w:t>
@@ -2529,7 +2529,7 @@
         <w:pStyle w:val="Ttulo2"/>
       </w:pPr>
       <w:bookmarkStart w:id="13" w:name="_i1k17mwhve5v" w:colFirst="0" w:colLast="0"/>
-      <w:bookmarkStart w:id="14" w:name="_Toc196326525"/>
+      <w:bookmarkStart w:id="14" w:name="_Toc196329923"/>
       <w:bookmarkEnd w:id="13"/>
       <w:r>
         <w:t>Descripció del Projecte</w:t>
@@ -2603,7 +2603,7 @@
         <w:pStyle w:val="Ttulo1"/>
       </w:pPr>
       <w:bookmarkStart w:id="15" w:name="_4et11a9tbb5k" w:colFirst="0" w:colLast="0"/>
-      <w:bookmarkStart w:id="16" w:name="_Toc196326526"/>
+      <w:bookmarkStart w:id="16" w:name="_Toc196329924"/>
       <w:bookmarkEnd w:id="15"/>
       <w:proofErr w:type="spellStart"/>
       <w:r>
@@ -2621,7 +2621,7 @@
         <w:pStyle w:val="Ttulo2"/>
       </w:pPr>
       <w:bookmarkStart w:id="17" w:name="_vmuqafsby9e4" w:colFirst="0" w:colLast="0"/>
-      <w:bookmarkStart w:id="18" w:name="_Toc196326527"/>
+      <w:bookmarkStart w:id="18" w:name="_Toc196329925"/>
       <w:bookmarkEnd w:id="17"/>
       <w:proofErr w:type="spellStart"/>
       <w:r>
@@ -2635,7 +2635,7 @@
         <w:pStyle w:val="Ttulo3"/>
       </w:pPr>
       <w:bookmarkStart w:id="19" w:name="_4s9haa2d469c" w:colFirst="0" w:colLast="0"/>
-      <w:bookmarkStart w:id="20" w:name="_Toc196326528"/>
+      <w:bookmarkStart w:id="20" w:name="_Toc196329926"/>
       <w:bookmarkEnd w:id="19"/>
       <w:r>
         <w:t>Requisits</w:t>
@@ -2695,7 +2695,7 @@
         <w:pStyle w:val="Ttulo3"/>
       </w:pPr>
       <w:bookmarkStart w:id="21" w:name="_nr588gyfd4id" w:colFirst="0" w:colLast="0"/>
-      <w:bookmarkStart w:id="22" w:name="_Toc196326529"/>
+      <w:bookmarkStart w:id="22" w:name="_Toc196329927"/>
       <w:bookmarkEnd w:id="21"/>
       <w:r>
         <w:t>Identitat visual</w:t>
@@ -2707,7 +2707,7 @@
         <w:pStyle w:val="Ttulo3"/>
       </w:pPr>
       <w:bookmarkStart w:id="23" w:name="_1o5ng4ilzozg" w:colFirst="0" w:colLast="0"/>
-      <w:bookmarkStart w:id="24" w:name="_Toc196326530"/>
+      <w:bookmarkStart w:id="24" w:name="_Toc196329928"/>
       <w:bookmarkEnd w:id="23"/>
       <w:r>
         <w:t>Estudi de mercat</w:t>
@@ -2743,7 +2743,7 @@
         <w:pStyle w:val="Ttulo3"/>
       </w:pPr>
       <w:bookmarkStart w:id="25" w:name="_p5pxwwt0zpum" w:colFirst="0" w:colLast="0"/>
-      <w:bookmarkStart w:id="26" w:name="_Toc196326531"/>
+      <w:bookmarkStart w:id="26" w:name="_Toc196329929"/>
       <w:bookmarkEnd w:id="25"/>
       <w:r>
         <w:lastRenderedPageBreak/>
@@ -2756,7 +2756,7 @@
         <w:pStyle w:val="Ttulo3"/>
       </w:pPr>
       <w:bookmarkStart w:id="27" w:name="_erc1jnbqwu1l" w:colFirst="0" w:colLast="0"/>
-      <w:bookmarkStart w:id="28" w:name="_Toc196326532"/>
+      <w:bookmarkStart w:id="28" w:name="_Toc196329930"/>
       <w:bookmarkEnd w:id="27"/>
       <w:r>
         <w:t>Software</w:t>
@@ -2908,7 +2908,6 @@
         </w:rPr>
       </w:pPr>
       <w:bookmarkStart w:id="29" w:name="_s4vcrdunwale" w:colFirst="0" w:colLast="0"/>
-      <w:bookmarkStart w:id="30" w:name="_Toc196326533"/>
       <w:bookmarkEnd w:id="29"/>
       <w:r>
         <w:br w:type="page"/>
@@ -2918,6 +2917,7 @@
       <w:pPr>
         <w:pStyle w:val="Ttulo2"/>
       </w:pPr>
+      <w:bookmarkStart w:id="30" w:name="_Toc196329931"/>
       <w:r>
         <w:lastRenderedPageBreak/>
         <w:t>Disseny del sistema</w:t>
@@ -2929,15 +2929,15 @@
         <w:pStyle w:val="Ttulo3"/>
       </w:pPr>
       <w:bookmarkStart w:id="31" w:name="_11qbsgvibhe" w:colFirst="0" w:colLast="0"/>
-      <w:bookmarkStart w:id="32" w:name="_Toc196326534"/>
+      <w:bookmarkStart w:id="32" w:name="_Toc196329932"/>
       <w:bookmarkEnd w:id="31"/>
       <w:r>
         <w:t xml:space="preserve">Diagrama de </w:t>
       </w:r>
+      <w:r>
+        <w:t>classes</w:t>
+      </w:r>
       <w:bookmarkEnd w:id="32"/>
-      <w:r>
-        <w:t>classes</w:t>
-      </w:r>
     </w:p>
     <w:p/>
     <w:p>
@@ -2988,7 +2988,7 @@
         <w:pStyle w:val="Ttulo3"/>
       </w:pPr>
       <w:bookmarkStart w:id="33" w:name="_spdmsyhmgwx0" w:colFirst="0" w:colLast="0"/>
-      <w:bookmarkStart w:id="34" w:name="_Toc196326535"/>
+      <w:bookmarkStart w:id="34" w:name="_Toc196329933"/>
       <w:bookmarkEnd w:id="33"/>
       <w:r>
         <w:lastRenderedPageBreak/>
@@ -3050,7 +3050,7 @@
         <w:pStyle w:val="Ttulo3"/>
       </w:pPr>
       <w:bookmarkStart w:id="35" w:name="_9k0trfm8wysq" w:colFirst="0" w:colLast="0"/>
-      <w:bookmarkStart w:id="36" w:name="_Toc196326536"/>
+      <w:bookmarkStart w:id="36" w:name="_Toc196329934"/>
       <w:bookmarkEnd w:id="35"/>
       <w:r>
         <w:t>Casos d’ús</w:t>
@@ -3693,7 +3693,7 @@
       <w:pPr>
         <w:pStyle w:val="Ttulo2"/>
       </w:pPr>
-      <w:bookmarkStart w:id="40" w:name="_Toc196326537"/>
+      <w:bookmarkStart w:id="40" w:name="_Toc196329935"/>
       <w:r>
         <w:lastRenderedPageBreak/>
         <w:t>Prototip</w:t>
@@ -3704,7 +3704,7 @@
       <w:pPr>
         <w:pStyle w:val="Ttulo3"/>
       </w:pPr>
-      <w:bookmarkStart w:id="41" w:name="_Toc196326538"/>
+      <w:bookmarkStart w:id="41" w:name="_Toc196329936"/>
       <w:r>
         <w:rPr>
           <w:noProof/>
@@ -4720,7 +4720,6 @@
         </w:rPr>
       </w:pPr>
       <w:bookmarkStart w:id="42" w:name="_bqx2gebk89qp" w:colFirst="0" w:colLast="0"/>
-      <w:bookmarkStart w:id="43" w:name="_Toc196326539"/>
       <w:bookmarkEnd w:id="42"/>
       <w:r>
         <w:br w:type="page"/>
@@ -4730,6 +4729,7 @@
       <w:pPr>
         <w:pStyle w:val="Ttulo3"/>
       </w:pPr>
+      <w:bookmarkStart w:id="43" w:name="_Toc196329937"/>
       <w:r>
         <w:lastRenderedPageBreak/>
         <w:t>Paleta de colors</w:t>
@@ -4750,37 +4750,27 @@
       </w:r>
       <w:proofErr w:type="spellEnd"/>
       <w:r>
-        <w:t xml:space="preserve">, hem seleccionat una paleta de colors que combina modernitat, dinamisme i claredat. El color principal serà un </w:t>
-      </w:r>
-      <w:r>
-        <w:t>blau elèctric (#339CFF),</w:t>
-      </w:r>
-      <w:r>
-        <w:t xml:space="preserve"> que transmet energia, confiança i innovació, ideals per a una plataforma esportiva. Aquest blau contrastarà amb un </w:t>
-      </w:r>
-      <w:r>
-        <w:t>fons blanc (#FFFFFF),</w:t>
-      </w:r>
-      <w:r>
-        <w:t xml:space="preserve"> garantint una interfície neta i fàcil de llegir. Per als elements secundaris i destacats, utilitzarem tonalitats de </w:t>
-      </w:r>
-      <w:r>
-        <w:t>gris (#</w:t>
-      </w:r>
-      <w:r>
-        <w:t>CCCCCC</w:t>
-      </w:r>
-      <w:r>
-        <w:t xml:space="preserve">) </w:t>
-      </w:r>
-      <w:r>
-        <w:t xml:space="preserve">per aportar elegància i professionalitat, mentre que tocs de </w:t>
-      </w:r>
-      <w:r>
-        <w:t>verd (#28A745)</w:t>
-      </w:r>
-      <w:r>
-        <w:t xml:space="preserve"> s’aplicaran en botons d’acció i missatges de confirmació, reforçant la sensació d’èxit i dinamisme. Aquesta combinació garantirà una experiència visual atractiva i funcional per als usuaris.</w:t>
+        <w:t>, hem seleccionat una paleta de colors que combina modernitat, dinamisme i claredat. El color principal serà un blau fosc (#06202B), que aporta seriositat, confiança i solidesa, ideals per a una plataforma esportiva. Aquest blau contrastarà amb un fons blanc (#F5EEDD), creant una interfície neta i fàcil de llegir. Per als elements secundaris i destacats, utilitzarem tonalitats de verd</w:t>
+      </w:r>
+      <w:r>
+        <w:rPr>
+          <w:b/>
+          <w:bCs/>
+        </w:rPr>
+        <w:t xml:space="preserve"> </w:t>
+      </w:r>
+      <w:r>
+        <w:t>clar (#7AE2CF) per aportar frescor i energia, i també utilitzarem el verd</w:t>
+      </w:r>
+      <w:r>
+        <w:rPr>
+          <w:b/>
+          <w:bCs/>
+        </w:rPr>
+        <w:t xml:space="preserve"> </w:t>
+      </w:r>
+      <w:r>
+        <w:t>mitjà (#077A7D) en botons d’acció i missatges de confirmació, reforçant la sensació d’èxit i dinamisme. Aquesta combinació garantirà una experiència visual atractiva, equilibrada i funcional per als usuaris.</w:t>
       </w:r>
     </w:p>
     <w:p>
@@ -4793,7 +4783,7 @@
           <w:lang w:val="ca-ES"/>
         </w:rPr>
       </w:pPr>
-      <w:bookmarkStart w:id="44" w:name="_Toc196326540"/>
+      <w:bookmarkStart w:id="44" w:name="_Toc196329938"/>
       <w:r>
         <w:t>Anàlisi Econòmic</w:t>
       </w:r>
@@ -4935,7 +4925,7 @@
       <w:pPr>
         <w:pStyle w:val="Ttulo3"/>
       </w:pPr>
-      <w:bookmarkStart w:id="45" w:name="_Toc196326541"/>
+      <w:bookmarkStart w:id="45" w:name="_Toc196329939"/>
       <w:r>
         <w:t>Anàlisi DAFO</w:t>
       </w:r>
@@ -5014,7 +5004,7 @@
       <w:pPr>
         <w:pStyle w:val="Ttulo3"/>
       </w:pPr>
-      <w:bookmarkStart w:id="46" w:name="_Toc196326542"/>
+      <w:bookmarkStart w:id="46" w:name="_Toc196329940"/>
       <w:r>
         <w:lastRenderedPageBreak/>
         <w:t>Viabilitat econòmica</w:t>
@@ -5137,7 +5127,7 @@
       <w:pPr>
         <w:pStyle w:val="Ttulo3"/>
       </w:pPr>
-      <w:bookmarkStart w:id="47" w:name="_Toc196326543"/>
+      <w:bookmarkStart w:id="47" w:name="_Toc196329941"/>
       <w:r>
         <w:t>Anàlisi de costos</w:t>
       </w:r>
@@ -5304,7 +5294,7 @@
       <w:pPr>
         <w:pStyle w:val="Ttulo2"/>
       </w:pPr>
-      <w:bookmarkStart w:id="48" w:name="_Toc196326544"/>
+      <w:bookmarkStart w:id="48" w:name="_Toc196329942"/>
       <w:r>
         <w:t>Ampliacions i millores</w:t>
       </w:r>
@@ -5314,7 +5304,7 @@
       <w:pPr>
         <w:pStyle w:val="Ttulo3"/>
       </w:pPr>
-      <w:bookmarkStart w:id="49" w:name="_Toc196326545"/>
+      <w:bookmarkStart w:id="49" w:name="_Toc196329943"/>
       <w:r>
         <w:t>API per permetre la inserció de centres esportius</w:t>
       </w:r>
@@ -5344,7 +5334,7 @@
       <w:pPr>
         <w:pStyle w:val="Ttulo3"/>
       </w:pPr>
-      <w:bookmarkStart w:id="50" w:name="_Toc196326546"/>
+      <w:bookmarkStart w:id="50" w:name="_Toc196329944"/>
       <w:r>
         <w:t>Sistema d’amistats entre els usuaris</w:t>
       </w:r>
@@ -5369,7 +5359,7 @@
       <w:pPr>
         <w:pStyle w:val="Ttulo3"/>
       </w:pPr>
-      <w:bookmarkStart w:id="51" w:name="_Toc196326547"/>
+      <w:bookmarkStart w:id="51" w:name="_Toc196329945"/>
       <w:r>
         <w:t>Sistema de missatgeria entre els usuaris</w:t>
       </w:r>
@@ -5406,7 +5396,7 @@
       <w:pPr>
         <w:pStyle w:val="Ttulo3"/>
       </w:pPr>
-      <w:bookmarkStart w:id="52" w:name="_Toc196326548"/>
+      <w:bookmarkStart w:id="52" w:name="_Toc196329946"/>
       <w:r>
         <w:lastRenderedPageBreak/>
         <w:t>Sistema de creació de tornejos per a la gent</w:t>

</xml_diff>